<commit_message>
agregando al modelo mvc la seccion de generalidades y proposito
</commit_message>
<xml_diff>
--- a/public/doc/Técnico en Ingeniería de Software.docx
+++ b/public/doc/Técnico en Ingeniería de Software.docx
@@ -136,7 +136,7 @@
           <w:smallCaps w:val="0"/>
           <w:caps w:val="1"/>
         </w:rPr>
-        <w:t xml:space="preserve">abril 2028</w:t>
+        <w:t xml:space="preserve">Mayo 2023</w:t>
       </w:r>
     </w:p>
     <w:p/>
@@ -163,9 +163,8 @@
         <w:sectPr>
           <w:footerReference w:type="default" r:id="rId9"/>
           <w:pgSz w:orient="portrait" w:w="12240" w:h="15840"/>
-          <w:pgMar w:top="1440" w:right="1440" w:bottom="1440" w:left="1440" w:header="720" w:footer="720" w:gutter="0"/>
+          <w:pgMar w:top="1420" w:right="1420" w:bottom="1420" w:left="1700" w:header="200" w:footer="720" w:gutter="0"/>
           <w:cols w:num="1" w:space="720"/>
-          <w:pgNumType w:start="1"/>
         </w:sectPr>
       </w:pPr>
     </w:p>
@@ -254,6 +253,161 @@
       </w:hyperlink>
     </w:p>
     <w:p>
+      <w:pPr>
+        <w:tabs>
+          <w:tab w:val="right" w:leader="dot" w:pos="9062"/>
+        </w:tabs>
+      </w:pPr>
+      <w:hyperlink w:anchor="_Toc3" w:history="1">
+        <w:r>
+          <w:rPr>
+            <w:rFonts w:ascii="Arial" w:hAnsi="Arial" w:eastAsia="Arial" w:cs="Arial"/>
+            <w:sz w:val="22"/>
+            <w:szCs w:val="22"/>
+            <w:smallCaps w:val="0"/>
+            <w:caps w:val="1"/>
+          </w:rPr>
+          <w:t>Cuadro Resumen de los Especialistas que Participaron en el Diseño Curricular</w:t>
+        </w:r>
+        <w:r>
+          <w:tab/>
+        </w:r>
+        <w:r>
+          <w:fldChar w:fldCharType="begin"/>
+        </w:r>
+        <w:r>
+          <w:instrText xml:space="preserve">PAGEREF _Toc3 \h</w:instrText>
+        </w:r>
+        <w:r>
+          <w:fldChar w:fldCharType="end"/>
+        </w:r>
+      </w:hyperlink>
+    </w:p>
+    <w:p>
+      <w:pPr>
+        <w:tabs>
+          <w:tab w:val="right" w:leader="dot" w:pos="9062"/>
+        </w:tabs>
+      </w:pPr>
+      <w:hyperlink w:anchor="_Toc4" w:history="1">
+        <w:r>
+          <w:rPr>
+            <w:rFonts w:ascii="Arial" w:hAnsi="Arial" w:eastAsia="Arial" w:cs="Arial"/>
+            <w:sz w:val="22"/>
+            <w:szCs w:val="22"/>
+            <w:smallCaps w:val="0"/>
+            <w:caps w:val="1"/>
+          </w:rPr>
+          <w:t>1.  Generalidades de la Carrera</w:t>
+        </w:r>
+        <w:r>
+          <w:tab/>
+        </w:r>
+        <w:r>
+          <w:fldChar w:fldCharType="begin"/>
+        </w:r>
+        <w:r>
+          <w:instrText xml:space="preserve">PAGEREF _Toc4 \h</w:instrText>
+        </w:r>
+        <w:r>
+          <w:fldChar w:fldCharType="end"/>
+        </w:r>
+      </w:hyperlink>
+    </w:p>
+    <w:p>
+      <w:pPr>
+        <w:tabs>
+          <w:tab w:val="right" w:leader="dot" w:pos="9062"/>
+        </w:tabs>
+      </w:pPr>
+      <w:hyperlink w:anchor="_Toc5" w:history="1">
+        <w:r>
+          <w:rPr>
+            <w:rFonts w:ascii="Arial" w:hAnsi="Arial" w:eastAsia="Arial" w:cs="Arial"/>
+            <w:sz w:val="22"/>
+            <w:szCs w:val="22"/>
+            <w:smallCaps w:val="0"/>
+            <w:caps w:val="1"/>
+          </w:rPr>
+          <w:t>2.  Justificación y modalidad de entrega de la carrera</w:t>
+        </w:r>
+        <w:r>
+          <w:tab/>
+        </w:r>
+        <w:r>
+          <w:fldChar w:fldCharType="begin"/>
+        </w:r>
+        <w:r>
+          <w:instrText xml:space="preserve">PAGEREF _Toc5 \h</w:instrText>
+        </w:r>
+        <w:r>
+          <w:fldChar w:fldCharType="end"/>
+        </w:r>
+      </w:hyperlink>
+    </w:p>
+    <w:p>
+      <w:pPr>
+        <w:tabs>
+          <w:tab w:val="right" w:leader="dot" w:pos="9062"/>
+        </w:tabs>
+      </w:pPr>
+      <w:hyperlink w:anchor="_Toc6" w:history="1">
+        <w:r>
+          <w:rPr>
+            <w:rFonts w:ascii="Arial" w:hAnsi="Arial" w:eastAsia="Arial" w:cs="Arial"/>
+            <w:sz w:val="22"/>
+            <w:szCs w:val="22"/>
+            <w:smallCaps w:val="0"/>
+            <w:caps w:val="1"/>
+          </w:rPr>
+          <w:t>3.  Propósito de la Carrera</w:t>
+        </w:r>
+        <w:r>
+          <w:tab/>
+        </w:r>
+        <w:r>
+          <w:fldChar w:fldCharType="begin"/>
+        </w:r>
+        <w:r>
+          <w:instrText xml:space="preserve">PAGEREF _Toc6 \h</w:instrText>
+        </w:r>
+        <w:r>
+          <w:fldChar w:fldCharType="end"/>
+        </w:r>
+      </w:hyperlink>
+    </w:p>
+    <w:p>
+      <w:pPr>
+        <w:tabs>
+          <w:tab w:val="right" w:leader="dot" w:pos="9062"/>
+        </w:tabs>
+      </w:pPr>
+      <w:hyperlink w:anchor="_Toc7" w:history="1">
+        <w:r>
+          <w:rPr>
+            <w:rFonts w:ascii="Arial" w:hAnsi="Arial" w:eastAsia="Arial" w:cs="Arial"/>
+            <w:sz w:val="22"/>
+            <w:szCs w:val="22"/>
+            <w:smallCaps w:val="0"/>
+            <w:caps w:val="1"/>
+          </w:rPr>
+          <w:t>4.  Criterios de seleccón y Requisitos de ingreso del aspirante</w:t>
+        </w:r>
+        <w:r>
+          <w:tab/>
+        </w:r>
+        <w:r>
+          <w:fldChar w:fldCharType="begin"/>
+        </w:r>
+        <w:r>
+          <w:instrText xml:space="preserve">PAGEREF _Toc7 \h</w:instrText>
+        </w:r>
+        <w:r>
+          <w:fldChar w:fldCharType="end"/>
+        </w:r>
+      </w:hyperlink>
+    </w:p>
+    <w:p>
       <w:r>
         <w:fldChar w:fldCharType="end"/>
       </w:r>
@@ -263,9 +417,8 @@
         <w:sectPr>
           <w:headerReference w:type="default" r:id="rId10"/>
           <w:pgSz w:orient="portrait" w:w="12240" w:h="15840"/>
-          <w:pgMar w:top="3401.574803149606" w:right="1440" w:bottom="1440" w:left="1440" w:header="720" w:footer="720" w:gutter="0"/>
+          <w:pgMar w:top="1420" w:right="1420" w:bottom="1420" w:left="1700" w:header="200" w:footer="720" w:gutter="0"/>
           <w:cols w:num="1" w:space="720"/>
-          <w:pgNumType w:start="2"/>
         </w:sectPr>
       </w:pPr>
     </w:p>
@@ -333,9 +486,8 @@
       <w:pPr>
         <w:sectPr>
           <w:pgSz w:orient="portrait" w:w="12240" w:h="15840"/>
-          <w:pgMar w:top="3401.574803149606" w:right="1440" w:bottom="1440" w:left="1440" w:header="720" w:footer="720" w:gutter="0"/>
+          <w:pgMar w:top="1420" w:right="1420" w:bottom="1420" w:left="1700" w:header="200" w:footer="720" w:gutter="0"/>
           <w:cols w:num="1" w:space="720"/>
-          <w:pgNumType w:start="3"/>
         </w:sectPr>
       </w:pPr>
     </w:p>
@@ -396,20 +548,1159 @@
           <w:sz w:val="24"/>
           <w:szCs w:val="24"/>
         </w:rPr>
-        <w:t xml:space="preserve">jovenes con capacidades de implementar los conocimientos de la carrera en el ambito social, laboral a nivel local, nacional e internacional contribuyendo al desarrollo tecnologico desde cualquier parte del mundo.</w:t>
-      </w:r>
-      <w:br/>
-      <w:br/>
-      <w:r>
-        <w:rPr/>
+        <w:t xml:space="preserve">a jovenes con un brillante futuro promesas del pais El Salvador.</w:t>
+      </w:r>
+    </w:p>
+    <w:p>
+      <w:pPr>
+        <w:jc w:val="both"/>
+        <w:spacing w:after="240" w:line="360" w:lineRule="auto"/>
+      </w:pPr>
+      <w:r>
+        <w:rPr>
+          <w:rFonts w:ascii="Arial" w:hAnsi="Arial" w:eastAsia="Arial" w:cs="Arial"/>
+          <w:sz w:val="24"/>
+          <w:szCs w:val="24"/>
+        </w:rPr>
         <w:t xml:space="preserve">Con la estrategia de entrega Presencial, se podrán eliminar barreras fronterizas y se contribuirá al cumplimiento de la Misión Institucional, en la cual se establece que "La Universidad Tecnológica de El Salvador existe para brindar a amplios sectores poblacionales, innovadores servicios educativos".</w:t>
+      </w:r>
+    </w:p>
+    <w:p>
+      <w:pPr>
+        <w:sectPr>
+          <w:pgSz w:orient="portrait" w:w="12240" w:h="15840"/>
+          <w:pgMar w:top="1420" w:right="1420" w:bottom="1420" w:left="1700" w:header="200" w:footer="720" w:gutter="0"/>
+          <w:cols w:num="1" w:space="720"/>
+        </w:sectPr>
+      </w:pPr>
+    </w:p>
+    <w:p>
+      <w:pPr>
+        <w:pStyle w:val="Heading1"/>
+      </w:pPr>
+      <w:bookmarkStart w:id="3" w:name="_Toc3"/>
+      <w:r>
+        <w:t>Cuadro Resumen de los Especialistas que Participaron en el Diseño Curricular</w:t>
+      </w:r>
+      <w:bookmarkEnd w:id="3"/>
+    </w:p>
+    <w:p>
+      <w:pPr>
+        <w:jc w:val="both"/>
+        <w:spacing w:after="200"/>
+      </w:pPr>
+      <w:r>
+        <w:rPr>
+          <w:rFonts w:ascii="Arial" w:hAnsi="Arial" w:eastAsia="Arial" w:cs="Arial"/>
+          <w:sz w:val="18"/>
+          <w:szCs w:val="18"/>
+          <w:i w:val="1"/>
+          <w:iCs w:val="1"/>
+        </w:rPr>
+        <w:t xml:space="preserve">Tabla 1 Cuadro resumen de los especialistas que participaron en el diseño curricular</w:t>
+      </w:r>
+    </w:p>
+    <w:tbl>
+      <w:tblGrid>
+        <w:gridCol w:w="3000" w:type="dxa"/>
+        <w:gridCol w:w="3000" w:type="dxa"/>
+        <w:gridCol w:w="3000" w:type="dxa"/>
+        <w:gridCol w:w="3000" w:type="dxa"/>
+      </w:tblGrid>
+      <w:tblPr>
+        <w:tblStyle w:val="especialista"/>
+      </w:tblPr>
+      <w:tr>
+        <w:trPr/>
+        <w:tc>
+          <w:tcPr>
+            <w:tcW w:w="3000" w:type="dxa"/>
+            <w:vAlign w:val="center"/>
+          </w:tcPr>
+          <w:p>
+            <w:pPr>
+              <w:jc w:val="center"/>
+              <w:textAlignment w:val="center"/>
+              <w:spacing w:before="0" w:after="0"/>
+            </w:pPr>
+            <w:r>
+              <w:rPr>
+                <w:rFonts w:ascii="Arial" w:hAnsi="Arial" w:eastAsia="Arial" w:cs="Arial"/>
+                <w:sz w:val="20"/>
+                <w:szCs w:val="20"/>
+                <w:b w:val="1"/>
+                <w:bCs w:val="1"/>
+                <w:smallCaps w:val="0"/>
+                <w:caps w:val="1"/>
+              </w:rPr>
+              <w:t xml:space="preserve">Profesional</w:t>
+            </w:r>
+          </w:p>
+        </w:tc>
+        <w:tc>
+          <w:tcPr>
+            <w:tcW w:w="3000" w:type="dxa"/>
+            <w:vAlign w:val="center"/>
+          </w:tcPr>
+          <w:p>
+            <w:pPr>
+              <w:jc w:val="center"/>
+              <w:textAlignment w:val="center"/>
+              <w:spacing w:before="0" w:after="0"/>
+            </w:pPr>
+            <w:r>
+              <w:rPr>
+                <w:rFonts w:ascii="Arial" w:hAnsi="Arial" w:eastAsia="Arial" w:cs="Arial"/>
+                <w:sz w:val="20"/>
+                <w:szCs w:val="20"/>
+                <w:b w:val="1"/>
+                <w:bCs w:val="1"/>
+                <w:smallCaps w:val="0"/>
+                <w:caps w:val="1"/>
+              </w:rPr>
+              <w:t xml:space="preserve">Grado Academico</w:t>
+            </w:r>
+          </w:p>
+        </w:tc>
+        <w:tc>
+          <w:tcPr>
+            <w:tcW w:w="3000" w:type="dxa"/>
+            <w:vAlign w:val="center"/>
+          </w:tcPr>
+          <w:p>
+            <w:pPr>
+              <w:jc w:val="center"/>
+              <w:textAlignment w:val="center"/>
+              <w:spacing w:before="0" w:after="0"/>
+            </w:pPr>
+            <w:r>
+              <w:rPr>
+                <w:rFonts w:ascii="Arial" w:hAnsi="Arial" w:eastAsia="Arial" w:cs="Arial"/>
+                <w:sz w:val="20"/>
+                <w:szCs w:val="20"/>
+                <w:b w:val="1"/>
+                <w:bCs w:val="1"/>
+                <w:smallCaps w:val="0"/>
+                <w:caps w:val="1"/>
+              </w:rPr>
+              <w:t xml:space="preserve">Experiencia Profesional</w:t>
+            </w:r>
+          </w:p>
+        </w:tc>
+        <w:tc>
+          <w:tcPr>
+            <w:tcW w:w="3000" w:type="dxa"/>
+            <w:vAlign w:val="center"/>
+          </w:tcPr>
+          <w:p>
+            <w:pPr>
+              <w:jc w:val="center"/>
+              <w:textAlignment w:val="center"/>
+              <w:spacing w:before="0" w:after="0"/>
+            </w:pPr>
+            <w:r>
+              <w:rPr>
+                <w:rFonts w:ascii="Arial" w:hAnsi="Arial" w:eastAsia="Arial" w:cs="Arial"/>
+                <w:sz w:val="20"/>
+                <w:szCs w:val="20"/>
+                <w:b w:val="1"/>
+                <w:bCs w:val="1"/>
+                <w:smallCaps w:val="0"/>
+                <w:caps w:val="1"/>
+              </w:rPr>
+              <w:t xml:space="preserve">Nivel de Participación</w:t>
+            </w:r>
+          </w:p>
+        </w:tc>
+      </w:tr>
+      <w:tr>
+        <w:trPr/>
+        <w:tc>
+          <w:tcPr>
+            <w:tcW w:w="3000" w:type="dxa"/>
+            <w:vAlign w:val="center"/>
+          </w:tcPr>
+          <w:p>
+            <w:pPr>
+              <w:jc w:val="center"/>
+            </w:pPr>
+            <w:r>
+              <w:rPr>
+                <w:rFonts w:ascii="Arial" w:hAnsi="Arial" w:eastAsia="Arial" w:cs="Arial"/>
+                <w:sz w:val="20"/>
+                <w:szCs w:val="20"/>
+              </w:rPr>
+              <w:t xml:space="preserve">Erick Adalberto Penado Garcia</w:t>
+            </w:r>
+          </w:p>
+        </w:tc>
+        <w:tc>
+          <w:tcPr>
+            <w:tcW w:w="3000" w:type="dxa"/>
+            <w:vAlign w:val="center"/>
+          </w:tcPr>
+          <w:p>
+            <w:pPr>
+              <w:numPr>
+                <w:ilvl w:val="0"/>
+                <w:numId w:val="4"/>
+              </w:numPr>
+            </w:pPr>
+            <w:r>
+              <w:rPr>
+                <w:rFonts w:ascii="Arial" w:hAnsi="Arial" w:eastAsia="Arial" w:cs="Arial"/>
+                <w:sz w:val="20"/>
+                <w:szCs w:val="20"/>
+              </w:rPr>
+              <w:t xml:space="preserve">Ingeniería de Software</w:t>
+            </w:r>
+          </w:p>
+          <w:p>
+            <w:pPr>
+              <w:numPr>
+                <w:ilvl w:val="0"/>
+                <w:numId w:val="4"/>
+              </w:numPr>
+            </w:pPr>
+            <w:r>
+              <w:rPr>
+                <w:rFonts w:ascii="Arial" w:hAnsi="Arial" w:eastAsia="Arial" w:cs="Arial"/>
+                <w:sz w:val="20"/>
+                <w:szCs w:val="20"/>
+              </w:rPr>
+              <w:t xml:space="preserve">Tecnico en Ingenieria de Software</w:t>
+            </w:r>
+          </w:p>
+        </w:tc>
+        <w:tc>
+          <w:tcPr>
+            <w:tcW w:w="3000" w:type="dxa"/>
+            <w:vAlign w:val="center"/>
+          </w:tcPr>
+          <w:p>
+            <w:pPr>
+              <w:numPr>
+                <w:ilvl w:val="0"/>
+                <w:numId w:val="4"/>
+              </w:numPr>
+            </w:pPr>
+            <w:r>
+              <w:rPr>
+                <w:rFonts w:ascii="Arial" w:hAnsi="Arial" w:eastAsia="Arial" w:cs="Arial"/>
+                <w:sz w:val="20"/>
+                <w:szCs w:val="20"/>
+              </w:rPr>
+              <w:t xml:space="preserve">Lider de Proyecto de Tesis</w:t>
+            </w:r>
+          </w:p>
+          <w:p>
+            <w:pPr>
+              <w:numPr>
+                <w:ilvl w:val="0"/>
+                <w:numId w:val="4"/>
+              </w:numPr>
+            </w:pPr>
+            <w:r>
+              <w:rPr>
+                <w:rFonts w:ascii="Arial" w:hAnsi="Arial" w:eastAsia="Arial" w:cs="Arial"/>
+                <w:sz w:val="20"/>
+                <w:szCs w:val="20"/>
+              </w:rPr>
+              <w:t xml:space="preserve">Creador de Paginas Web(Landing Page)</w:t>
+            </w:r>
+          </w:p>
+        </w:tc>
+        <w:tc>
+          <w:tcPr>
+            <w:tcW w:w="3000" w:type="dxa"/>
+            <w:vAlign w:val="center"/>
+          </w:tcPr>
+          <w:p>
+            <w:pPr>
+              <w:numPr>
+                <w:ilvl w:val="0"/>
+                <w:numId w:val="4"/>
+              </w:numPr>
+            </w:pPr>
+            <w:r>
+              <w:rPr>
+                <w:rFonts w:ascii="Arial" w:hAnsi="Arial" w:eastAsia="Arial" w:cs="Arial"/>
+                <w:sz w:val="20"/>
+                <w:szCs w:val="20"/>
+              </w:rPr>
+              <w:t xml:space="preserve">Organizador de Información del Doc. Word</w:t>
+            </w:r>
+          </w:p>
+          <w:p>
+            <w:pPr>
+              <w:numPr>
+                <w:ilvl w:val="0"/>
+                <w:numId w:val="4"/>
+              </w:numPr>
+            </w:pPr>
+            <w:r>
+              <w:rPr>
+                <w:rFonts w:ascii="Arial" w:hAnsi="Arial" w:eastAsia="Arial" w:cs="Arial"/>
+                <w:sz w:val="20"/>
+                <w:szCs w:val="20"/>
+              </w:rPr>
+              <w:t xml:space="preserve">Automatizacion de creadores</w:t>
+            </w:r>
+          </w:p>
+        </w:tc>
+      </w:tr>
+      <w:tr>
+        <w:trPr/>
+        <w:tc>
+          <w:tcPr>
+            <w:tcW w:w="3000" w:type="dxa"/>
+            <w:vAlign w:val="center"/>
+          </w:tcPr>
+          <w:p>
+            <w:pPr>
+              <w:jc w:val="center"/>
+            </w:pPr>
+            <w:r>
+              <w:rPr>
+                <w:rFonts w:ascii="Arial" w:hAnsi="Arial" w:eastAsia="Arial" w:cs="Arial"/>
+                <w:sz w:val="20"/>
+                <w:szCs w:val="20"/>
+              </w:rPr>
+              <w:t xml:space="preserve">Salvador Sicilia</w:t>
+            </w:r>
+          </w:p>
+        </w:tc>
+        <w:tc>
+          <w:tcPr>
+            <w:tcW w:w="3000" w:type="dxa"/>
+            <w:vAlign w:val="center"/>
+          </w:tcPr>
+          <w:p>
+            <w:pPr>
+              <w:numPr>
+                <w:ilvl w:val="0"/>
+                <w:numId w:val="4"/>
+              </w:numPr>
+            </w:pPr>
+            <w:r>
+              <w:rPr>
+                <w:rFonts w:ascii="Arial" w:hAnsi="Arial" w:eastAsia="Arial" w:cs="Arial"/>
+                <w:sz w:val="20"/>
+                <w:szCs w:val="20"/>
+              </w:rPr>
+              <w:t xml:space="preserve">Tecnico en Ingenieria de Software</w:t>
+            </w:r>
+          </w:p>
+        </w:tc>
+        <w:tc>
+          <w:tcPr>
+            <w:tcW w:w="3000" w:type="dxa"/>
+            <w:vAlign w:val="center"/>
+          </w:tcPr>
+          <w:p>
+            <w:pPr>
+              <w:numPr>
+                <w:ilvl w:val="0"/>
+                <w:numId w:val="4"/>
+              </w:numPr>
+            </w:pPr>
+            <w:r>
+              <w:rPr>
+                <w:rFonts w:ascii="Arial" w:hAnsi="Arial" w:eastAsia="Arial" w:cs="Arial"/>
+                <w:sz w:val="20"/>
+                <w:szCs w:val="20"/>
+              </w:rPr>
+              <w:t xml:space="preserve">Redactor de Proyecto Tesis.</w:t>
+            </w:r>
+          </w:p>
+          <w:p>
+            <w:pPr>
+              <w:numPr>
+                <w:ilvl w:val="0"/>
+                <w:numId w:val="4"/>
+              </w:numPr>
+            </w:pPr>
+            <w:r>
+              <w:rPr>
+                <w:rFonts w:ascii="Arial" w:hAnsi="Arial" w:eastAsia="Arial" w:cs="Arial"/>
+                <w:sz w:val="20"/>
+                <w:szCs w:val="20"/>
+              </w:rPr>
+              <w:t xml:space="preserve">Analista del Front-end(Diseño).</w:t>
+            </w:r>
+          </w:p>
+        </w:tc>
+        <w:tc>
+          <w:tcPr>
+            <w:tcW w:w="3000" w:type="dxa"/>
+            <w:vAlign w:val="center"/>
+          </w:tcPr>
+          <w:p>
+            <w:pPr>
+              <w:numPr>
+                <w:ilvl w:val="0"/>
+                <w:numId w:val="4"/>
+              </w:numPr>
+            </w:pPr>
+            <w:r>
+              <w:rPr>
+                <w:rFonts w:ascii="Arial" w:hAnsi="Arial" w:eastAsia="Arial" w:cs="Arial"/>
+                <w:sz w:val="20"/>
+                <w:szCs w:val="20"/>
+              </w:rPr>
+              <w:t xml:space="preserve">Supervisor y desarrollador de estilos, fuentes margenes en Doc. Word</w:t>
+            </w:r>
+          </w:p>
+          <w:p>
+            <w:pPr>
+              <w:numPr>
+                <w:ilvl w:val="0"/>
+                <w:numId w:val="4"/>
+              </w:numPr>
+            </w:pPr>
+            <w:r>
+              <w:rPr>
+                <w:rFonts w:ascii="Arial" w:hAnsi="Arial" w:eastAsia="Arial" w:cs="Arial"/>
+                <w:sz w:val="20"/>
+                <w:szCs w:val="20"/>
+              </w:rPr>
+              <w:t xml:space="preserve">Automatizacion phpword</w:t>
+            </w:r>
+          </w:p>
+        </w:tc>
+      </w:tr>
+    </w:tbl>
+    <w:p>
+      <w:pPr>
+        <w:sectPr>
+          <w:pgSz w:orient="portrait" w:w="12240" w:h="15840"/>
+          <w:pgMar w:top="1420" w:right="1420" w:bottom="1420" w:left="1700" w:header="200" w:footer="720" w:gutter="0"/>
+          <w:cols w:num="1" w:space="720"/>
+        </w:sectPr>
+      </w:pPr>
+    </w:p>
+    <w:p>
+      <w:pPr>
+        <w:pStyle w:val="Heading1"/>
+      </w:pPr>
+      <w:bookmarkStart w:id="4" w:name="_Toc4"/>
+      <w:r>
+        <w:t>1.  Generalidades de la Carrera</w:t>
+      </w:r>
+      <w:bookmarkEnd w:id="4"/>
+    </w:p>
+    <w:p>
+      <w:pPr>
+        <w:jc w:val="both"/>
+        <w:spacing w:after="200"/>
+      </w:pPr>
+      <w:r>
+        <w:rPr>
+          <w:rFonts w:ascii="Arial" w:hAnsi="Arial" w:eastAsia="Arial" w:cs="Arial"/>
+          <w:sz w:val="18"/>
+          <w:szCs w:val="18"/>
+          <w:i w:val="1"/>
+          <w:iCs w:val="1"/>
+        </w:rPr>
+        <w:t xml:space="preserve">Tabla 2 Generalidades de la Carrera</w:t>
+      </w:r>
+    </w:p>
+    <w:tbl>
+      <w:tblGrid>
+        <w:gridCol w:w="6000" w:type="dxa"/>
+        <w:gridCol w:w="6000" w:type="dxa"/>
+      </w:tblGrid>
+      <w:tblPr>
+        <w:tblStyle w:val="generalidades"/>
+      </w:tblPr>
+      <w:tr>
+        <w:trPr/>
+        <w:tc>
+          <w:tcPr>
+            <w:tcW w:w="6000" w:type="dxa"/>
+            <w:vAlign w:val="center"/>
+          </w:tcPr>
+          <w:p>
+            <w:pPr>
+              <w:numPr>
+                <w:ilvl w:val="1"/>
+                <w:numId w:val="6"/>
+              </w:numPr>
+            </w:pPr>
+            <w:r>
+              <w:rPr>
+                <w:rFonts w:ascii="Arial" w:hAnsi="Arial" w:eastAsia="Arial" w:cs="Arial"/>
+                <w:sz w:val="24"/>
+                <w:szCs w:val="24"/>
+              </w:rPr>
+              <w:t xml:space="preserve">Nombre de la Carrera : </w:t>
+            </w:r>
+          </w:p>
+        </w:tc>
+        <w:tc>
+          <w:tcPr>
+            <w:tcW w:w="6000" w:type="dxa"/>
+            <w:vAlign w:val="center"/>
+          </w:tcPr>
+          <w:p>
+            <w:pPr>
+              <w:jc w:val="center"/>
+            </w:pPr>
+            <w:r>
+              <w:rPr>
+                <w:rFonts w:ascii="Arial" w:hAnsi="Arial" w:eastAsia="Arial" w:cs="Arial"/>
+                <w:sz w:val="24"/>
+                <w:szCs w:val="24"/>
+              </w:rPr>
+              <w:t xml:space="preserve">Técnico en Ingeniería de Software</w:t>
+            </w:r>
+          </w:p>
+        </w:tc>
+      </w:tr>
+      <w:tr>
+        <w:trPr/>
+        <w:tc>
+          <w:tcPr>
+            <w:tcW w:w="6000" w:type="dxa"/>
+            <w:vAlign w:val="center"/>
+          </w:tcPr>
+          <w:p>
+            <w:pPr>
+              <w:numPr>
+                <w:ilvl w:val="1"/>
+                <w:numId w:val="6"/>
+              </w:numPr>
+            </w:pPr>
+            <w:r>
+              <w:rPr>
+                <w:rFonts w:ascii="Arial" w:hAnsi="Arial" w:eastAsia="Arial" w:cs="Arial"/>
+                <w:sz w:val="24"/>
+                <w:szCs w:val="24"/>
+              </w:rPr>
+              <w:t xml:space="preserve">Requisito de Ingreso : </w:t>
+            </w:r>
+          </w:p>
+        </w:tc>
+        <w:tc>
+          <w:tcPr>
+            <w:tcW w:w="6000" w:type="dxa"/>
+            <w:vAlign w:val="center"/>
+          </w:tcPr>
+          <w:p>
+            <w:pPr>
+              <w:jc w:val="center"/>
+            </w:pPr>
+            <w:r>
+              <w:rPr>
+                <w:rFonts w:ascii="Arial" w:hAnsi="Arial" w:eastAsia="Arial" w:cs="Arial"/>
+                <w:sz w:val="24"/>
+                <w:szCs w:val="24"/>
+              </w:rPr>
+              <w:t xml:space="preserve">Bachillerato</w:t>
+            </w:r>
+          </w:p>
+        </w:tc>
+      </w:tr>
+      <w:tr>
+        <w:trPr/>
+        <w:tc>
+          <w:tcPr>
+            <w:tcW w:w="6000" w:type="dxa"/>
+            <w:vAlign w:val="center"/>
+          </w:tcPr>
+          <w:p>
+            <w:pPr>
+              <w:numPr>
+                <w:ilvl w:val="1"/>
+                <w:numId w:val="6"/>
+              </w:numPr>
+            </w:pPr>
+            <w:r>
+              <w:rPr>
+                <w:rFonts w:ascii="Arial" w:hAnsi="Arial" w:eastAsia="Arial" w:cs="Arial"/>
+                <w:sz w:val="24"/>
+                <w:szCs w:val="24"/>
+              </w:rPr>
+              <w:t xml:space="preserve">Titulo a otorgar : </w:t>
+            </w:r>
+          </w:p>
+        </w:tc>
+        <w:tc>
+          <w:tcPr>
+            <w:tcW w:w="6000" w:type="dxa"/>
+            <w:vAlign w:val="center"/>
+          </w:tcPr>
+          <w:p>
+            <w:pPr>
+              <w:jc w:val="center"/>
+            </w:pPr>
+            <w:r>
+              <w:rPr>
+                <w:rFonts w:ascii="Arial" w:hAnsi="Arial" w:eastAsia="Arial" w:cs="Arial"/>
+                <w:sz w:val="24"/>
+                <w:szCs w:val="24"/>
+              </w:rPr>
+              <w:t xml:space="preserve">Técnico en Ingeniería de Software</w:t>
+            </w:r>
+          </w:p>
+        </w:tc>
+      </w:tr>
+      <w:tr>
+        <w:trPr/>
+        <w:tc>
+          <w:tcPr>
+            <w:tcW w:w="6000" w:type="dxa"/>
+            <w:vAlign w:val="center"/>
+          </w:tcPr>
+          <w:p>
+            <w:pPr>
+              <w:numPr>
+                <w:ilvl w:val="1"/>
+                <w:numId w:val="6"/>
+              </w:numPr>
+            </w:pPr>
+            <w:r>
+              <w:rPr>
+                <w:rFonts w:ascii="Arial" w:hAnsi="Arial" w:eastAsia="Arial" w:cs="Arial"/>
+                <w:sz w:val="24"/>
+                <w:szCs w:val="24"/>
+              </w:rPr>
+              <w:t xml:space="preserve">Duracion en años y ciclos : </w:t>
+            </w:r>
+          </w:p>
+        </w:tc>
+        <w:tc>
+          <w:tcPr>
+            <w:tcW w:w="6000" w:type="dxa"/>
+            <w:vAlign w:val="center"/>
+          </w:tcPr>
+          <w:p>
+            <w:pPr>
+              <w:jc w:val="center"/>
+            </w:pPr>
+            <w:r>
+              <w:rPr>
+                <w:rFonts w:ascii="Arial" w:hAnsi="Arial" w:eastAsia="Arial" w:cs="Arial"/>
+                <w:sz w:val="24"/>
+                <w:szCs w:val="24"/>
+              </w:rPr>
+              <w:t xml:space="preserve">2 años y 7 ciclos</w:t>
+            </w:r>
+          </w:p>
+        </w:tc>
+      </w:tr>
+      <w:tr>
+        <w:trPr/>
+        <w:tc>
+          <w:tcPr>
+            <w:tcW w:w="6000" w:type="dxa"/>
+            <w:vAlign w:val="center"/>
+          </w:tcPr>
+          <w:p>
+            <w:pPr>
+              <w:numPr>
+                <w:ilvl w:val="1"/>
+                <w:numId w:val="6"/>
+              </w:numPr>
+            </w:pPr>
+            <w:r>
+              <w:rPr>
+                <w:rFonts w:ascii="Arial" w:hAnsi="Arial" w:eastAsia="Arial" w:cs="Arial"/>
+                <w:sz w:val="24"/>
+                <w:szCs w:val="24"/>
+              </w:rPr>
+              <w:t xml:space="preserve">Número de Asignaturas : </w:t>
+            </w:r>
+          </w:p>
+        </w:tc>
+        <w:tc>
+          <w:tcPr>
+            <w:tcW w:w="6000" w:type="dxa"/>
+            <w:vAlign w:val="center"/>
+          </w:tcPr>
+          <w:p>
+            <w:pPr>
+              <w:jc w:val="center"/>
+            </w:pPr>
+            <w:r>
+              <w:rPr>
+                <w:rFonts w:ascii="Arial" w:hAnsi="Arial" w:eastAsia="Arial" w:cs="Arial"/>
+                <w:sz w:val="24"/>
+                <w:szCs w:val="24"/>
+              </w:rPr>
+              <w:t xml:space="preserve">16</w:t>
+            </w:r>
+          </w:p>
+        </w:tc>
+      </w:tr>
+      <w:tr>
+        <w:trPr/>
+        <w:tc>
+          <w:tcPr>
+            <w:tcW w:w="6000" w:type="dxa"/>
+            <w:vAlign w:val="center"/>
+          </w:tcPr>
+          <w:p>
+            <w:pPr>
+              <w:numPr>
+                <w:ilvl w:val="1"/>
+                <w:numId w:val="6"/>
+              </w:numPr>
+            </w:pPr>
+            <w:r>
+              <w:rPr>
+                <w:rFonts w:ascii="Arial" w:hAnsi="Arial" w:eastAsia="Arial" w:cs="Arial"/>
+                <w:sz w:val="24"/>
+                <w:szCs w:val="24"/>
+              </w:rPr>
+              <w:t xml:space="preserve">Número de Unidades Valorativas : </w:t>
+            </w:r>
+          </w:p>
+        </w:tc>
+        <w:tc>
+          <w:tcPr>
+            <w:tcW w:w="6000" w:type="dxa"/>
+            <w:vAlign w:val="center"/>
+          </w:tcPr>
+          <w:p>
+            <w:pPr>
+              <w:jc w:val="center"/>
+            </w:pPr>
+            <w:r>
+              <w:rPr>
+                <w:rFonts w:ascii="Arial" w:hAnsi="Arial" w:eastAsia="Arial" w:cs="Arial"/>
+                <w:sz w:val="24"/>
+                <w:szCs w:val="24"/>
+              </w:rPr>
+              <w:t xml:space="preserve">32</w:t>
+            </w:r>
+          </w:p>
+        </w:tc>
+      </w:tr>
+      <w:tr>
+        <w:trPr/>
+        <w:tc>
+          <w:tcPr>
+            <w:tcW w:w="6000" w:type="dxa"/>
+            <w:vAlign w:val="center"/>
+          </w:tcPr>
+          <w:p>
+            <w:pPr>
+              <w:numPr>
+                <w:ilvl w:val="1"/>
+                <w:numId w:val="6"/>
+              </w:numPr>
+            </w:pPr>
+            <w:r>
+              <w:rPr>
+                <w:rFonts w:ascii="Arial" w:hAnsi="Arial" w:eastAsia="Arial" w:cs="Arial"/>
+                <w:sz w:val="24"/>
+                <w:szCs w:val="24"/>
+              </w:rPr>
+              <w:t xml:space="preserve">Modalidad de entrega : </w:t>
+            </w:r>
+          </w:p>
+        </w:tc>
+        <w:tc>
+          <w:tcPr>
+            <w:tcW w:w="6000" w:type="dxa"/>
+            <w:vAlign w:val="center"/>
+          </w:tcPr>
+          <w:p>
+            <w:pPr>
+              <w:jc w:val="center"/>
+            </w:pPr>
+            <w:r>
+              <w:rPr>
+                <w:rFonts w:ascii="Arial" w:hAnsi="Arial" w:eastAsia="Arial" w:cs="Arial"/>
+                <w:sz w:val="24"/>
+                <w:szCs w:val="24"/>
+              </w:rPr>
+              <w:t xml:space="preserve">Presencial</w:t>
+            </w:r>
+          </w:p>
+        </w:tc>
+      </w:tr>
+      <w:tr>
+        <w:trPr/>
+        <w:tc>
+          <w:tcPr>
+            <w:tcW w:w="6000" w:type="dxa"/>
+            <w:vAlign w:val="center"/>
+          </w:tcPr>
+          <w:p>
+            <w:pPr>
+              <w:numPr>
+                <w:ilvl w:val="1"/>
+                <w:numId w:val="6"/>
+              </w:numPr>
+            </w:pPr>
+            <w:r>
+              <w:rPr>
+                <w:rFonts w:ascii="Arial" w:hAnsi="Arial" w:eastAsia="Arial" w:cs="Arial"/>
+                <w:sz w:val="24"/>
+                <w:szCs w:val="24"/>
+              </w:rPr>
+              <w:t xml:space="preserve">Sede donde se impartirá : </w:t>
+            </w:r>
+          </w:p>
+        </w:tc>
+        <w:tc>
+          <w:tcPr>
+            <w:tcW w:w="6000" w:type="dxa"/>
+            <w:vAlign w:val="center"/>
+          </w:tcPr>
+          <w:p>
+            <w:pPr>
+              <w:jc w:val="center"/>
+            </w:pPr>
+            <w:r>
+              <w:rPr>
+                <w:rFonts w:ascii="Arial" w:hAnsi="Arial" w:eastAsia="Arial" w:cs="Arial"/>
+                <w:sz w:val="24"/>
+                <w:szCs w:val="24"/>
+              </w:rPr>
+              <w:t xml:space="preserve">UTEC</w:t>
+            </w:r>
+          </w:p>
+        </w:tc>
+      </w:tr>
+      <w:tr>
+        <w:trPr/>
+        <w:tc>
+          <w:tcPr>
+            <w:tcW w:w="6000" w:type="dxa"/>
+            <w:vAlign w:val="center"/>
+          </w:tcPr>
+          <w:p>
+            <w:pPr>
+              <w:numPr>
+                <w:ilvl w:val="1"/>
+                <w:numId w:val="6"/>
+              </w:numPr>
+            </w:pPr>
+            <w:r>
+              <w:rPr>
+                <w:rFonts w:ascii="Arial" w:hAnsi="Arial" w:eastAsia="Arial" w:cs="Arial"/>
+                <w:sz w:val="24"/>
+                <w:szCs w:val="24"/>
+              </w:rPr>
+              <w:t xml:space="preserve">Unidad responsable : </w:t>
+            </w:r>
+          </w:p>
+        </w:tc>
+        <w:tc>
+          <w:tcPr>
+            <w:tcW w:w="6000" w:type="dxa"/>
+            <w:vAlign w:val="center"/>
+          </w:tcPr>
+          <w:p>
+            <w:pPr>
+              <w:jc w:val="center"/>
+            </w:pPr>
+            <w:r>
+              <w:rPr>
+                <w:rFonts w:ascii="Arial" w:hAnsi="Arial" w:eastAsia="Arial" w:cs="Arial"/>
+                <w:sz w:val="24"/>
+                <w:szCs w:val="24"/>
+              </w:rPr>
+              <w:t xml:space="preserve">FACE</w:t>
+            </w:r>
+          </w:p>
+        </w:tc>
+      </w:tr>
+      <w:tr>
+        <w:trPr/>
+        <w:tc>
+          <w:tcPr>
+            <w:tcW w:w="6000" w:type="dxa"/>
+            <w:vAlign w:val="center"/>
+          </w:tcPr>
+          <w:p>
+            <w:pPr>
+              <w:numPr>
+                <w:ilvl w:val="1"/>
+                <w:numId w:val="6"/>
+              </w:numPr>
+            </w:pPr>
+            <w:r>
+              <w:rPr>
+                <w:rFonts w:ascii="Arial" w:hAnsi="Arial" w:eastAsia="Arial" w:cs="Arial"/>
+                <w:sz w:val="24"/>
+                <w:szCs w:val="24"/>
+              </w:rPr>
+              <w:t xml:space="preserve">Ciclo de inicio: </w:t>
+            </w:r>
+          </w:p>
+        </w:tc>
+        <w:tc>
+          <w:tcPr>
+            <w:tcW w:w="6000" w:type="dxa"/>
+            <w:vAlign w:val="center"/>
+          </w:tcPr>
+          <w:p>
+            <w:pPr>
+              <w:jc w:val="center"/>
+            </w:pPr>
+            <w:r>
+              <w:rPr>
+                <w:rFonts w:ascii="Arial" w:hAnsi="Arial" w:eastAsia="Arial" w:cs="Arial"/>
+                <w:sz w:val="24"/>
+                <w:szCs w:val="24"/>
+              </w:rPr>
+              <w:t xml:space="preserve">Ciclo 01-2023</w:t>
+            </w:r>
+          </w:p>
+        </w:tc>
+      </w:tr>
+      <w:tr>
+        <w:trPr/>
+        <w:tc>
+          <w:tcPr>
+            <w:tcW w:w="6000" w:type="dxa"/>
+            <w:vAlign w:val="center"/>
+          </w:tcPr>
+          <w:p>
+            <w:pPr>
+              <w:numPr>
+                <w:ilvl w:val="1"/>
+                <w:numId w:val="6"/>
+              </w:numPr>
+            </w:pPr>
+            <w:r>
+              <w:rPr>
+                <w:rFonts w:ascii="Arial" w:hAnsi="Arial" w:eastAsia="Arial" w:cs="Arial"/>
+                <w:sz w:val="24"/>
+                <w:szCs w:val="24"/>
+              </w:rPr>
+              <w:t xml:space="preserve">Año de inicio : </w:t>
+            </w:r>
+          </w:p>
+        </w:tc>
+        <w:tc>
+          <w:tcPr>
+            <w:tcW w:w="6000" w:type="dxa"/>
+            <w:vAlign w:val="center"/>
+          </w:tcPr>
+          <w:p>
+            <w:pPr>
+              <w:jc w:val="center"/>
+            </w:pPr>
+            <w:r>
+              <w:rPr>
+                <w:rFonts w:ascii="Arial" w:hAnsi="Arial" w:eastAsia="Arial" w:cs="Arial"/>
+                <w:sz w:val="24"/>
+                <w:szCs w:val="24"/>
+              </w:rPr>
+              <w:t xml:space="preserve">2024</w:t>
+            </w:r>
+          </w:p>
+        </w:tc>
+      </w:tr>
+      <w:tr>
+        <w:trPr/>
+        <w:tc>
+          <w:tcPr>
+            <w:tcW w:w="6000" w:type="dxa"/>
+            <w:vAlign w:val="center"/>
+          </w:tcPr>
+          <w:p>
+            <w:pPr>
+              <w:numPr>
+                <w:ilvl w:val="1"/>
+                <w:numId w:val="6"/>
+              </w:numPr>
+            </w:pPr>
+            <w:r>
+              <w:rPr>
+                <w:rFonts w:ascii="Arial" w:hAnsi="Arial" w:eastAsia="Arial" w:cs="Arial"/>
+                <w:sz w:val="24"/>
+                <w:szCs w:val="24"/>
+              </w:rPr>
+              <w:t xml:space="preserve">Vigencia del Plan</w:t>
+            </w:r>
+          </w:p>
+        </w:tc>
+        <w:tc>
+          <w:tcPr>
+            <w:tcW w:w="6000" w:type="dxa"/>
+            <w:vAlign w:val="center"/>
+          </w:tcPr>
+          <w:p>
+            <w:pPr>
+              <w:jc w:val="center"/>
+            </w:pPr>
+            <w:r>
+              <w:rPr>
+                <w:rFonts w:ascii="Arial" w:hAnsi="Arial" w:eastAsia="Arial" w:cs="Arial"/>
+                <w:sz w:val="24"/>
+                <w:szCs w:val="24"/>
+              </w:rPr>
+              <w:t xml:space="preserve">Ciclo 01-2023 - Ciclo 02-2027</w:t>
+            </w:r>
+          </w:p>
+        </w:tc>
+      </w:tr>
+    </w:tbl>
+    <w:p>
+      <w:pPr>
+        <w:sectPr>
+          <w:pgSz w:orient="portrait" w:w="12240" w:h="15840"/>
+          <w:pgMar w:top="1420" w:right="1420" w:bottom="1420" w:left="1700" w:header="200" w:footer="720" w:gutter="0"/>
+          <w:cols w:num="1" w:space="720"/>
+        </w:sectPr>
+      </w:pPr>
+    </w:p>
+    <w:p>
+      <w:pPr>
+        <w:pStyle w:val="Heading1"/>
+      </w:pPr>
+      <w:bookmarkStart w:id="5" w:name="_Toc5"/>
+      <w:r>
+        <w:t>2.  Justificación y modalidad de entrega de la carrera</w:t>
+      </w:r>
+      <w:bookmarkEnd w:id="5"/>
+    </w:p>
+    <w:p>
+      <w:pPr>
+        <w:jc w:val="both"/>
+        <w:spacing w:after="240" w:line="360" w:lineRule="auto"/>
+      </w:pPr>
+      <w:r>
+        <w:rPr>
+          <w:rFonts w:ascii="Arial" w:hAnsi="Arial" w:eastAsia="Arial" w:cs="Arial"/>
+          <w:sz w:val="24"/>
+          <w:szCs w:val="24"/>
+        </w:rPr>
+        <w:t xml:space="preserve">La Universidad Tecnológica de El Salvador, en su proceso de innovación educativa, ha diseñado este plan de estudio tomando en cuenta una adecuación curricular y modalidad de entrega de la carrera, sin menoscabo de la calidad académica y con la idea de responder a los desafíos y compromisos que la sociedad actualmente demanda.</w:t>
+      </w:r>
+    </w:p>
+    <w:p>
+      <w:pPr>
+        <w:jc w:val="both"/>
+        <w:spacing w:after="240" w:line="360" w:lineRule="auto"/>
+      </w:pPr>
+      <w:r>
+        <w:rPr>
+          <w:rFonts w:ascii="Arial" w:hAnsi="Arial" w:eastAsia="Arial" w:cs="Arial"/>
+          <w:sz w:val="24"/>
+          <w:szCs w:val="24"/>
+        </w:rPr>
+        <w:t xml:space="preserve">Con esta modalidad de entrega, se trabajan los conocimientos, habilidades y valores, elementos fundamentales de la educación basada en competencias que constituyen parte medular de nuestro Modelo Educativo; el cual se fortalece con el uso de las TIC ya que contribuyen al proceso de aprendizaje de los estudiantes en modalidad Presencial, de manera que les permita lograr el dominio de las competencias que aparecen en el perfil profesional.</w:t>
+      </w:r>
+    </w:p>
+    <w:p>
+      <w:pPr>
+        <w:jc w:val="both"/>
+        <w:spacing w:after="240" w:line="360" w:lineRule="auto"/>
+      </w:pPr>
+      <w:r>
+        <w:rPr>
+          <w:rFonts w:ascii="Arial" w:hAnsi="Arial" w:eastAsia="Arial" w:cs="Arial"/>
+          <w:sz w:val="24"/>
+          <w:szCs w:val="24"/>
+        </w:rPr>
+        <w:t xml:space="preserve">Para ofertar esta carrera, un elemento primordial que se ha considerado es la diversidad de estrategias metodológicas para el aprendizaje que presentan los programas de las asignaturas; se hace énfasis en técnicas didácticas que ponen en práctica las habilidades y conocimientos de los educandos, propiciando que ellos mismos creen marcos referenciales que les ayuden en los diferentes procesos de la vida académica y posterior desempeño profesional.</w:t>
+      </w:r>
+    </w:p>
+    <w:p>
+      <w:pPr>
+        <w:sectPr>
+          <w:pgSz w:orient="portrait" w:w="12240" w:h="15840"/>
+          <w:pgMar w:top="1420" w:right="1420" w:bottom="1420" w:left="1700" w:header="200" w:footer="720" w:gutter="0"/>
+          <w:cols w:num="1" w:space="720"/>
+        </w:sectPr>
+      </w:pPr>
+    </w:p>
+    <w:p>
+      <w:pPr>
+        <w:pStyle w:val="Heading1"/>
+      </w:pPr>
+      <w:bookmarkStart w:id="6" w:name="_Toc6"/>
+      <w:r>
+        <w:t>3.  Propósito de la Carrera</w:t>
+      </w:r>
+      <w:bookmarkEnd w:id="6"/>
+    </w:p>
+    <w:p>
+      <w:pPr>
+        <w:jc w:val="both"/>
+        <w:spacing w:after="240" w:line="360" w:lineRule="auto"/>
+      </w:pPr>
+      <w:r>
+        <w:rPr>
+          <w:rFonts w:ascii="Arial" w:hAnsi="Arial" w:eastAsia="Arial" w:cs="Arial"/>
+          <w:sz w:val="24"/>
+          <w:szCs w:val="24"/>
+        </w:rPr>
+        <w:t xml:space="preserve">Formarse como profesionales con la capacidad de desempeñarse eficientemente en la gestión de ambientes para el desarrollo de tecnología y sistemas informáticos; aplicando métodos técnicos y estándares tecnológicos en lo que respecta a aplicaciones de escritorios y aplicaciones web, así como la aplicación de herramientas para el diseño e implementación de las diferentes redes informáticas...</w:t>
+      </w:r>
+    </w:p>
+    <w:p>
+      <w:pPr>
+        <w:sectPr>
+          <w:pgSz w:orient="portrait" w:w="12240" w:h="15840"/>
+          <w:pgMar w:top="1420" w:right="1420" w:bottom="1420" w:left="1700" w:header="200" w:footer="720" w:gutter="0"/>
+          <w:cols w:num="1" w:space="720"/>
+        </w:sectPr>
+      </w:pPr>
+    </w:p>
+    <w:p>
+      <w:pPr>
+        <w:pStyle w:val="Heading1"/>
+      </w:pPr>
+      <w:bookmarkStart w:id="7" w:name="_Toc7"/>
+      <w:r>
+        <w:t>4.  Criterios de seleccón y Requisitos de ingreso del aspirante</w:t>
+      </w:r>
+      <w:bookmarkEnd w:id="7"/>
+    </w:p>
+    <w:p>
+      <w:pPr>
+        <w:jc w:val="both"/>
+        <w:spacing w:after="240" w:line="360" w:lineRule="auto"/>
+      </w:pPr>
+      <w:r>
+        <w:rPr>
+          <w:rFonts w:ascii="Arial" w:hAnsi="Arial" w:eastAsia="Arial" w:cs="Arial"/>
+          <w:sz w:val="24"/>
+          <w:szCs w:val="24"/>
+        </w:rPr>
+        <w:t xml:space="preserve">Consecuente con la misión institucional, de brindar a amplios sectores poblacionales el acceso a la educación superior, la Universidad no realiza un proceso de selección que restrinja el ingreso de nuevos estudiantes; su proceso de admisión pretende conocer el dominio de las competencias que traen los aspirantes para realizar acciones de nivelación que permitan cerrar la brecha con el perfil de ingreso requerido.</w:t>
+      </w:r>
+    </w:p>
+    <w:p>
+      <w:pPr>
+        <w:jc w:val="both"/>
+        <w:spacing w:after="240" w:line="360" w:lineRule="auto"/>
+      </w:pPr>
+      <w:r>
+        <w:rPr>
+          <w:rFonts w:ascii="Arial" w:hAnsi="Arial" w:eastAsia="Arial" w:cs="Arial"/>
+          <w:sz w:val="24"/>
+          <w:szCs w:val="24"/>
+        </w:rPr>
+        <w:t xml:space="preserve">A los nuevos estudiantes se les aplica una prueba diagnóstica para conocer el nivel de entrada, examinando sus conocimientos, habilidades, actitudes, intereses, hábitos y técnicas de estudio, como base para determinar las acciones niveladoras a procurar en algunas asignaturas ejes.</w:t>
+      </w:r>
+    </w:p>
+    <w:p>
+      <w:pPr>
+        <w:jc w:val="both"/>
+        <w:spacing w:after="240" w:line="360" w:lineRule="auto"/>
+      </w:pPr>
+      <w:r>
+        <w:rPr>
+          <w:rFonts w:ascii="Arial" w:hAnsi="Arial" w:eastAsia="Arial" w:cs="Arial"/>
+          <w:sz w:val="24"/>
+          <w:szCs w:val="24"/>
+        </w:rPr>
+        <w:t xml:space="preserve">La Universidad atendiendo a lo establecido en el artículo 17 de la Ley de Educación Superior, da fiel cumplimiento a los requisitos de ingreso.</w:t>
       </w:r>
     </w:p>
     <w:sectPr>
       <w:pgSz w:orient="portrait" w:w="12240" w:h="15840"/>
-      <w:pgMar w:top="3401.574803149606" w:right="1440" w:bottom="1440" w:left="1440" w:header="720" w:footer="720" w:gutter="0"/>
+      <w:pgMar w:top="1420" w:right="1420" w:bottom="1420" w:left="1700" w:header="200" w:footer="720" w:gutter="0"/>
       <w:cols w:num="1" w:space="720"/>
-      <w:pgNumType w:start="4"/>
     </w:sectPr>
   </w:body>
 </w:document>
@@ -522,11 +1813,466 @@
       <w:t xml:space="preserve">Vigencia del plan de estudio del Ciclo 01-2023 al Ciclo 02-2027</w:t>
     </w:r>
   </w:p>
+  <w:p/>
 </w:hdr>
 </file>
 
 <file path=word/numbering.xml><?xml version="1.0" encoding="utf-8"?>
-<w:numbering xmlns:ve="http://schemas.openxmlformats.org/markup-compatibility/2006" xmlns:o="urn:schemas-microsoft-com:office:office" xmlns:r="http://schemas.openxmlformats.org/officeDocument/2006/relationships" xmlns:m="http://schemas.openxmlformats.org/officeDocument/2006/math" xmlns:v="urn:schemas-microsoft-com:vml" xmlns:wp="http://schemas.openxmlformats.org/drawingml/2006/wordprocessingDrawing" xmlns:w10="urn:schemas-microsoft-com:office:word" xmlns:w="http://schemas.openxmlformats.org/wordprocessingml/2006/main" xmlns:wne="http://schemas.microsoft.com/office/word/2006/wordml"/>
+<w:numbering xmlns:ve="http://schemas.openxmlformats.org/markup-compatibility/2006" xmlns:o="urn:schemas-microsoft-com:office:office" xmlns:r="http://schemas.openxmlformats.org/officeDocument/2006/relationships" xmlns:m="http://schemas.openxmlformats.org/officeDocument/2006/math" xmlns:v="urn:schemas-microsoft-com:vml" xmlns:wp="http://schemas.openxmlformats.org/drawingml/2006/wordprocessingDrawing" xmlns:w10="urn:schemas-microsoft-com:office:word" xmlns:w="http://schemas.openxmlformats.org/wordprocessingml/2006/main" xmlns:wne="http://schemas.microsoft.com/office/word/2006/wordml">
+  <w:abstractNum w:abstractNumId="3">
+    <w:nsid w:val="8F1170E0"/>
+    <w:multiLevelType w:val="hybridMultilevel"/>
+    <w:lvl w:ilvl="0">
+      <w:start w:val="1"/>
+      <w:numFmt w:val="bullet"/>
+      <w:suff w:val="tab"/>
+      <w:lvlText w:val=""/>
+      <w:lvlJc w:val="left"/>
+      <w:pPr>
+        <w:tabs>
+          <w:tab w:val="num" w:pos="720"/>
+        </w:tabs>
+        <w:ind w:left="720" w:hanging="360"/>
+      </w:pPr>
+      <w:rPr>
+        <w:rFonts w:ascii="Symbol" w:hAnsi="Symbol" w:cs="Symbol" w:hint="default"/>
+      </w:rPr>
+    </w:lvl>
+    <w:lvl w:ilvl="1">
+      <w:start w:val="1"/>
+      <w:numFmt w:val="bullet"/>
+      <w:suff w:val="tab"/>
+      <w:lvlText w:val="o"/>
+      <w:lvlJc w:val="left"/>
+      <w:pPr>
+        <w:tabs>
+          <w:tab w:val="num" w:pos="1440"/>
+        </w:tabs>
+        <w:ind w:left="1440" w:hanging="360"/>
+      </w:pPr>
+      <w:rPr>
+        <w:rFonts w:ascii="Courier New" w:hAnsi="Courier New" w:cs="Courier New" w:hint="default"/>
+      </w:rPr>
+    </w:lvl>
+    <w:lvl w:ilvl="2">
+      <w:start w:val="1"/>
+      <w:numFmt w:val="bullet"/>
+      <w:suff w:val="tab"/>
+      <w:lvlText w:val=""/>
+      <w:lvlJc w:val="left"/>
+      <w:pPr>
+        <w:tabs>
+          <w:tab w:val="num" w:pos="2160"/>
+        </w:tabs>
+        <w:ind w:left="2160" w:hanging="360"/>
+      </w:pPr>
+      <w:rPr>
+        <w:rFonts w:ascii="Wingdings" w:hAnsi="Wingdings" w:cs="Wingdings" w:hint="default"/>
+      </w:rPr>
+    </w:lvl>
+    <w:lvl w:ilvl="3">
+      <w:start w:val="1"/>
+      <w:numFmt w:val="bullet"/>
+      <w:suff w:val="tab"/>
+      <w:lvlText w:val=""/>
+      <w:lvlJc w:val="left"/>
+      <w:pPr>
+        <w:tabs>
+          <w:tab w:val="num" w:pos="2880"/>
+        </w:tabs>
+        <w:ind w:left="2880" w:hanging="360"/>
+      </w:pPr>
+      <w:rPr>
+        <w:rFonts w:ascii="Symbol" w:hAnsi="Symbol" w:cs="Symbol" w:hint="default"/>
+      </w:rPr>
+    </w:lvl>
+    <w:lvl w:ilvl="4">
+      <w:start w:val="1"/>
+      <w:numFmt w:val="bullet"/>
+      <w:suff w:val="tab"/>
+      <w:lvlText w:val="o"/>
+      <w:lvlJc w:val="left"/>
+      <w:pPr>
+        <w:tabs>
+          <w:tab w:val="num" w:pos="3600"/>
+        </w:tabs>
+        <w:ind w:left="3600" w:hanging="360"/>
+      </w:pPr>
+      <w:rPr>
+        <w:rFonts w:ascii="Courier New" w:hAnsi="Courier New" w:cs="Courier New" w:hint="default"/>
+      </w:rPr>
+    </w:lvl>
+    <w:lvl w:ilvl="5">
+      <w:start w:val="1"/>
+      <w:numFmt w:val="bullet"/>
+      <w:suff w:val="tab"/>
+      <w:lvlText w:val=""/>
+      <w:lvlJc w:val="left"/>
+      <w:pPr>
+        <w:tabs>
+          <w:tab w:val="num" w:pos="4320"/>
+        </w:tabs>
+        <w:ind w:left="4320" w:hanging="360"/>
+      </w:pPr>
+      <w:rPr>
+        <w:rFonts w:ascii="Wingdings" w:hAnsi="Wingdings" w:cs="Wingdings" w:hint="default"/>
+      </w:rPr>
+    </w:lvl>
+    <w:lvl w:ilvl="6">
+      <w:start w:val="1"/>
+      <w:numFmt w:val="bullet"/>
+      <w:suff w:val="tab"/>
+      <w:lvlText w:val=""/>
+      <w:lvlJc w:val="left"/>
+      <w:pPr>
+        <w:tabs>
+          <w:tab w:val="num" w:pos="5040"/>
+        </w:tabs>
+        <w:ind w:left="5040" w:hanging="360"/>
+      </w:pPr>
+      <w:rPr>
+        <w:rFonts w:ascii="Symbol" w:hAnsi="Symbol" w:cs="Symbol" w:hint="default"/>
+      </w:rPr>
+    </w:lvl>
+    <w:lvl w:ilvl="7">
+      <w:start w:val="1"/>
+      <w:numFmt w:val="bullet"/>
+      <w:suff w:val="tab"/>
+      <w:lvlText w:val="o"/>
+      <w:lvlJc w:val="left"/>
+      <w:pPr>
+        <w:tabs>
+          <w:tab w:val="num" w:pos="5760"/>
+        </w:tabs>
+        <w:ind w:left="5760" w:hanging="360"/>
+      </w:pPr>
+      <w:rPr>
+        <w:rFonts w:ascii="Courier New" w:hAnsi="Courier New" w:cs="Courier New" w:hint="default"/>
+      </w:rPr>
+    </w:lvl>
+    <w:lvl w:ilvl="8">
+      <w:start w:val="1"/>
+      <w:numFmt w:val="bullet"/>
+      <w:suff w:val="tab"/>
+      <w:lvlText w:val=""/>
+      <w:lvlJc w:val="left"/>
+      <w:pPr>
+        <w:tabs>
+          <w:tab w:val="num" w:pos="6480"/>
+        </w:tabs>
+        <w:ind w:left="6480" w:hanging="360"/>
+      </w:pPr>
+      <w:rPr>
+        <w:rFonts w:ascii="Wingdings" w:hAnsi="Wingdings" w:cs="Wingdings" w:hint="default"/>
+      </w:rPr>
+    </w:lvl>
+  </w:abstractNum>
+  <w:abstractNum w:abstractNumId="4">
+    <w:nsid w:val="8D2D544A"/>
+    <w:multiLevelType w:val="hybridMultilevel"/>
+    <w:lvl w:ilvl="0">
+      <w:start w:val="1"/>
+      <w:numFmt w:val="bullet"/>
+      <w:suff w:val="tab"/>
+      <w:lvlText w:val=""/>
+      <w:lvlJc w:val="left"/>
+      <w:pPr>
+        <w:tabs>
+          <w:tab w:val="num" w:pos="720"/>
+        </w:tabs>
+        <w:ind w:left="720" w:hanging="360"/>
+      </w:pPr>
+      <w:rPr>
+        <w:rFonts w:ascii="Symbol" w:hAnsi="Symbol" w:cs="Symbol" w:hint="default"/>
+      </w:rPr>
+    </w:lvl>
+    <w:lvl w:ilvl="1">
+      <w:start w:val="1"/>
+      <w:numFmt w:val="bullet"/>
+      <w:suff w:val="tab"/>
+      <w:lvlText w:val="o"/>
+      <w:lvlJc w:val="left"/>
+      <w:pPr>
+        <w:tabs>
+          <w:tab w:val="num" w:pos="1440"/>
+        </w:tabs>
+        <w:ind w:left="1440" w:hanging="360"/>
+      </w:pPr>
+      <w:rPr>
+        <w:rFonts w:ascii="Courier New" w:hAnsi="Courier New" w:cs="Courier New" w:hint="default"/>
+      </w:rPr>
+    </w:lvl>
+    <w:lvl w:ilvl="2">
+      <w:start w:val="1"/>
+      <w:numFmt w:val="bullet"/>
+      <w:suff w:val="tab"/>
+      <w:lvlText w:val=""/>
+      <w:lvlJc w:val="left"/>
+      <w:pPr>
+        <w:tabs>
+          <w:tab w:val="num" w:pos="2160"/>
+        </w:tabs>
+        <w:ind w:left="2160" w:hanging="360"/>
+      </w:pPr>
+      <w:rPr>
+        <w:rFonts w:ascii="Wingdings" w:hAnsi="Wingdings" w:cs="Wingdings" w:hint="default"/>
+      </w:rPr>
+    </w:lvl>
+    <w:lvl w:ilvl="3">
+      <w:start w:val="1"/>
+      <w:numFmt w:val="bullet"/>
+      <w:suff w:val="tab"/>
+      <w:lvlText w:val=""/>
+      <w:lvlJc w:val="left"/>
+      <w:pPr>
+        <w:tabs>
+          <w:tab w:val="num" w:pos="2880"/>
+        </w:tabs>
+        <w:ind w:left="2880" w:hanging="360"/>
+      </w:pPr>
+      <w:rPr>
+        <w:rFonts w:ascii="Symbol" w:hAnsi="Symbol" w:cs="Symbol" w:hint="default"/>
+      </w:rPr>
+    </w:lvl>
+    <w:lvl w:ilvl="4">
+      <w:start w:val="1"/>
+      <w:numFmt w:val="bullet"/>
+      <w:suff w:val="tab"/>
+      <w:lvlText w:val="o"/>
+      <w:lvlJc w:val="left"/>
+      <w:pPr>
+        <w:tabs>
+          <w:tab w:val="num" w:pos="3600"/>
+        </w:tabs>
+        <w:ind w:left="3600" w:hanging="360"/>
+      </w:pPr>
+      <w:rPr>
+        <w:rFonts w:ascii="Courier New" w:hAnsi="Courier New" w:cs="Courier New" w:hint="default"/>
+      </w:rPr>
+    </w:lvl>
+    <w:lvl w:ilvl="5">
+      <w:start w:val="1"/>
+      <w:numFmt w:val="bullet"/>
+      <w:suff w:val="tab"/>
+      <w:lvlText w:val=""/>
+      <w:lvlJc w:val="left"/>
+      <w:pPr>
+        <w:tabs>
+          <w:tab w:val="num" w:pos="4320"/>
+        </w:tabs>
+        <w:ind w:left="4320" w:hanging="360"/>
+      </w:pPr>
+      <w:rPr>
+        <w:rFonts w:ascii="Wingdings" w:hAnsi="Wingdings" w:cs="Wingdings" w:hint="default"/>
+      </w:rPr>
+    </w:lvl>
+    <w:lvl w:ilvl="6">
+      <w:start w:val="1"/>
+      <w:numFmt w:val="bullet"/>
+      <w:suff w:val="tab"/>
+      <w:lvlText w:val=""/>
+      <w:lvlJc w:val="left"/>
+      <w:pPr>
+        <w:tabs>
+          <w:tab w:val="num" w:pos="5040"/>
+        </w:tabs>
+        <w:ind w:left="5040" w:hanging="360"/>
+      </w:pPr>
+      <w:rPr>
+        <w:rFonts w:ascii="Symbol" w:hAnsi="Symbol" w:cs="Symbol" w:hint="default"/>
+      </w:rPr>
+    </w:lvl>
+    <w:lvl w:ilvl="7">
+      <w:start w:val="1"/>
+      <w:numFmt w:val="bullet"/>
+      <w:suff w:val="tab"/>
+      <w:lvlText w:val="o"/>
+      <w:lvlJc w:val="left"/>
+      <w:pPr>
+        <w:tabs>
+          <w:tab w:val="num" w:pos="5760"/>
+        </w:tabs>
+        <w:ind w:left="5760" w:hanging="360"/>
+      </w:pPr>
+      <w:rPr>
+        <w:rFonts w:ascii="Courier New" w:hAnsi="Courier New" w:cs="Courier New" w:hint="default"/>
+      </w:rPr>
+    </w:lvl>
+    <w:lvl w:ilvl="8">
+      <w:start w:val="1"/>
+      <w:numFmt w:val="bullet"/>
+      <w:suff w:val="tab"/>
+      <w:lvlText w:val=""/>
+      <w:lvlJc w:val="left"/>
+      <w:pPr>
+        <w:tabs>
+          <w:tab w:val="num" w:pos="6480"/>
+        </w:tabs>
+        <w:ind w:left="6480" w:hanging="360"/>
+      </w:pPr>
+      <w:rPr>
+        <w:rFonts w:ascii="Wingdings" w:hAnsi="Wingdings" w:cs="Wingdings" w:hint="default"/>
+      </w:rPr>
+    </w:lvl>
+  </w:abstractNum>
+  <w:abstractNum w:abstractNumId="6">
+    <w:nsid w:val="34AAA37A"/>
+    <w:multiLevelType w:val="multilevel"/>
+    <w:lvl w:ilvl="0">
+      <w:start w:val="1"/>
+      <w:numFmt w:val="decimal"/>
+      <w:suff w:val="tab"/>
+      <w:lvlText w:val="%1."/>
+      <w:lvlJc w:val="left"/>
+      <w:pPr>
+        <w:tabs>
+          <w:tab w:val="num" w:pos="360"/>
+        </w:tabs>
+        <w:ind w:left="360" w:hanging="360"/>
+      </w:pPr>
+      <w:rPr>
+        <w:rFonts w:ascii="" w:hAnsi="" w:cs=""/>
+      </w:rPr>
+    </w:lvl>
+    <w:lvl w:ilvl="1">
+      <w:start w:val="1"/>
+      <w:numFmt w:val="decimal"/>
+      <w:suff w:val="tab"/>
+      <w:lvlText w:val="%1.%2."/>
+      <w:lvlJc w:val="left"/>
+      <w:pPr>
+        <w:tabs>
+          <w:tab w:val="num" w:pos="792"/>
+        </w:tabs>
+        <w:ind w:left="792" w:hanging="432"/>
+      </w:pPr>
+      <w:rPr>
+        <w:rFonts w:ascii="" w:hAnsi="" w:cs=""/>
+      </w:rPr>
+    </w:lvl>
+    <w:lvl w:ilvl="2">
+      <w:start w:val="1"/>
+      <w:numFmt w:val="decimal"/>
+      <w:suff w:val="tab"/>
+      <w:lvlText w:val="%1.%2.%3."/>
+      <w:lvlJc w:val="left"/>
+      <w:pPr>
+        <w:tabs>
+          <w:tab w:val="num" w:pos="1224"/>
+        </w:tabs>
+        <w:ind w:left="1224" w:hanging="504"/>
+      </w:pPr>
+      <w:rPr>
+        <w:rFonts w:ascii="" w:hAnsi="" w:cs=""/>
+      </w:rPr>
+    </w:lvl>
+    <w:lvl w:ilvl="3">
+      <w:start w:val="1"/>
+      <w:numFmt w:val="decimal"/>
+      <w:suff w:val="tab"/>
+      <w:lvlText w:val="%1.%2.%3.%4."/>
+      <w:lvlJc w:val="left"/>
+      <w:pPr>
+        <w:tabs>
+          <w:tab w:val="num" w:pos="1800"/>
+        </w:tabs>
+        <w:ind w:left="1728" w:hanging="648"/>
+      </w:pPr>
+      <w:rPr>
+        <w:rFonts w:ascii="" w:hAnsi="" w:cs=""/>
+      </w:rPr>
+    </w:lvl>
+    <w:lvl w:ilvl="4">
+      <w:start w:val="1"/>
+      <w:numFmt w:val="decimal"/>
+      <w:suff w:val="tab"/>
+      <w:lvlText w:val="%1.%2.%3.%4.%5."/>
+      <w:lvlJc w:val="left"/>
+      <w:pPr>
+        <w:tabs>
+          <w:tab w:val="num" w:pos="2520"/>
+        </w:tabs>
+        <w:ind w:left="2232" w:hanging="792"/>
+      </w:pPr>
+      <w:rPr>
+        <w:rFonts w:ascii="" w:hAnsi="" w:cs=""/>
+      </w:rPr>
+    </w:lvl>
+    <w:lvl w:ilvl="5">
+      <w:start w:val="1"/>
+      <w:numFmt w:val="decimal"/>
+      <w:suff w:val="tab"/>
+      <w:lvlText w:val="%1.%2.%3.%4.%5.%6."/>
+      <w:lvlJc w:val="left"/>
+      <w:pPr>
+        <w:tabs>
+          <w:tab w:val="num" w:pos="2880"/>
+        </w:tabs>
+        <w:ind w:left="2736" w:hanging="936"/>
+      </w:pPr>
+      <w:rPr>
+        <w:rFonts w:ascii="" w:hAnsi="" w:cs=""/>
+      </w:rPr>
+    </w:lvl>
+    <w:lvl w:ilvl="6">
+      <w:start w:val="1"/>
+      <w:numFmt w:val="decimal"/>
+      <w:suff w:val="tab"/>
+      <w:lvlText w:val="%1.%2.%3.%4.%5.%6.%7."/>
+      <w:lvlJc w:val="left"/>
+      <w:pPr>
+        <w:tabs>
+          <w:tab w:val="num" w:pos="3600"/>
+        </w:tabs>
+        <w:ind w:left="3240" w:hanging="1080"/>
+      </w:pPr>
+      <w:rPr>
+        <w:rFonts w:ascii="" w:hAnsi="" w:cs=""/>
+      </w:rPr>
+    </w:lvl>
+    <w:lvl w:ilvl="7">
+      <w:start w:val="1"/>
+      <w:numFmt w:val="decimal"/>
+      <w:suff w:val="tab"/>
+      <w:lvlText w:val="%1.%2.%3.%4.%5.%6.%7.%8."/>
+      <w:lvlJc w:val="left"/>
+      <w:pPr>
+        <w:tabs>
+          <w:tab w:val="num" w:pos="3960"/>
+        </w:tabs>
+        <w:ind w:left="3744" w:hanging="1224"/>
+      </w:pPr>
+      <w:rPr>
+        <w:rFonts w:ascii="" w:hAnsi="" w:cs=""/>
+      </w:rPr>
+    </w:lvl>
+    <w:lvl w:ilvl="8">
+      <w:start w:val="1"/>
+      <w:numFmt w:val="decimal"/>
+      <w:suff w:val="tab"/>
+      <w:lvlText w:val="%1.%2.%3.%4.%5.%6.%7.%8.%9."/>
+      <w:lvlJc w:val="left"/>
+      <w:pPr>
+        <w:tabs>
+          <w:tab w:val="num" w:pos="4680"/>
+        </w:tabs>
+        <w:ind w:left="4320" w:hanging="1440"/>
+      </w:pPr>
+      <w:rPr>
+        <w:rFonts w:ascii="" w:hAnsi="" w:cs=""/>
+      </w:rPr>
+    </w:lvl>
+  </w:abstractNum>
+  <w:num w:numId="3">
+    <w:abstractNumId w:val="3"/>
+  </w:num>
+  <w:num w:numId="4">
+    <w:abstractNumId w:val="4"/>
+  </w:num>
+  <w:num w:numId="6">
+    <w:abstractNumId w:val="6"/>
+  </w:num>
+</w:numbering>
 </file>
 
 <file path=word/styles.xml><?xml version="1.0" encoding="utf-8"?>
@@ -557,7 +2303,8 @@
     <w:name w:val="heading 1"/>
     <w:basedOn w:val="Normal"/>
     <w:pPr>
-      <w:spacing w:after="240" w:line="360" w:lineRule="auto"/>
+      <w:jc w:val="both"/>
+      <w:spacing w:before="240" w:after="240" w:line="360" w:lineRule="auto"/>
     </w:pPr>
     <w:rPr>
       <w:rFonts w:ascii="Arial" w:hAnsi="Arial" w:eastAsia="Arial" w:cs="Arial"/>
@@ -568,6 +2315,52 @@
       <w:smallCaps w:val="0"/>
       <w:caps w:val="1"/>
     </w:rPr>
+  </w:style>
+  <w:style w:type="table" w:customStyle="1" w:styleId="especialista">
+    <w:name w:val="especialista"/>
+    <w:uiPriority w:val="99"/>
+    <w:tblPr>
+      <w:tblW w:w="0" w:type="auto"/>
+      <w:tblLayout w:type="autofit"/>
+      <w:bidiVisual w:val="0"/>
+      <w:tblCellMar>
+        <w:top w:w="50" w:type="dxa"/>
+        <w:left w:w="50" w:type="dxa"/>
+        <w:right w:w="50" w:type="dxa"/>
+        <w:bottom w:w="50" w:type="dxa"/>
+      </w:tblCellMar>
+      <w:tblBorders>
+        <w:top w:val="single" w:sz="10" w:color="000000"/>
+        <w:left w:val="single" w:sz="10" w:color="000000"/>
+        <w:right w:val="single" w:sz="10" w:color="000000"/>
+        <w:bottom w:val="single" w:sz="10" w:color="000000"/>
+        <w:insideH w:val="single" w:sz="10" w:color="000000"/>
+        <w:insideV w:val="single" w:sz="10" w:color="000000"/>
+      </w:tblBorders>
+    </w:tblPr>
+  </w:style>
+  <w:style w:type="table" w:customStyle="1" w:styleId="generalidades">
+    <w:name w:val="generalidades"/>
+    <w:uiPriority w:val="99"/>
+    <w:tblPr>
+      <w:tblW w:w="0" w:type="auto"/>
+      <w:tblLayout w:type="autofit"/>
+      <w:bidiVisual w:val="0"/>
+      <w:tblCellMar>
+        <w:top w:w="50" w:type="dxa"/>
+        <w:left w:w="50" w:type="dxa"/>
+        <w:right w:w="50" w:type="dxa"/>
+        <w:bottom w:w="50" w:type="dxa"/>
+      </w:tblCellMar>
+      <w:tblBorders>
+        <w:top w:val="single" w:sz="10" w:color="000000"/>
+        <w:left w:val="single" w:sz="10" w:color="000000"/>
+        <w:right w:val="single" w:sz="10" w:color="000000"/>
+        <w:bottom w:val="single" w:sz="10" w:color="000000"/>
+        <w:insideH w:val="single" w:sz="10" w:color="000000"/>
+        <w:insideV w:val="single" w:sz="10" w:color="000000"/>
+      </w:tblBorders>
+    </w:tblPr>
   </w:style>
 </w:styles>
 </file>

</xml_diff>

<commit_message>
cambios en modelos de creador y grado academico
</commit_message>
<xml_diff>
--- a/public/doc/Técnico en Ingeniería de Software.docx
+++ b/public/doc/Técnico en Ingeniería de Software.docx
@@ -1080,7 +1080,7 @@
                 <w:sz w:val="20"/>
                 <w:szCs w:val="20"/>
               </w:rPr>
-              <w:t xml:space="preserve">Erick Adalberto Penado Garcia</w:t>
+              <w:t xml:space="preserve">Erick Penado</w:t>
             </w:r>
           </w:p>
         </w:tc>
@@ -1102,7 +1102,7 @@
                 <w:sz w:val="20"/>
                 <w:szCs w:val="20"/>
               </w:rPr>
-              <w:t xml:space="preserve">Ingeniería de Software</w:t>
+              <w:t xml:space="preserve">Ingeniería de Seguridad Informatica</w:t>
             </w:r>
           </w:p>
           <w:p>
@@ -1118,7 +1118,7 @@
                 <w:sz w:val="20"/>
                 <w:szCs w:val="20"/>
               </w:rPr>
-              <w:t xml:space="preserve">Tecnico en Ingenieria de Software</w:t>
+              <w:t xml:space="preserve">Tecnico en Ingeniería de Software</w:t>
             </w:r>
           </w:p>
         </w:tc>
@@ -1238,7 +1238,7 @@
                 <w:sz w:val="20"/>
                 <w:szCs w:val="20"/>
               </w:rPr>
-              <w:t xml:space="preserve">Tecnico en Ingenieria de Software</w:t>
+              <w:t xml:space="preserve">Tecnico en Ingeniería de Software</w:t>
             </w:r>
           </w:p>
         </w:tc>
@@ -1358,7 +1358,7 @@
                 <w:sz w:val="20"/>
                 <w:szCs w:val="20"/>
               </w:rPr>
-              <w:t xml:space="preserve">Ingeniería de Software</w:t>
+              <w:t xml:space="preserve">Ingeniería de Seguridad Informatica</w:t>
             </w:r>
           </w:p>
           <w:p>
@@ -1374,7 +1374,7 @@
                 <w:sz w:val="20"/>
                 <w:szCs w:val="20"/>
               </w:rPr>
-              <w:t xml:space="preserve">Tecnico en Ingenieria de Software</w:t>
+              <w:t xml:space="preserve">Tecnico en Ingeniería de Software</w:t>
             </w:r>
           </w:p>
         </w:tc>
@@ -3508,7 +3508,7 @@
 <file path=word/numbering.xml><?xml version="1.0" encoding="utf-8"?>
 <w:numbering xmlns:ve="http://schemas.openxmlformats.org/markup-compatibility/2006" xmlns:o="urn:schemas-microsoft-com:office:office" xmlns:r="http://schemas.openxmlformats.org/officeDocument/2006/relationships" xmlns:m="http://schemas.openxmlformats.org/officeDocument/2006/math" xmlns:v="urn:schemas-microsoft-com:vml" xmlns:wp="http://schemas.openxmlformats.org/drawingml/2006/wordprocessingDrawing" xmlns:w10="urn:schemas-microsoft-com:office:word" xmlns:w="http://schemas.openxmlformats.org/wordprocessingml/2006/main" xmlns:wne="http://schemas.microsoft.com/office/word/2006/wordml">
   <w:abstractNum w:abstractNumId="4">
-    <w:nsid w:val="0767ACC4"/>
+    <w:nsid w:val="45BCCF94"/>
     <w:multiLevelType w:val="hybridMultilevel"/>
     <w:lvl w:ilvl="0">
       <w:start w:val="1"/>
@@ -3656,7 +3656,7 @@
     </w:lvl>
   </w:abstractNum>
   <w:abstractNum w:abstractNumId="5">
-    <w:nsid w:val="49027111"/>
+    <w:nsid w:val="775B4744"/>
     <w:multiLevelType w:val="hybridMultilevel"/>
     <w:lvl w:ilvl="0">
       <w:start w:val="1"/>
@@ -3804,7 +3804,7 @@
     </w:lvl>
   </w:abstractNum>
   <w:abstractNum w:abstractNumId="7">
-    <w:nsid w:val="F5A9BAE0"/>
+    <w:nsid w:val="F7E94AA3"/>
     <w:multiLevelType w:val="multilevel"/>
     <w:lvl w:ilvl="0">
       <w:start w:val="1"/>

</xml_diff>

<commit_message>
Creacion de editor de materias tanto en rutas como mvc y configuraciones en componentes
</commit_message>
<xml_diff>
--- a/public/doc/Técnico en Ingeniería de Software.docx
+++ b/public/doc/Técnico en Ingeniería de Software.docx
@@ -116,7 +116,7 @@
           <w:b w:val="1"/>
           <w:bCs w:val="1"/>
         </w:rPr>
-        <w:t xml:space="preserve">Del Ciclo 01-2023 al Ciclo 02-2027</w:t>
+        <w:t xml:space="preserve">Del Ciclo 01-2024 al Ciclo 02-2027</w:t>
       </w:r>
     </w:p>
     <w:p/>
@@ -1658,7 +1658,7 @@
                 <w:sz w:val="24"/>
                 <w:szCs w:val="24"/>
               </w:rPr>
-              <w:t xml:space="preserve">2 años y 7 ciclos</w:t>
+              <w:t xml:space="preserve">3 años y 7 ciclos</w:t>
             </w:r>
           </w:p>
         </w:tc>
@@ -1928,7 +1928,7 @@
                 <w:sz w:val="24"/>
                 <w:szCs w:val="24"/>
               </w:rPr>
-              <w:t xml:space="preserve">Ciclo 01-2023</w:t>
+              <w:t xml:space="preserve">Ciclo 01-2024</w:t>
             </w:r>
           </w:p>
         </w:tc>
@@ -2018,7 +2018,7 @@
                 <w:sz w:val="24"/>
                 <w:szCs w:val="24"/>
               </w:rPr>
-              <w:t xml:space="preserve">Ciclo 01-2023 - Ciclo 02-2027</w:t>
+              <w:t xml:space="preserve">Ciclo 01-2024 - Ciclo 02-2027</w:t>
             </w:r>
           </w:p>
         </w:tc>
@@ -2446,6 +2446,49 @@
                 <w:szCs w:val="24"/>
               </w:rPr>
               <w:t xml:space="preserve">III</w:t>
+            </w:r>
+          </w:p>
+        </w:tc>
+      </w:tr>
+      <w:tr>
+        <w:trPr/>
+        <w:tc>
+          <w:tcPr>
+            <w:tcW w:w="6000" w:type="dxa"/>
+            <w:vAlign w:val="center"/>
+          </w:tcPr>
+          <w:p>
+            <w:pPr>
+              <w:jc w:val="center"/>
+              <w:spacing w:after="240" w:line="360" w:lineRule="auto"/>
+            </w:pPr>
+            <w:r>
+              <w:rPr>
+                <w:rFonts w:ascii="Arial" w:hAnsi="Arial" w:eastAsia="Arial" w:cs="Arial"/>
+                <w:sz w:val="24"/>
+                <w:szCs w:val="24"/>
+              </w:rPr>
+              <w:t xml:space="preserve">Nueva competencia prueba</w:t>
+            </w:r>
+          </w:p>
+        </w:tc>
+        <w:tc>
+          <w:tcPr>
+            <w:tcW w:w="2000" w:type="dxa"/>
+            <w:vAlign w:val="center"/>
+          </w:tcPr>
+          <w:p>
+            <w:pPr>
+              <w:jc w:val="center"/>
+              <w:spacing w:after="240" w:line="360" w:lineRule="auto"/>
+            </w:pPr>
+            <w:r>
+              <w:rPr>
+                <w:rFonts w:ascii="Arial" w:hAnsi="Arial" w:eastAsia="Arial" w:cs="Arial"/>
+                <w:sz w:val="24"/>
+                <w:szCs w:val="24"/>
+              </w:rPr>
+              <w:t xml:space="preserve">V</w:t>
             </w:r>
           </w:p>
         </w:tc>
@@ -3498,7 +3541,7 @@
         <w:smallCaps w:val="0"/>
         <w:caps w:val="1"/>
       </w:rPr>
-      <w:t xml:space="preserve">Vigencia del plan de estudio del Ciclo 01-2023 al Ciclo 02-2027</w:t>
+      <w:t xml:space="preserve">Vigencia del plan de estudio del Ciclo 01-2024 al Ciclo 02-2027</w:t>
     </w:r>
   </w:p>
   <w:p/>
@@ -3508,7 +3551,7 @@
 <file path=word/numbering.xml><?xml version="1.0" encoding="utf-8"?>
 <w:numbering xmlns:ve="http://schemas.openxmlformats.org/markup-compatibility/2006" xmlns:o="urn:schemas-microsoft-com:office:office" xmlns:r="http://schemas.openxmlformats.org/officeDocument/2006/relationships" xmlns:m="http://schemas.openxmlformats.org/officeDocument/2006/math" xmlns:v="urn:schemas-microsoft-com:vml" xmlns:wp="http://schemas.openxmlformats.org/drawingml/2006/wordprocessingDrawing" xmlns:w10="urn:schemas-microsoft-com:office:word" xmlns:w="http://schemas.openxmlformats.org/wordprocessingml/2006/main" xmlns:wne="http://schemas.microsoft.com/office/word/2006/wordml">
   <w:abstractNum w:abstractNumId="4">
-    <w:nsid w:val="45BCCF94"/>
+    <w:nsid w:val="5EB7A32A"/>
     <w:multiLevelType w:val="hybridMultilevel"/>
     <w:lvl w:ilvl="0">
       <w:start w:val="1"/>
@@ -3656,7 +3699,7 @@
     </w:lvl>
   </w:abstractNum>
   <w:abstractNum w:abstractNumId="5">
-    <w:nsid w:val="775B4744"/>
+    <w:nsid w:val="AABE694B"/>
     <w:multiLevelType w:val="hybridMultilevel"/>
     <w:lvl w:ilvl="0">
       <w:start w:val="1"/>
@@ -3804,7 +3847,7 @@
     </w:lvl>
   </w:abstractNum>
   <w:abstractNum w:abstractNumId="7">
-    <w:nsid w:val="F7E94AA3"/>
+    <w:nsid w:val="96F5F62B"/>
     <w:multiLevelType w:val="multilevel"/>
     <w:lvl w:ilvl="0">
       <w:start w:val="1"/>

</xml_diff>

<commit_message>
ingresando ultimos puntos a imprimir
</commit_message>
<xml_diff>
--- a/public/doc/Técnico en Ingeniería de Software.docx
+++ b/public/doc/Técnico en Ingeniería de Software.docx
@@ -1017,8 +1017,230 @@
         <w:tabs>
           <w:tab w:val="right" w:leader="dot" w:pos="9062"/>
         </w:tabs>
+        <w:ind w:left="200"/>
       </w:pPr>
       <w:hyperlink w:anchor="_Toc27" w:history="1">
+        <w:r>
+          <w:rPr>
+            <w:rFonts w:ascii="Arial" w:hAnsi="Arial" w:eastAsia="Arial" w:cs="Arial"/>
+            <w:sz w:val="22"/>
+            <w:szCs w:val="22"/>
+            <w:smallCaps w:val="0"/>
+            <w:caps w:val="1"/>
+          </w:rPr>
+          <w:t>7.2 Tabla que describe la absorción</w:t>
+        </w:r>
+        <w:r>
+          <w:tab/>
+        </w:r>
+        <w:r>
+          <w:fldChar w:fldCharType="begin"/>
+        </w:r>
+        <w:r>
+          <w:instrText xml:space="preserve">PAGEREF _Toc27 \h</w:instrText>
+        </w:r>
+        <w:r>
+          <w:fldChar w:fldCharType="end"/>
+        </w:r>
+      </w:hyperlink>
+    </w:p>
+    <w:p>
+      <w:pPr>
+        <w:tabs>
+          <w:tab w:val="right" w:leader="dot" w:pos="9062"/>
+        </w:tabs>
+        <w:ind w:left="200"/>
+      </w:pPr>
+      <w:hyperlink w:anchor="_Toc28" w:history="1">
+        <w:r>
+          <w:rPr>
+            <w:rFonts w:ascii="Arial" w:hAnsi="Arial" w:eastAsia="Arial" w:cs="Arial"/>
+            <w:sz w:val="22"/>
+            <w:szCs w:val="22"/>
+            <w:smallCaps w:val="0"/>
+            <w:caps w:val="1"/>
+          </w:rPr>
+          <w:t>7.3 Matriz de cambios significativos entre planes de estudio</w:t>
+        </w:r>
+        <w:r>
+          <w:tab/>
+        </w:r>
+        <w:r>
+          <w:fldChar w:fldCharType="begin"/>
+        </w:r>
+        <w:r>
+          <w:instrText xml:space="preserve">PAGEREF _Toc28 \h</w:instrText>
+        </w:r>
+        <w:r>
+          <w:fldChar w:fldCharType="end"/>
+        </w:r>
+      </w:hyperlink>
+    </w:p>
+    <w:p>
+      <w:pPr>
+        <w:tabs>
+          <w:tab w:val="right" w:leader="dot" w:pos="9062"/>
+        </w:tabs>
+        <w:ind w:left="200"/>
+      </w:pPr>
+      <w:hyperlink w:anchor="_Toc29" w:history="1">
+        <w:r>
+          <w:rPr>
+            <w:rFonts w:ascii="Arial" w:hAnsi="Arial" w:eastAsia="Arial" w:cs="Arial"/>
+            <w:sz w:val="22"/>
+            <w:szCs w:val="22"/>
+            <w:smallCaps w:val="0"/>
+            <w:caps w:val="1"/>
+          </w:rPr>
+          <w:t>7.4 Otorgamiento de equivalencias de créditos académicos por unidades valorativas</w:t>
+        </w:r>
+        <w:r>
+          <w:tab/>
+        </w:r>
+        <w:r>
+          <w:fldChar w:fldCharType="begin"/>
+        </w:r>
+        <w:r>
+          <w:instrText xml:space="preserve">PAGEREF _Toc29 \h</w:instrText>
+        </w:r>
+        <w:r>
+          <w:fldChar w:fldCharType="end"/>
+        </w:r>
+      </w:hyperlink>
+    </w:p>
+    <w:p>
+      <w:pPr>
+        <w:tabs>
+          <w:tab w:val="right" w:leader="dot" w:pos="9062"/>
+        </w:tabs>
+      </w:pPr>
+      <w:hyperlink w:anchor="_Toc30" w:history="1">
+        <w:r>
+          <w:rPr>
+            <w:rFonts w:ascii="Arial" w:hAnsi="Arial" w:eastAsia="Arial" w:cs="Arial"/>
+            <w:sz w:val="22"/>
+            <w:szCs w:val="22"/>
+            <w:smallCaps w:val="0"/>
+            <w:caps w:val="1"/>
+          </w:rPr>
+          <w:t>8 Ciclos Extraordinarios</w:t>
+        </w:r>
+        <w:r>
+          <w:tab/>
+        </w:r>
+        <w:r>
+          <w:fldChar w:fldCharType="begin"/>
+        </w:r>
+        <w:r>
+          <w:instrText xml:space="preserve">PAGEREF _Toc30 \h</w:instrText>
+        </w:r>
+        <w:r>
+          <w:fldChar w:fldCharType="end"/>
+        </w:r>
+      </w:hyperlink>
+    </w:p>
+    <w:p>
+      <w:pPr>
+        <w:tabs>
+          <w:tab w:val="right" w:leader="dot" w:pos="9062"/>
+        </w:tabs>
+      </w:pPr>
+      <w:hyperlink w:anchor="_Toc31" w:history="1">
+        <w:r>
+          <w:rPr>
+            <w:rFonts w:ascii="Arial" w:hAnsi="Arial" w:eastAsia="Arial" w:cs="Arial"/>
+            <w:sz w:val="22"/>
+            <w:szCs w:val="22"/>
+            <w:smallCaps w:val="0"/>
+            <w:caps w:val="1"/>
+          </w:rPr>
+          <w:t>17. Plazo de actualización del plan de estudio</w:t>
+        </w:r>
+        <w:r>
+          <w:tab/>
+        </w:r>
+        <w:r>
+          <w:fldChar w:fldCharType="begin"/>
+        </w:r>
+        <w:r>
+          <w:instrText xml:space="preserve">PAGEREF _Toc31 \h</w:instrText>
+        </w:r>
+        <w:r>
+          <w:fldChar w:fldCharType="end"/>
+        </w:r>
+      </w:hyperlink>
+    </w:p>
+    <w:p>
+      <w:pPr>
+        <w:tabs>
+          <w:tab w:val="right" w:leader="dot" w:pos="9062"/>
+        </w:tabs>
+        <w:ind w:left="200"/>
+      </w:pPr>
+      <w:hyperlink w:anchor="_Toc32" w:history="1">
+        <w:r>
+          <w:rPr>
+            <w:rFonts w:ascii="Arial" w:hAnsi="Arial" w:eastAsia="Arial" w:cs="Arial"/>
+            <w:sz w:val="22"/>
+            <w:szCs w:val="22"/>
+            <w:smallCaps w:val="0"/>
+            <w:caps w:val="1"/>
+          </w:rPr>
+          <w:t>17.1 Plazo de actualización del plan de estudio</w:t>
+        </w:r>
+        <w:r>
+          <w:tab/>
+        </w:r>
+        <w:r>
+          <w:fldChar w:fldCharType="begin"/>
+        </w:r>
+        <w:r>
+          <w:instrText xml:space="preserve">PAGEREF _Toc32 \h</w:instrText>
+        </w:r>
+        <w:r>
+          <w:fldChar w:fldCharType="end"/>
+        </w:r>
+      </w:hyperlink>
+    </w:p>
+    <w:p>
+      <w:pPr>
+        <w:tabs>
+          <w:tab w:val="right" w:leader="dot" w:pos="9062"/>
+        </w:tabs>
+        <w:ind w:left="200"/>
+      </w:pPr>
+      <w:hyperlink w:anchor="_Toc33" w:history="1">
+        <w:r>
+          <w:rPr>
+            <w:rFonts w:ascii="Arial" w:hAnsi="Arial" w:eastAsia="Arial" w:cs="Arial"/>
+            <w:sz w:val="22"/>
+            <w:szCs w:val="22"/>
+            <w:smallCaps w:val="0"/>
+            <w:caps w:val="1"/>
+          </w:rPr>
+          <w:t>17.2 Responsables de la revisión y actualización</w:t>
+        </w:r>
+        <w:r>
+          <w:tab/>
+        </w:r>
+        <w:r>
+          <w:fldChar w:fldCharType="begin"/>
+        </w:r>
+        <w:r>
+          <w:instrText xml:space="preserve">PAGEREF _Toc33 \h</w:instrText>
+        </w:r>
+        <w:r>
+          <w:fldChar w:fldCharType="end"/>
+        </w:r>
+      </w:hyperlink>
+    </w:p>
+    <w:p>
+      <w:pPr>
+        <w:tabs>
+          <w:tab w:val="right" w:leader="dot" w:pos="9062"/>
+        </w:tabs>
+      </w:pPr>
+      <w:hyperlink w:anchor="_Toc34" w:history="1">
         <w:r>
           <w:rPr>
             <w:rFonts w:ascii="Arial" w:hAnsi="Arial" w:eastAsia="Arial" w:cs="Arial"/>
@@ -1036,7 +1258,7 @@
           <w:fldChar w:fldCharType="begin"/>
         </w:r>
         <w:r>
-          <w:instrText xml:space="preserve">PAGEREF _Toc27 \h</w:instrText>
+          <w:instrText xml:space="preserve">PAGEREF _Toc34 \h</w:instrText>
         </w:r>
         <w:r>
           <w:fldChar w:fldCharType="end"/>
@@ -15094,6 +15316,218 @@
     </w:p>
     <w:p>
       <w:pPr>
+        <w:numPr>
+          <w:ilvl w:val="0"/>
+          <w:numId w:val="5"/>
+        </w:numPr>
+      </w:pPr>
+      <w:r>
+        <w:rPr>
+          <w:rFonts w:ascii="Arial" w:hAnsi="Arial" w:eastAsia="Arial" w:cs="Arial"/>
+          <w:sz w:val="24"/>
+          <w:szCs w:val="24"/>
+        </w:rPr>
+        <w:t xml:space="preserve">El plan de estudio propuesto será única y exclusivamente para estudiantes de nuevo ingreso, a partir del Ciclo 01-2023.</w:t>
+      </w:r>
+    </w:p>
+    <w:p>
+      <w:pPr>
+        <w:numPr>
+          <w:ilvl w:val="0"/>
+          <w:numId w:val="5"/>
+        </w:numPr>
+      </w:pPr>
+      <w:r>
+        <w:rPr>
+          <w:rFonts w:ascii="Arial" w:hAnsi="Arial" w:eastAsia="Arial" w:cs="Arial"/>
+          <w:sz w:val="24"/>
+          <w:szCs w:val="24"/>
+        </w:rPr>
+        <w:t xml:space="preserve">Los estudiantes inscritos con el plan de estudio autorizado con vigencia del Ciclo 01-2020 al Ciclo 02-2022 finalizarán sus estudios con dicho plan. </w:t>
+      </w:r>
+    </w:p>
+    <w:p>
+      <w:pPr>
+        <w:numPr>
+          <w:ilvl w:val="0"/>
+          <w:numId w:val="5"/>
+        </w:numPr>
+      </w:pPr>
+      <w:r>
+        <w:rPr>
+          <w:rFonts w:ascii="Arial" w:hAnsi="Arial" w:eastAsia="Arial" w:cs="Arial"/>
+          <w:sz w:val="24"/>
+          <w:szCs w:val="24"/>
+        </w:rPr>
+        <w:t xml:space="preserve">En el caso de estudiantes que reingresen, se hará un análisis para su absorción; se aplicará el Plan vigente al momento de reingreso.</w:t>
+      </w:r>
+    </w:p>
+    <w:p>
+      <w:pPr>
+        <w:numPr>
+          <w:ilvl w:val="0"/>
+          <w:numId w:val="5"/>
+        </w:numPr>
+      </w:pPr>
+      <w:r>
+        <w:rPr>
+          <w:rFonts w:ascii="Arial" w:hAnsi="Arial" w:eastAsia="Arial" w:cs="Arial"/>
+          <w:sz w:val="24"/>
+          <w:szCs w:val="24"/>
+        </w:rPr>
+        <w:t xml:space="preserve">La institución se compromete a desarrollar los dos planes de estudio, sin ningún costo adicional a los establecidos para los estudiantes, estos no tendrán dificultades en su proceso administrativo y registro académico, en cumplimiento a los artículos 21 y 27 del Reglamento de la Ley de Educación Superior.</w:t>
+      </w:r>
+    </w:p>
+    <w:p>
+      <w:pPr>
+        <w:numPr>
+          <w:ilvl w:val="0"/>
+          <w:numId w:val="5"/>
+        </w:numPr>
+      </w:pPr>
+      <w:r>
+        <w:rPr>
+          <w:rFonts w:ascii="Arial" w:hAnsi="Arial" w:eastAsia="Arial" w:cs="Arial"/>
+          <w:sz w:val="24"/>
+          <w:szCs w:val="24"/>
+        </w:rPr>
+        <w:t xml:space="preserve">Los estudiantes activos que de manera voluntaria y debidamente informados y asesorados deseen incorporarse al presente Plan conociendo las implicaciones académicas y administrativas que dicha migración conlleva, podrán hacerlo conforme a los procedimientos establecidos y en función de las tablas de absorción definidas en este plan.</w:t>
+      </w:r>
+    </w:p>
+    <w:p>
+      <w:pPr>
+        <w:pStyle w:val="Heading2"/>
+      </w:pPr>
+      <w:bookmarkStart w:id="27" w:name="_Toc27"/>
+      <w:r>
+        <w:t>7.2 Tabla que describe la absorción</w:t>
+      </w:r>
+      <w:bookmarkEnd w:id="27"/>
+    </w:p>
+    <w:p>
+      <w:pPr>
+        <w:jc w:val="both"/>
+        <w:spacing w:after="240" w:line="360" w:lineRule="auto"/>
+      </w:pPr>
+      <w:r>
+        <w:rPr>
+          <w:rFonts w:ascii="Arial" w:hAnsi="Arial" w:eastAsia="Arial" w:cs="Arial"/>
+          <w:sz w:val="24"/>
+          <w:szCs w:val="24"/>
+        </w:rPr>
+        <w:t xml:space="preserve">En proceso...</w:t>
+      </w:r>
+    </w:p>
+    <w:p>
+      <w:pPr>
+        <w:pStyle w:val="Heading2"/>
+      </w:pPr>
+      <w:bookmarkStart w:id="28" w:name="_Toc28"/>
+      <w:r>
+        <w:t>7.3 Matriz de cambios significativos entre planes de estudio</w:t>
+      </w:r>
+      <w:bookmarkEnd w:id="28"/>
+    </w:p>
+    <w:p>
+      <w:pPr>
+        <w:jc w:val="both"/>
+        <w:spacing w:after="240" w:line="360" w:lineRule="auto"/>
+      </w:pPr>
+      <w:r>
+        <w:rPr>
+          <w:rFonts w:ascii="Arial" w:hAnsi="Arial" w:eastAsia="Arial" w:cs="Arial"/>
+          <w:sz w:val="24"/>
+          <w:szCs w:val="24"/>
+        </w:rPr>
+        <w:t xml:space="preserve">En proceso...</w:t>
+      </w:r>
+    </w:p>
+    <w:p>
+      <w:pPr>
+        <w:pStyle w:val="Heading2"/>
+      </w:pPr>
+      <w:bookmarkStart w:id="29" w:name="_Toc29"/>
+      <w:r>
+        <w:t>7.4 Otorgamiento de equivalencias de créditos académicos por unidades valorativas</w:t>
+      </w:r>
+      <w:bookmarkEnd w:id="29"/>
+    </w:p>
+    <w:p>
+      <w:pPr>
+        <w:jc w:val="both"/>
+        <w:spacing w:after="240" w:line="360" w:lineRule="auto"/>
+      </w:pPr>
+      <w:r>
+        <w:rPr>
+          <w:rFonts w:ascii="Arial" w:hAnsi="Arial" w:eastAsia="Arial" w:cs="Arial"/>
+          <w:sz w:val="24"/>
+          <w:szCs w:val="24"/>
+        </w:rPr>
+        <w:t xml:space="preserve">El otorgamiento de equivalencias se concederá, siempre y cuando:</w:t>
+      </w:r>
+    </w:p>
+    <w:p>
+      <w:pPr>
+        <w:numPr>
+          <w:ilvl w:val="0"/>
+          <w:numId w:val="5"/>
+        </w:numPr>
+      </w:pPr>
+      <w:r>
+        <w:rPr>
+          <w:rFonts w:ascii="Arial" w:hAnsi="Arial" w:eastAsia="Arial" w:cs="Arial"/>
+          <w:sz w:val="24"/>
+          <w:szCs w:val="24"/>
+        </w:rPr>
+        <w:t xml:space="preserve">Los contenidos programáticos coinciden, por lo menos, en un 80%.</w:t>
+      </w:r>
+    </w:p>
+    <w:p>
+      <w:pPr>
+        <w:numPr>
+          <w:ilvl w:val="0"/>
+          <w:numId w:val="5"/>
+        </w:numPr>
+      </w:pPr>
+      <w:r>
+        <w:rPr>
+          <w:rFonts w:ascii="Arial" w:hAnsi="Arial" w:eastAsia="Arial" w:cs="Arial"/>
+          <w:sz w:val="24"/>
+          <w:szCs w:val="24"/>
+        </w:rPr>
+        <w:t xml:space="preserve">El número de horas de trabajo académico asistidas por un docente, por asignatura, es equivalente.</w:t>
+      </w:r>
+    </w:p>
+    <w:p>
+      <w:pPr>
+        <w:jc w:val="both"/>
+        <w:spacing w:after="240" w:line="360" w:lineRule="auto"/>
+      </w:pPr>
+      <w:r>
+        <w:rPr>
+          <w:rFonts w:ascii="Arial" w:hAnsi="Arial" w:eastAsia="Arial" w:cs="Arial"/>
+          <w:sz w:val="24"/>
+          <w:szCs w:val="24"/>
+        </w:rPr>
+        <w:t xml:space="preserve">Según el Art 6 de la Ley de Educación Superior, 1 Unidad Valorativa (UV) equivale   a 20 horas de trabajo académico asistidas por un docente, en un ciclo de dieciséis semanas.</w:t>
+      </w:r>
+    </w:p>
+    <w:p>
+      <w:pPr>
+        <w:jc w:val="both"/>
+        <w:spacing w:after="240" w:line="360" w:lineRule="auto"/>
+      </w:pPr>
+      <w:r>
+        <w:rPr>
+          <w:rFonts w:ascii="Arial" w:hAnsi="Arial" w:eastAsia="Arial" w:cs="Arial"/>
+          <w:sz w:val="24"/>
+          <w:szCs w:val="24"/>
+        </w:rPr>
+        <w:t xml:space="preserve">El número de horas asistidas por créditos académicos (CA) se determinará con base en la normativa del lugar de procedencia de los estudios realizados por el solicitante.</w:t>
+      </w:r>
+    </w:p>
+    <w:p>
+      <w:pPr>
         <w:sectPr>
           <w:pgSz w:orient="portrait" w:w="12240" w:h="15840"/>
           <w:pgMar w:top="1420" w:right="1420" w:bottom="1420" w:left="1700" w:header="720" w:footer="720" w:gutter="0"/>
@@ -15105,11 +15539,1391 @@
       <w:pPr>
         <w:pStyle w:val="Heading1"/>
       </w:pPr>
-      <w:bookmarkStart w:id="27" w:name="_Toc27"/>
+      <w:bookmarkStart w:id="30" w:name="_Toc30"/>
+      <w:r>
+        <w:t>8 Ciclos Extraordinarios</w:t>
+      </w:r>
+      <w:bookmarkEnd w:id="30"/>
+    </w:p>
+    <w:p>
+      <w:pPr>
+        <w:jc w:val="both"/>
+        <w:spacing w:after="240" w:line="360" w:lineRule="auto"/>
+      </w:pPr>
+      <w:r>
+        <w:rPr>
+          <w:rFonts w:ascii="Arial" w:hAnsi="Arial" w:eastAsia="Arial" w:cs="Arial"/>
+          <w:sz w:val="24"/>
+          <w:szCs w:val="24"/>
+        </w:rPr>
+        <w:t xml:space="preserve">Según Art. 13. Del Reglamento General de la Ley de Educación Superior, las instituciones de educación superior podrán impartir asignatura en un ciclo extraordinario, el cual deberá tener como equivalente el tiempo que se establece en el inciso 2° del Art. 6 de la Ley, con una carga académica máxima de 6 unidades valorativas por cada estudiante. Las asignaturas a impartirse en el ciclo extraordinario serán aquéllas que no requieran un período prolongado de actividad académica, las que deberán establecerse en el respectivo plan de estudios, cuya duración es de seis semanas (6 semanas).</w:t>
+      </w:r>
+    </w:p>
+    <w:p>
+      <w:pPr>
+        <w:jc w:val="both"/>
+        <w:spacing w:after="200"/>
+      </w:pPr>
+      <w:r>
+        <w:rPr>
+          <w:rFonts w:ascii="Arial" w:hAnsi="Arial" w:eastAsia="Arial" w:cs="Arial"/>
+          <w:sz w:val="18"/>
+          <w:szCs w:val="18"/>
+          <w:i w:val="1"/>
+          <w:iCs w:val="1"/>
+        </w:rPr>
+        <w:t xml:space="preserve">Tabla 14 Ciclos Extraordinarios</w:t>
+      </w:r>
+    </w:p>
+    <w:tbl>
+      <w:tblGrid>
+        <w:gridCol w:w="1100" w:type="dxa"/>
+        <w:gridCol w:w="1100" w:type="dxa"/>
+        <w:gridCol w:w="1100" w:type="dxa"/>
+        <w:gridCol w:w="1100" w:type="dxa"/>
+        <w:gridCol w:w="1100" w:type="dxa"/>
+        <w:gridCol w:w="1100" w:type="dxa"/>
+        <w:gridCol w:w="1100" w:type="dxa"/>
+        <w:gridCol w:w="1100" w:type="dxa"/>
+        <w:gridCol w:w="1100" w:type="dxa"/>
+        <w:gridCol w:w="1100" w:type="dxa"/>
+      </w:tblGrid>
+      <w:tblPr>
+        <w:tblStyle w:val="cicloExtra"/>
+      </w:tblPr>
+      <w:tr>
+        <w:trPr/>
+        <w:tc>
+          <w:tcPr>
+            <w:tcW w:w="1100" w:type="dxa"/>
+            <w:vAlign w:val="center"/>
+          </w:tcPr>
+          <w:p>
+            <w:pPr>
+              <w:jc w:val="center"/>
+              <w:spacing w:after="0" w:line="360" w:lineRule="auto"/>
+            </w:pPr>
+            <w:r>
+              <w:rPr>
+                <w:rFonts w:ascii="Arial" w:hAnsi="Arial" w:eastAsia="Arial" w:cs="Arial"/>
+                <w:sz w:val="18"/>
+                <w:szCs w:val="18"/>
+                <w:b w:val="1"/>
+                <w:bCs w:val="1"/>
+              </w:rPr>
+              <w:t xml:space="preserve">Ciclo</w:t>
+            </w:r>
+          </w:p>
+        </w:tc>
+        <w:tc>
+          <w:tcPr>
+            <w:tcW w:w="1100" w:type="dxa"/>
+            <w:vAlign w:val="center"/>
+          </w:tcPr>
+          <w:p>
+            <w:pPr>
+              <w:jc w:val="center"/>
+              <w:spacing w:after="0" w:line="360" w:lineRule="auto"/>
+            </w:pPr>
+            <w:r>
+              <w:rPr>
+                <w:rFonts w:ascii="Arial" w:hAnsi="Arial" w:eastAsia="Arial" w:cs="Arial"/>
+                <w:sz w:val="18"/>
+                <w:szCs w:val="18"/>
+                <w:b w:val="1"/>
+                <w:bCs w:val="1"/>
+              </w:rPr>
+              <w:t xml:space="preserve">No.</w:t>
+            </w:r>
+          </w:p>
+        </w:tc>
+        <w:tc>
+          <w:tcPr>
+            <w:tcW w:w="1100" w:type="dxa"/>
+            <w:vAlign w:val="center"/>
+          </w:tcPr>
+          <w:p>
+            <w:pPr>
+              <w:jc w:val="center"/>
+              <w:spacing w:after="0" w:line="360" w:lineRule="auto"/>
+            </w:pPr>
+            <w:r>
+              <w:rPr>
+                <w:rFonts w:ascii="Arial" w:hAnsi="Arial" w:eastAsia="Arial" w:cs="Arial"/>
+                <w:sz w:val="18"/>
+                <w:szCs w:val="18"/>
+                <w:b w:val="1"/>
+                <w:bCs w:val="1"/>
+              </w:rPr>
+              <w:t xml:space="preserve">Código</w:t>
+            </w:r>
+          </w:p>
+        </w:tc>
+        <w:tc>
+          <w:tcPr>
+            <w:tcW w:w="1100" w:type="dxa"/>
+            <w:vAlign w:val="center"/>
+          </w:tcPr>
+          <w:p>
+            <w:pPr>
+              <w:jc w:val="center"/>
+              <w:spacing w:after="0" w:line="360" w:lineRule="auto"/>
+            </w:pPr>
+            <w:r>
+              <w:rPr>
+                <w:rFonts w:ascii="Arial" w:hAnsi="Arial" w:eastAsia="Arial" w:cs="Arial"/>
+                <w:sz w:val="18"/>
+                <w:szCs w:val="18"/>
+                <w:b w:val="1"/>
+                <w:bCs w:val="1"/>
+              </w:rPr>
+              <w:t xml:space="preserve">AF</w:t>
+            </w:r>
+          </w:p>
+        </w:tc>
+        <w:tc>
+          <w:tcPr>
+            <w:tcW w:w="1100" w:type="dxa"/>
+            <w:vAlign w:val="center"/>
+          </w:tcPr>
+          <w:p>
+            <w:pPr>
+              <w:jc w:val="center"/>
+              <w:spacing w:after="0" w:line="360" w:lineRule="auto"/>
+            </w:pPr>
+            <w:r>
+              <w:rPr>
+                <w:rFonts w:ascii="Arial" w:hAnsi="Arial" w:eastAsia="Arial" w:cs="Arial"/>
+                <w:sz w:val="18"/>
+                <w:szCs w:val="18"/>
+                <w:b w:val="1"/>
+                <w:bCs w:val="1"/>
+              </w:rPr>
+              <w:t xml:space="preserve">Asignatura</w:t>
+            </w:r>
+          </w:p>
+        </w:tc>
+        <w:tc>
+          <w:tcPr>
+            <w:tcW w:w="1100" w:type="dxa"/>
+            <w:vAlign w:val="center"/>
+          </w:tcPr>
+          <w:p>
+            <w:pPr>
+              <w:jc w:val="center"/>
+              <w:spacing w:after="0" w:line="360" w:lineRule="auto"/>
+            </w:pPr>
+            <w:r>
+              <w:rPr>
+                <w:rFonts w:ascii="Arial" w:hAnsi="Arial" w:eastAsia="Arial" w:cs="Arial"/>
+                <w:sz w:val="18"/>
+                <w:szCs w:val="18"/>
+                <w:b w:val="1"/>
+                <w:bCs w:val="1"/>
+              </w:rPr>
+              <w:t xml:space="preserve">Prerrequisito</w:t>
+            </w:r>
+          </w:p>
+        </w:tc>
+        <w:tc>
+          <w:tcPr>
+            <w:tcW w:w="1100" w:type="dxa"/>
+            <w:vAlign w:val="center"/>
+          </w:tcPr>
+          <w:tbl>
+            <w:tblGrid>
+              <w:gridCol w:w="525" w:type="dxa"/>
+              <w:gridCol w:w="525" w:type="dxa"/>
+            </w:tblGrid>
+            <w:tr>
+              <w:trPr/>
+              <w:tc>
+                <w:tcPr>
+                  <w:tcW w:w="1100" w:type="dxa"/>
+                  <w:vAlign w:val="center"/>
+                </w:tcPr>
+                <w:p>
+                  <w:pPr>
+                    <w:jc w:val="center"/>
+                    <w:spacing w:after="0" w:line="360" w:lineRule="auto"/>
+                  </w:pPr>
+                  <w:r>
+                    <w:rPr>
+                      <w:rFonts w:ascii="Arial" w:hAnsi="Arial" w:eastAsia="Arial" w:cs="Arial"/>
+                      <w:sz w:val="18"/>
+                      <w:szCs w:val="18"/>
+                      <w:b w:val="1"/>
+                      <w:bCs w:val="1"/>
+                    </w:rPr>
+                    <w:t xml:space="preserve">HTS</w:t>
+                  </w:r>
+                </w:p>
+              </w:tc>
+            </w:tr>
+            <w:tr>
+              <w:trPr/>
+              <w:tc>
+                <w:tcPr>
+                  <w:tcW w:w="525" w:type="dxa"/>
+                  <w:vAlign w:val="center"/>
+                </w:tcPr>
+                <w:p>
+                  <w:pPr>
+                    <w:jc w:val="center"/>
+                    <w:spacing w:after="0" w:line="360" w:lineRule="auto"/>
+                  </w:pPr>
+                  <w:r>
+                    <w:rPr>
+                      <w:rFonts w:ascii="Arial" w:hAnsi="Arial" w:eastAsia="Arial" w:cs="Arial"/>
+                      <w:sz w:val="18"/>
+                      <w:szCs w:val="18"/>
+                      <w:b w:val="1"/>
+                      <w:bCs w:val="1"/>
+                    </w:rPr>
+                    <w:t xml:space="preserve">P</w:t>
+                  </w:r>
+                </w:p>
+              </w:tc>
+              <w:tc>
+                <w:tcPr>
+                  <w:tcW w:w="525" w:type="dxa"/>
+                  <w:vAlign w:val="center"/>
+                </w:tcPr>
+                <w:p>
+                  <w:pPr>
+                    <w:jc w:val="center"/>
+                    <w:spacing w:after="0" w:line="360" w:lineRule="auto"/>
+                  </w:pPr>
+                  <w:r>
+                    <w:rPr>
+                      <w:rFonts w:ascii="Arial" w:hAnsi="Arial" w:eastAsia="Arial" w:cs="Arial"/>
+                      <w:sz w:val="18"/>
+                      <w:szCs w:val="18"/>
+                      <w:b w:val="1"/>
+                      <w:bCs w:val="1"/>
+                    </w:rPr>
+                    <w:t xml:space="preserve">NP</w:t>
+                  </w:r>
+                </w:p>
+              </w:tc>
+            </w:tr>
+          </w:tbl>
+          <w:p/>
+        </w:tc>
+        <w:tc>
+          <w:tcPr>
+            <w:tcW w:w="1100" w:type="dxa"/>
+            <w:vAlign w:val="center"/>
+          </w:tcPr>
+          <w:tbl>
+            <w:tblGrid>
+              <w:gridCol w:w="525" w:type="dxa"/>
+              <w:gridCol w:w="525" w:type="dxa"/>
+            </w:tblGrid>
+            <w:tr>
+              <w:trPr/>
+              <w:tc>
+                <w:tcPr>
+                  <w:tcW w:w="1100" w:type="dxa"/>
+                  <w:vAlign w:val="center"/>
+                </w:tcPr>
+                <w:p>
+                  <w:pPr>
+                    <w:jc w:val="center"/>
+                    <w:spacing w:after="0" w:line="360" w:lineRule="auto"/>
+                  </w:pPr>
+                  <w:r>
+                    <w:rPr>
+                      <w:rFonts w:ascii="Arial" w:hAnsi="Arial" w:eastAsia="Arial" w:cs="Arial"/>
+                      <w:sz w:val="18"/>
+                      <w:szCs w:val="18"/>
+                      <w:b w:val="1"/>
+                      <w:bCs w:val="1"/>
+                    </w:rPr>
+                    <w:t xml:space="preserve">HPS</w:t>
+                  </w:r>
+                </w:p>
+              </w:tc>
+            </w:tr>
+            <w:tr>
+              <w:trPr/>
+              <w:tc>
+                <w:tcPr>
+                  <w:tcW w:w="525" w:type="dxa"/>
+                  <w:vAlign w:val="center"/>
+                </w:tcPr>
+                <w:p>
+                  <w:pPr>
+                    <w:jc w:val="center"/>
+                    <w:spacing w:after="0" w:line="360" w:lineRule="auto"/>
+                  </w:pPr>
+                  <w:r>
+                    <w:rPr>
+                      <w:rFonts w:ascii="Arial" w:hAnsi="Arial" w:eastAsia="Arial" w:cs="Arial"/>
+                      <w:sz w:val="18"/>
+                      <w:szCs w:val="18"/>
+                      <w:b w:val="1"/>
+                      <w:bCs w:val="1"/>
+                    </w:rPr>
+                    <w:t xml:space="preserve">P</w:t>
+                  </w:r>
+                </w:p>
+              </w:tc>
+              <w:tc>
+                <w:tcPr>
+                  <w:tcW w:w="525" w:type="dxa"/>
+                  <w:vAlign w:val="center"/>
+                </w:tcPr>
+                <w:p>
+                  <w:pPr>
+                    <w:jc w:val="center"/>
+                    <w:spacing w:after="0" w:line="360" w:lineRule="auto"/>
+                  </w:pPr>
+                  <w:r>
+                    <w:rPr>
+                      <w:rFonts w:ascii="Arial" w:hAnsi="Arial" w:eastAsia="Arial" w:cs="Arial"/>
+                      <w:sz w:val="18"/>
+                      <w:szCs w:val="18"/>
+                      <w:b w:val="1"/>
+                      <w:bCs w:val="1"/>
+                    </w:rPr>
+                    <w:t xml:space="preserve">NP</w:t>
+                  </w:r>
+                </w:p>
+              </w:tc>
+            </w:tr>
+          </w:tbl>
+          <w:p/>
+        </w:tc>
+        <w:tc>
+          <w:tcPr>
+            <w:tcW w:w="1100" w:type="dxa"/>
+            <w:vAlign w:val="center"/>
+          </w:tcPr>
+          <w:p>
+            <w:pPr>
+              <w:jc w:val="center"/>
+              <w:spacing w:after="0" w:line="360" w:lineRule="auto"/>
+            </w:pPr>
+            <w:r>
+              <w:rPr>
+                <w:rFonts w:ascii="Arial" w:hAnsi="Arial" w:eastAsia="Arial" w:cs="Arial"/>
+                <w:sz w:val="18"/>
+                <w:szCs w:val="18"/>
+                <w:b w:val="1"/>
+                <w:bCs w:val="1"/>
+              </w:rPr>
+              <w:t xml:space="preserve">HTS</w:t>
+            </w:r>
+          </w:p>
+        </w:tc>
+        <w:tc>
+          <w:tcPr>
+            <w:tcW w:w="1100" w:type="dxa"/>
+            <w:vAlign w:val="center"/>
+          </w:tcPr>
+          <w:p>
+            <w:pPr>
+              <w:jc w:val="center"/>
+              <w:spacing w:after="0" w:line="360" w:lineRule="auto"/>
+            </w:pPr>
+            <w:r>
+              <w:rPr>
+                <w:rFonts w:ascii="Arial" w:hAnsi="Arial" w:eastAsia="Arial" w:cs="Arial"/>
+                <w:sz w:val="18"/>
+                <w:szCs w:val="18"/>
+                <w:b w:val="1"/>
+                <w:bCs w:val="1"/>
+              </w:rPr>
+              <w:t xml:space="preserve">UV</w:t>
+            </w:r>
+          </w:p>
+        </w:tc>
+      </w:tr>
+      <w:tr>
+        <w:trPr/>
+        <w:tc>
+          <w:tcPr>
+            <w:tcW w:w="1100" w:type="dxa"/>
+            <w:vAlign w:val="center"/>
+          </w:tcPr>
+          <w:p>
+            <w:pPr>
+              <w:jc w:val="center"/>
+              <w:spacing w:after="0" w:line="360" w:lineRule="auto"/>
+            </w:pPr>
+            <w:r>
+              <w:rPr>
+                <w:rFonts w:ascii="Arial" w:hAnsi="Arial" w:eastAsia="Arial" w:cs="Arial"/>
+                <w:sz w:val="18"/>
+                <w:szCs w:val="18"/>
+                <w:b w:val="1"/>
+                <w:bCs w:val="1"/>
+              </w:rPr>
+              <w:t xml:space="preserve">III</w:t>
+            </w:r>
+          </w:p>
+        </w:tc>
+        <w:tc>
+          <w:tcPr>
+            <w:tcW w:w="1100" w:type="dxa"/>
+            <w:vAlign w:val="center"/>
+          </w:tcPr>
+          <w:p>
+            <w:pPr>
+              <w:jc w:val="center"/>
+              <w:spacing w:after="0" w:line="360" w:lineRule="auto"/>
+            </w:pPr>
+            <w:r>
+              <w:rPr>
+                <w:rFonts w:ascii="Arial" w:hAnsi="Arial" w:eastAsia="Arial" w:cs="Arial"/>
+                <w:sz w:val="18"/>
+                <w:szCs w:val="18"/>
+                <w:b w:val="1"/>
+                <w:bCs w:val="1"/>
+              </w:rPr>
+              <w:t xml:space="preserve">14</w:t>
+            </w:r>
+          </w:p>
+        </w:tc>
+        <w:tc>
+          <w:tcPr>
+            <w:tcW w:w="1100" w:type="dxa"/>
+            <w:vAlign w:val="center"/>
+          </w:tcPr>
+          <w:p>
+            <w:pPr>
+              <w:jc w:val="center"/>
+              <w:spacing w:after="0" w:line="360" w:lineRule="auto"/>
+            </w:pPr>
+            <w:r>
+              <w:rPr>
+                <w:rFonts w:ascii="Arial" w:hAnsi="Arial" w:eastAsia="Arial" w:cs="Arial"/>
+                <w:sz w:val="18"/>
+                <w:szCs w:val="18"/>
+                <w:b w:val="1"/>
+                <w:bCs w:val="1"/>
+              </w:rPr>
+              <w:t xml:space="preserve">REA1-A</w:t>
+            </w:r>
+          </w:p>
+        </w:tc>
+        <w:tc>
+          <w:tcPr>
+            <w:tcW w:w="1100" w:type="dxa"/>
+            <w:vAlign w:val="center"/>
+          </w:tcPr>
+          <w:p>
+            <w:pPr>
+              <w:jc w:val="center"/>
+              <w:spacing w:after="0" w:line="360" w:lineRule="auto"/>
+            </w:pPr>
+            <w:r>
+              <w:rPr>
+                <w:rFonts w:ascii="Arial" w:hAnsi="Arial" w:eastAsia="Arial" w:cs="Arial"/>
+                <w:sz w:val="18"/>
+                <w:szCs w:val="18"/>
+                <w:b w:val="1"/>
+                <w:bCs w:val="1"/>
+              </w:rPr>
+              <w:t xml:space="preserve">AG</w:t>
+            </w:r>
+          </w:p>
+        </w:tc>
+        <w:tc>
+          <w:tcPr>
+            <w:tcW w:w="1100" w:type="dxa"/>
+            <w:vAlign w:val="center"/>
+          </w:tcPr>
+          <w:p>
+            <w:pPr>
+              <w:jc w:val="center"/>
+              <w:spacing w:after="0" w:line="360" w:lineRule="auto"/>
+            </w:pPr>
+            <w:r>
+              <w:rPr>
+                <w:rFonts w:ascii="Arial" w:hAnsi="Arial" w:eastAsia="Arial" w:cs="Arial"/>
+                <w:sz w:val="18"/>
+                <w:szCs w:val="18"/>
+                <w:b w:val="1"/>
+                <w:bCs w:val="1"/>
+              </w:rPr>
+              <w:t xml:space="preserve">Realidad Nacional</w:t>
+            </w:r>
+          </w:p>
+        </w:tc>
+        <w:tc>
+          <w:tcPr>
+            <w:tcW w:w="1100" w:type="dxa"/>
+            <w:vAlign w:val="center"/>
+          </w:tcPr>
+          <w:p>
+            <w:pPr>
+              <w:jc w:val="center"/>
+              <w:spacing w:after="0" w:line="360" w:lineRule="auto"/>
+            </w:pPr>
+            <w:r>
+              <w:rPr>
+                <w:rFonts w:ascii="Arial" w:hAnsi="Arial" w:eastAsia="Arial" w:cs="Arial"/>
+                <w:sz w:val="18"/>
+                <w:szCs w:val="18"/>
+              </w:rPr>
+              <w:t xml:space="preserve">Bachiller</w:t>
+            </w:r>
+          </w:p>
+        </w:tc>
+        <w:tc>
+          <w:tcPr>
+            <w:tcW w:w="1100" w:type="dxa"/>
+            <w:vAlign w:val="center"/>
+          </w:tcPr>
+          <w:tbl>
+            <w:tblGrid>
+              <w:gridCol w:w="525" w:type="dxa"/>
+              <w:gridCol w:w="525" w:type="dxa"/>
+            </w:tblGrid>
+            <w:tr>
+              <w:trPr/>
+              <w:tc>
+                <w:tcPr>
+                  <w:tcW w:w="525" w:type="dxa"/>
+                  <w:vAlign w:val="center"/>
+                </w:tcPr>
+                <w:p>
+                  <w:pPr>
+                    <w:jc w:val="center"/>
+                    <w:spacing w:after="0" w:line="360" w:lineRule="auto"/>
+                  </w:pPr>
+                  <w:r>
+                    <w:rPr>
+                      <w:rFonts w:ascii="Arial" w:hAnsi="Arial" w:eastAsia="Arial" w:cs="Arial"/>
+                      <w:sz w:val="18"/>
+                      <w:szCs w:val="18"/>
+                      <w:b w:val="1"/>
+                      <w:bCs w:val="1"/>
+                    </w:rPr>
+                    <w:t xml:space="preserve">2</w:t>
+                  </w:r>
+                </w:p>
+              </w:tc>
+              <w:tc>
+                <w:tcPr>
+                  <w:tcW w:w="525" w:type="dxa"/>
+                  <w:vAlign w:val="center"/>
+                </w:tcPr>
+                <w:p>
+                  <w:pPr>
+                    <w:jc w:val="center"/>
+                    <w:spacing w:after="0" w:line="360" w:lineRule="auto"/>
+                  </w:pPr>
+                  <w:r>
+                    <w:rPr>
+                      <w:rFonts w:ascii="Arial" w:hAnsi="Arial" w:eastAsia="Arial" w:cs="Arial"/>
+                      <w:sz w:val="18"/>
+                      <w:szCs w:val="18"/>
+                      <w:b w:val="1"/>
+                      <w:bCs w:val="1"/>
+                    </w:rPr>
+                    <w:t xml:space="preserve">0</w:t>
+                  </w:r>
+                </w:p>
+              </w:tc>
+            </w:tr>
+          </w:tbl>
+          <w:p/>
+        </w:tc>
+        <w:tc>
+          <w:tcPr>
+            <w:tcW w:w="1100" w:type="dxa"/>
+            <w:vAlign w:val="center"/>
+          </w:tcPr>
+          <w:tbl>
+            <w:tblGrid>
+              <w:gridCol w:w="525" w:type="dxa"/>
+              <w:gridCol w:w="525" w:type="dxa"/>
+            </w:tblGrid>
+            <w:tr>
+              <w:trPr/>
+              <w:tc>
+                <w:tcPr>
+                  <w:tcW w:w="525" w:type="dxa"/>
+                  <w:vAlign w:val="center"/>
+                </w:tcPr>
+                <w:p>
+                  <w:pPr>
+                    <w:jc w:val="center"/>
+                    <w:spacing w:after="0" w:line="360" w:lineRule="auto"/>
+                  </w:pPr>
+                  <w:r>
+                    <w:rPr>
+                      <w:rFonts w:ascii="Arial" w:hAnsi="Arial" w:eastAsia="Arial" w:cs="Arial"/>
+                      <w:sz w:val="18"/>
+                      <w:szCs w:val="18"/>
+                      <w:b w:val="1"/>
+                      <w:bCs w:val="1"/>
+                    </w:rPr>
+                    <w:t xml:space="preserve">0</w:t>
+                  </w:r>
+                </w:p>
+              </w:tc>
+              <w:tc>
+                <w:tcPr>
+                  <w:tcW w:w="525" w:type="dxa"/>
+                  <w:vAlign w:val="center"/>
+                </w:tcPr>
+                <w:p>
+                  <w:pPr>
+                    <w:jc w:val="center"/>
+                    <w:spacing w:after="0" w:line="360" w:lineRule="auto"/>
+                  </w:pPr>
+                  <w:r>
+                    <w:rPr>
+                      <w:rFonts w:ascii="Arial" w:hAnsi="Arial" w:eastAsia="Arial" w:cs="Arial"/>
+                      <w:sz w:val="18"/>
+                      <w:szCs w:val="18"/>
+                      <w:b w:val="1"/>
+                      <w:bCs w:val="1"/>
+                    </w:rPr>
+                    <w:t xml:space="preserve">2</w:t>
+                  </w:r>
+                </w:p>
+              </w:tc>
+            </w:tr>
+          </w:tbl>
+          <w:p/>
+        </w:tc>
+        <w:tc>
+          <w:tcPr>
+            <w:tcW w:w="1100" w:type="dxa"/>
+            <w:vAlign w:val="center"/>
+          </w:tcPr>
+          <w:p>
+            <w:pPr>
+              <w:jc w:val="center"/>
+              <w:spacing w:after="0" w:line="360" w:lineRule="auto"/>
+            </w:pPr>
+            <w:r>
+              <w:rPr>
+                <w:rFonts w:ascii="Arial" w:hAnsi="Arial" w:eastAsia="Arial" w:cs="Arial"/>
+                <w:sz w:val="18"/>
+                <w:szCs w:val="18"/>
+                <w:b w:val="1"/>
+                <w:bCs w:val="1"/>
+              </w:rPr>
+              <w:t xml:space="preserve">90</w:t>
+            </w:r>
+          </w:p>
+        </w:tc>
+        <w:tc>
+          <w:tcPr>
+            <w:tcW w:w="1100" w:type="dxa"/>
+            <w:vAlign w:val="center"/>
+          </w:tcPr>
+          <w:p>
+            <w:pPr>
+              <w:jc w:val="center"/>
+              <w:spacing w:after="0" w:line="360" w:lineRule="auto"/>
+            </w:pPr>
+            <w:r>
+              <w:rPr>
+                <w:rFonts w:ascii="Arial" w:hAnsi="Arial" w:eastAsia="Arial" w:cs="Arial"/>
+                <w:sz w:val="18"/>
+                <w:szCs w:val="18"/>
+                <w:b w:val="1"/>
+                <w:bCs w:val="1"/>
+              </w:rPr>
+              <w:t xml:space="preserve">4</w:t>
+            </w:r>
+          </w:p>
+        </w:tc>
+      </w:tr>
+      <w:tr>
+        <w:trPr/>
+        <w:tc>
+          <w:tcPr>
+            <w:tcW w:w="1100" w:type="dxa"/>
+            <w:vAlign w:val="center"/>
+          </w:tcPr>
+          <w:p>
+            <w:pPr>
+              <w:jc w:val="center"/>
+              <w:spacing w:after="0" w:line="360" w:lineRule="auto"/>
+            </w:pPr>
+            <w:r>
+              <w:rPr>
+                <w:rFonts w:ascii="Arial" w:hAnsi="Arial" w:eastAsia="Arial" w:cs="Arial"/>
+                <w:sz w:val="18"/>
+                <w:szCs w:val="18"/>
+                <w:b w:val="1"/>
+                <w:bCs w:val="1"/>
+              </w:rPr>
+              <w:t xml:space="preserve">IV</w:t>
+            </w:r>
+          </w:p>
+        </w:tc>
+        <w:tc>
+          <w:tcPr>
+            <w:tcW w:w="1100" w:type="dxa"/>
+            <w:vAlign w:val="center"/>
+          </w:tcPr>
+          <w:p>
+            <w:pPr>
+              <w:jc w:val="center"/>
+              <w:spacing w:after="0" w:line="360" w:lineRule="auto"/>
+            </w:pPr>
+            <w:r>
+              <w:rPr>
+                <w:rFonts w:ascii="Arial" w:hAnsi="Arial" w:eastAsia="Arial" w:cs="Arial"/>
+                <w:sz w:val="18"/>
+                <w:szCs w:val="18"/>
+                <w:b w:val="1"/>
+                <w:bCs w:val="1"/>
+              </w:rPr>
+              <w:t xml:space="preserve">16</w:t>
+            </w:r>
+          </w:p>
+        </w:tc>
+        <w:tc>
+          <w:tcPr>
+            <w:tcW w:w="1100" w:type="dxa"/>
+            <w:vAlign w:val="center"/>
+          </w:tcPr>
+          <w:p>
+            <w:pPr>
+              <w:jc w:val="center"/>
+              <w:spacing w:after="0" w:line="360" w:lineRule="auto"/>
+            </w:pPr>
+            <w:r>
+              <w:rPr>
+                <w:rFonts w:ascii="Arial" w:hAnsi="Arial" w:eastAsia="Arial" w:cs="Arial"/>
+                <w:sz w:val="18"/>
+                <w:szCs w:val="18"/>
+                <w:b w:val="1"/>
+                <w:bCs w:val="1"/>
+              </w:rPr>
+              <w:t xml:space="preserve">RED1-T</w:t>
+            </w:r>
+          </w:p>
+        </w:tc>
+        <w:tc>
+          <w:tcPr>
+            <w:tcW w:w="1100" w:type="dxa"/>
+            <w:vAlign w:val="center"/>
+          </w:tcPr>
+          <w:p>
+            <w:pPr>
+              <w:jc w:val="center"/>
+              <w:spacing w:after="0" w:line="360" w:lineRule="auto"/>
+            </w:pPr>
+            <w:r>
+              <w:rPr>
+                <w:rFonts w:ascii="Arial" w:hAnsi="Arial" w:eastAsia="Arial" w:cs="Arial"/>
+                <w:sz w:val="18"/>
+                <w:szCs w:val="18"/>
+                <w:b w:val="1"/>
+                <w:bCs w:val="1"/>
+              </w:rPr>
+              <w:t xml:space="preserve">AE</w:t>
+            </w:r>
+          </w:p>
+        </w:tc>
+        <w:tc>
+          <w:tcPr>
+            <w:tcW w:w="1100" w:type="dxa"/>
+            <w:vAlign w:val="center"/>
+          </w:tcPr>
+          <w:p>
+            <w:pPr>
+              <w:jc w:val="center"/>
+              <w:spacing w:after="0" w:line="360" w:lineRule="auto"/>
+            </w:pPr>
+            <w:r>
+              <w:rPr>
+                <w:rFonts w:ascii="Arial" w:hAnsi="Arial" w:eastAsia="Arial" w:cs="Arial"/>
+                <w:sz w:val="18"/>
+                <w:szCs w:val="18"/>
+                <w:b w:val="1"/>
+                <w:bCs w:val="1"/>
+              </w:rPr>
+              <w:t xml:space="preserve">Redes de Datos I</w:t>
+            </w:r>
+          </w:p>
+        </w:tc>
+        <w:tc>
+          <w:tcPr>
+            <w:tcW w:w="1100" w:type="dxa"/>
+            <w:vAlign w:val="center"/>
+          </w:tcPr>
+          <w:p>
+            <w:pPr>
+              <w:jc w:val="center"/>
+              <w:spacing w:after="0" w:line="360" w:lineRule="auto"/>
+            </w:pPr>
+            <w:r>
+              <w:rPr>
+                <w:rFonts w:ascii="Arial" w:hAnsi="Arial" w:eastAsia="Arial" w:cs="Arial"/>
+                <w:sz w:val="18"/>
+                <w:szCs w:val="18"/>
+              </w:rPr>
+              <w:t xml:space="preserve">Bachiller</w:t>
+            </w:r>
+          </w:p>
+        </w:tc>
+        <w:tc>
+          <w:tcPr>
+            <w:tcW w:w="1100" w:type="dxa"/>
+            <w:vAlign w:val="center"/>
+          </w:tcPr>
+          <w:tbl>
+            <w:tblGrid>
+              <w:gridCol w:w="525" w:type="dxa"/>
+              <w:gridCol w:w="525" w:type="dxa"/>
+            </w:tblGrid>
+            <w:tr>
+              <w:trPr/>
+              <w:tc>
+                <w:tcPr>
+                  <w:tcW w:w="525" w:type="dxa"/>
+                  <w:vAlign w:val="center"/>
+                </w:tcPr>
+                <w:p>
+                  <w:pPr>
+                    <w:jc w:val="center"/>
+                    <w:spacing w:after="0" w:line="360" w:lineRule="auto"/>
+                  </w:pPr>
+                  <w:r>
+                    <w:rPr>
+                      <w:rFonts w:ascii="Arial" w:hAnsi="Arial" w:eastAsia="Arial" w:cs="Arial"/>
+                      <w:sz w:val="18"/>
+                      <w:szCs w:val="18"/>
+                      <w:b w:val="1"/>
+                      <w:bCs w:val="1"/>
+                    </w:rPr>
+                    <w:t xml:space="preserve">0</w:t>
+                  </w:r>
+                </w:p>
+              </w:tc>
+              <w:tc>
+                <w:tcPr>
+                  <w:tcW w:w="525" w:type="dxa"/>
+                  <w:vAlign w:val="center"/>
+                </w:tcPr>
+                <w:p>
+                  <w:pPr>
+                    <w:jc w:val="center"/>
+                    <w:spacing w:after="0" w:line="360" w:lineRule="auto"/>
+                  </w:pPr>
+                  <w:r>
+                    <w:rPr>
+                      <w:rFonts w:ascii="Arial" w:hAnsi="Arial" w:eastAsia="Arial" w:cs="Arial"/>
+                      <w:sz w:val="18"/>
+                      <w:szCs w:val="18"/>
+                      <w:b w:val="1"/>
+                      <w:bCs w:val="1"/>
+                    </w:rPr>
+                    <w:t xml:space="preserve">2</w:t>
+                  </w:r>
+                </w:p>
+              </w:tc>
+            </w:tr>
+          </w:tbl>
+          <w:p/>
+        </w:tc>
+        <w:tc>
+          <w:tcPr>
+            <w:tcW w:w="1100" w:type="dxa"/>
+            <w:vAlign w:val="center"/>
+          </w:tcPr>
+          <w:tbl>
+            <w:tblGrid>
+              <w:gridCol w:w="525" w:type="dxa"/>
+              <w:gridCol w:w="525" w:type="dxa"/>
+            </w:tblGrid>
+            <w:tr>
+              <w:trPr/>
+              <w:tc>
+                <w:tcPr>
+                  <w:tcW w:w="525" w:type="dxa"/>
+                  <w:vAlign w:val="center"/>
+                </w:tcPr>
+                <w:p>
+                  <w:pPr>
+                    <w:jc w:val="center"/>
+                    <w:spacing w:after="0" w:line="360" w:lineRule="auto"/>
+                  </w:pPr>
+                  <w:r>
+                    <w:rPr>
+                      <w:rFonts w:ascii="Arial" w:hAnsi="Arial" w:eastAsia="Arial" w:cs="Arial"/>
+                      <w:sz w:val="18"/>
+                      <w:szCs w:val="18"/>
+                      <w:b w:val="1"/>
+                      <w:bCs w:val="1"/>
+                    </w:rPr>
+                    <w:t xml:space="preserve">2</w:t>
+                  </w:r>
+                </w:p>
+              </w:tc>
+              <w:tc>
+                <w:tcPr>
+                  <w:tcW w:w="525" w:type="dxa"/>
+                  <w:vAlign w:val="center"/>
+                </w:tcPr>
+                <w:p>
+                  <w:pPr>
+                    <w:jc w:val="center"/>
+                    <w:spacing w:after="0" w:line="360" w:lineRule="auto"/>
+                  </w:pPr>
+                  <w:r>
+                    <w:rPr>
+                      <w:rFonts w:ascii="Arial" w:hAnsi="Arial" w:eastAsia="Arial" w:cs="Arial"/>
+                      <w:sz w:val="18"/>
+                      <w:szCs w:val="18"/>
+                      <w:b w:val="1"/>
+                      <w:bCs w:val="1"/>
+                    </w:rPr>
+                    <w:t xml:space="preserve">0</w:t>
+                  </w:r>
+                </w:p>
+              </w:tc>
+            </w:tr>
+          </w:tbl>
+          <w:p/>
+        </w:tc>
+        <w:tc>
+          <w:tcPr>
+            <w:tcW w:w="1100" w:type="dxa"/>
+            <w:vAlign w:val="center"/>
+          </w:tcPr>
+          <w:p>
+            <w:pPr>
+              <w:jc w:val="center"/>
+              <w:spacing w:after="0" w:line="360" w:lineRule="auto"/>
+            </w:pPr>
+            <w:r>
+              <w:rPr>
+                <w:rFonts w:ascii="Arial" w:hAnsi="Arial" w:eastAsia="Arial" w:cs="Arial"/>
+                <w:sz w:val="18"/>
+                <w:szCs w:val="18"/>
+                <w:b w:val="1"/>
+                <w:bCs w:val="1"/>
+              </w:rPr>
+              <w:t xml:space="preserve">90</w:t>
+            </w:r>
+          </w:p>
+        </w:tc>
+        <w:tc>
+          <w:tcPr>
+            <w:tcW w:w="1100" w:type="dxa"/>
+            <w:vAlign w:val="center"/>
+          </w:tcPr>
+          <w:p>
+            <w:pPr>
+              <w:jc w:val="center"/>
+              <w:spacing w:after="0" w:line="360" w:lineRule="auto"/>
+            </w:pPr>
+            <w:r>
+              <w:rPr>
+                <w:rFonts w:ascii="Arial" w:hAnsi="Arial" w:eastAsia="Arial" w:cs="Arial"/>
+                <w:sz w:val="18"/>
+                <w:szCs w:val="18"/>
+                <w:b w:val="1"/>
+                <w:bCs w:val="1"/>
+              </w:rPr>
+              <w:t xml:space="preserve">4</w:t>
+            </w:r>
+          </w:p>
+        </w:tc>
+      </w:tr>
+      <w:tr>
+        <w:trPr/>
+        <w:tc>
+          <w:tcPr>
+            <w:tcW w:w="1100" w:type="dxa"/>
+            <w:vAlign w:val="center"/>
+          </w:tcPr>
+          <w:p>
+            <w:pPr>
+              <w:jc w:val="center"/>
+              <w:spacing w:after="0" w:line="360" w:lineRule="auto"/>
+            </w:pPr>
+            <w:r>
+              <w:rPr>
+                <w:rFonts w:ascii="Arial" w:hAnsi="Arial" w:eastAsia="Arial" w:cs="Arial"/>
+                <w:sz w:val="18"/>
+                <w:szCs w:val="18"/>
+                <w:b w:val="1"/>
+                <w:bCs w:val="1"/>
+              </w:rPr>
+              <w:t xml:space="preserve">IV</w:t>
+            </w:r>
+          </w:p>
+        </w:tc>
+        <w:tc>
+          <w:tcPr>
+            <w:tcW w:w="1100" w:type="dxa"/>
+            <w:vAlign w:val="center"/>
+          </w:tcPr>
+          <w:p>
+            <w:pPr>
+              <w:jc w:val="center"/>
+              <w:spacing w:after="0" w:line="360" w:lineRule="auto"/>
+            </w:pPr>
+            <w:r>
+              <w:rPr>
+                <w:rFonts w:ascii="Arial" w:hAnsi="Arial" w:eastAsia="Arial" w:cs="Arial"/>
+                <w:sz w:val="18"/>
+                <w:szCs w:val="18"/>
+                <w:b w:val="1"/>
+                <w:bCs w:val="1"/>
+              </w:rPr>
+              <w:t xml:space="preserve">23</w:t>
+            </w:r>
+          </w:p>
+        </w:tc>
+        <w:tc>
+          <w:tcPr>
+            <w:tcW w:w="1100" w:type="dxa"/>
+            <w:vAlign w:val="center"/>
+          </w:tcPr>
+          <w:p>
+            <w:pPr>
+              <w:jc w:val="center"/>
+              <w:spacing w:after="0" w:line="360" w:lineRule="auto"/>
+            </w:pPr>
+            <w:r>
+              <w:rPr>
+                <w:rFonts w:ascii="Arial" w:hAnsi="Arial" w:eastAsia="Arial" w:cs="Arial"/>
+                <w:sz w:val="18"/>
+                <w:szCs w:val="18"/>
+                <w:b w:val="1"/>
+                <w:bCs w:val="1"/>
+              </w:rPr>
+              <w:t xml:space="preserve">EPRO-AC</w:t>
+            </w:r>
+          </w:p>
+        </w:tc>
+        <w:tc>
+          <w:tcPr>
+            <w:tcW w:w="1100" w:type="dxa"/>
+            <w:vAlign w:val="center"/>
+          </w:tcPr>
+          <w:p>
+            <w:pPr>
+              <w:jc w:val="center"/>
+              <w:spacing w:after="0" w:line="360" w:lineRule="auto"/>
+            </w:pPr>
+            <w:r>
+              <w:rPr>
+                <w:rFonts w:ascii="Arial" w:hAnsi="Arial" w:eastAsia="Arial" w:cs="Arial"/>
+                <w:sz w:val="18"/>
+                <w:szCs w:val="18"/>
+                <w:b w:val="1"/>
+                <w:bCs w:val="1"/>
+              </w:rPr>
+              <w:t xml:space="preserve">AG</w:t>
+            </w:r>
+          </w:p>
+        </w:tc>
+        <w:tc>
+          <w:tcPr>
+            <w:tcW w:w="1100" w:type="dxa"/>
+            <w:vAlign w:val="center"/>
+          </w:tcPr>
+          <w:p>
+            <w:pPr>
+              <w:jc w:val="center"/>
+              <w:spacing w:after="0" w:line="360" w:lineRule="auto"/>
+            </w:pPr>
+            <w:r>
+              <w:rPr>
+                <w:rFonts w:ascii="Arial" w:hAnsi="Arial" w:eastAsia="Arial" w:cs="Arial"/>
+                <w:sz w:val="18"/>
+                <w:szCs w:val="18"/>
+                <w:b w:val="1"/>
+                <w:bCs w:val="1"/>
+              </w:rPr>
+              <w:t xml:space="preserve">Ética</w:t>
+            </w:r>
+          </w:p>
+        </w:tc>
+        <w:tc>
+          <w:tcPr>
+            <w:tcW w:w="1100" w:type="dxa"/>
+            <w:vAlign w:val="center"/>
+          </w:tcPr>
+          <w:p>
+            <w:pPr>
+              <w:jc w:val="center"/>
+              <w:spacing w:after="0" w:line="360" w:lineRule="auto"/>
+            </w:pPr>
+            <w:r>
+              <w:rPr>
+                <w:rFonts w:ascii="Arial" w:hAnsi="Arial" w:eastAsia="Arial" w:cs="Arial"/>
+                <w:sz w:val="18"/>
+                <w:szCs w:val="18"/>
+              </w:rPr>
+              <w:t xml:space="preserve">Bachiller</w:t>
+            </w:r>
+          </w:p>
+          <w:p>
+            <w:pPr>
+              <w:jc w:val="center"/>
+              <w:spacing w:after="0" w:line="360" w:lineRule="auto"/>
+            </w:pPr>
+            <w:r>
+              <w:rPr>
+                <w:rFonts w:ascii="Arial" w:hAnsi="Arial" w:eastAsia="Arial" w:cs="Arial"/>
+                <w:sz w:val="18"/>
+                <w:szCs w:val="18"/>
+              </w:rPr>
+              <w:t xml:space="preserve">Bachiller</w:t>
+            </w:r>
+          </w:p>
+        </w:tc>
+        <w:tc>
+          <w:tcPr>
+            <w:tcW w:w="1100" w:type="dxa"/>
+            <w:vAlign w:val="center"/>
+          </w:tcPr>
+          <w:tbl>
+            <w:tblGrid>
+              <w:gridCol w:w="525" w:type="dxa"/>
+              <w:gridCol w:w="525" w:type="dxa"/>
+            </w:tblGrid>
+            <w:tr>
+              <w:trPr/>
+              <w:tc>
+                <w:tcPr>
+                  <w:tcW w:w="525" w:type="dxa"/>
+                  <w:vAlign w:val="center"/>
+                </w:tcPr>
+                <w:p>
+                  <w:pPr>
+                    <w:jc w:val="center"/>
+                    <w:spacing w:after="0" w:line="360" w:lineRule="auto"/>
+                  </w:pPr>
+                  <w:r>
+                    <w:rPr>
+                      <w:rFonts w:ascii="Arial" w:hAnsi="Arial" w:eastAsia="Arial" w:cs="Arial"/>
+                      <w:sz w:val="18"/>
+                      <w:szCs w:val="18"/>
+                      <w:b w:val="1"/>
+                      <w:bCs w:val="1"/>
+                    </w:rPr>
+                    <w:t xml:space="preserve">2</w:t>
+                  </w:r>
+                </w:p>
+              </w:tc>
+              <w:tc>
+                <w:tcPr>
+                  <w:tcW w:w="525" w:type="dxa"/>
+                  <w:vAlign w:val="center"/>
+                </w:tcPr>
+                <w:p>
+                  <w:pPr>
+                    <w:jc w:val="center"/>
+                    <w:spacing w:after="0" w:line="360" w:lineRule="auto"/>
+                  </w:pPr>
+                  <w:r>
+                    <w:rPr>
+                      <w:rFonts w:ascii="Arial" w:hAnsi="Arial" w:eastAsia="Arial" w:cs="Arial"/>
+                      <w:sz w:val="18"/>
+                      <w:szCs w:val="18"/>
+                      <w:b w:val="1"/>
+                      <w:bCs w:val="1"/>
+                    </w:rPr>
+                    <w:t xml:space="preserve">0</w:t>
+                  </w:r>
+                </w:p>
+              </w:tc>
+            </w:tr>
+          </w:tbl>
+          <w:p/>
+        </w:tc>
+        <w:tc>
+          <w:tcPr>
+            <w:tcW w:w="1100" w:type="dxa"/>
+            <w:vAlign w:val="center"/>
+          </w:tcPr>
+          <w:tbl>
+            <w:tblGrid>
+              <w:gridCol w:w="525" w:type="dxa"/>
+              <w:gridCol w:w="525" w:type="dxa"/>
+            </w:tblGrid>
+            <w:tr>
+              <w:trPr/>
+              <w:tc>
+                <w:tcPr>
+                  <w:tcW w:w="525" w:type="dxa"/>
+                  <w:vAlign w:val="center"/>
+                </w:tcPr>
+                <w:p>
+                  <w:pPr>
+                    <w:jc w:val="center"/>
+                    <w:spacing w:after="0" w:line="360" w:lineRule="auto"/>
+                  </w:pPr>
+                  <w:r>
+                    <w:rPr>
+                      <w:rFonts w:ascii="Arial" w:hAnsi="Arial" w:eastAsia="Arial" w:cs="Arial"/>
+                      <w:sz w:val="18"/>
+                      <w:szCs w:val="18"/>
+                      <w:b w:val="1"/>
+                      <w:bCs w:val="1"/>
+                    </w:rPr>
+                    <w:t xml:space="preserve">0</w:t>
+                  </w:r>
+                </w:p>
+              </w:tc>
+              <w:tc>
+                <w:tcPr>
+                  <w:tcW w:w="525" w:type="dxa"/>
+                  <w:vAlign w:val="center"/>
+                </w:tcPr>
+                <w:p>
+                  <w:pPr>
+                    <w:jc w:val="center"/>
+                    <w:spacing w:after="0" w:line="360" w:lineRule="auto"/>
+                  </w:pPr>
+                  <w:r>
+                    <w:rPr>
+                      <w:rFonts w:ascii="Arial" w:hAnsi="Arial" w:eastAsia="Arial" w:cs="Arial"/>
+                      <w:sz w:val="18"/>
+                      <w:szCs w:val="18"/>
+                      <w:b w:val="1"/>
+                      <w:bCs w:val="1"/>
+                    </w:rPr>
+                    <w:t xml:space="preserve">2</w:t>
+                  </w:r>
+                </w:p>
+              </w:tc>
+            </w:tr>
+          </w:tbl>
+          <w:p/>
+        </w:tc>
+        <w:tc>
+          <w:tcPr>
+            <w:tcW w:w="1100" w:type="dxa"/>
+            <w:vAlign w:val="center"/>
+          </w:tcPr>
+          <w:p>
+            <w:pPr>
+              <w:jc w:val="center"/>
+              <w:spacing w:after="0" w:line="360" w:lineRule="auto"/>
+            </w:pPr>
+            <w:r>
+              <w:rPr>
+                <w:rFonts w:ascii="Arial" w:hAnsi="Arial" w:eastAsia="Arial" w:cs="Arial"/>
+                <w:sz w:val="18"/>
+                <w:szCs w:val="18"/>
+                <w:b w:val="1"/>
+                <w:bCs w:val="1"/>
+              </w:rPr>
+              <w:t xml:space="preserve">90</w:t>
+            </w:r>
+          </w:p>
+        </w:tc>
+        <w:tc>
+          <w:tcPr>
+            <w:tcW w:w="1100" w:type="dxa"/>
+            <w:vAlign w:val="center"/>
+          </w:tcPr>
+          <w:p>
+            <w:pPr>
+              <w:jc w:val="center"/>
+              <w:spacing w:after="0" w:line="360" w:lineRule="auto"/>
+            </w:pPr>
+            <w:r>
+              <w:rPr>
+                <w:rFonts w:ascii="Arial" w:hAnsi="Arial" w:eastAsia="Arial" w:cs="Arial"/>
+                <w:sz w:val="18"/>
+                <w:szCs w:val="18"/>
+                <w:b w:val="1"/>
+                <w:bCs w:val="1"/>
+              </w:rPr>
+              <w:t xml:space="preserve">4</w:t>
+            </w:r>
+          </w:p>
+        </w:tc>
+      </w:tr>
+    </w:tbl>
+    <w:p>
+      <w:pPr>
+        <w:sectPr>
+          <w:pgSz w:orient="portrait" w:w="12240" w:h="15840"/>
+          <w:pgMar w:top="1420" w:right="1420" w:bottom="1420" w:left="1700" w:header="720" w:footer="720" w:gutter="0"/>
+          <w:cols w:num="1" w:space="720"/>
+        </w:sectPr>
+      </w:pPr>
+    </w:p>
+    <w:p>
+      <w:pPr>
+        <w:pStyle w:val="Heading1"/>
+      </w:pPr>
+      <w:bookmarkStart w:id="31" w:name="_Toc31"/>
+      <w:r>
+        <w:t>17. Plazo de actualización del plan de estudio</w:t>
+      </w:r>
+      <w:bookmarkEnd w:id="31"/>
+    </w:p>
+    <w:p>
+      <w:pPr>
+        <w:pStyle w:val="Heading2"/>
+      </w:pPr>
+      <w:bookmarkStart w:id="32" w:name="_Toc32"/>
+      <w:r>
+        <w:t>17.1 Plazo de actualización del plan de estudio</w:t>
+      </w:r>
+      <w:bookmarkEnd w:id="32"/>
+    </w:p>
+    <w:p>
+      <w:pPr>
+        <w:jc w:val="both"/>
+        <w:spacing w:after="240" w:line="360" w:lineRule="auto"/>
+      </w:pPr>
+      <w:r>
+        <w:rPr>
+          <w:rFonts w:ascii="Arial" w:hAnsi="Arial" w:eastAsia="Arial" w:cs="Arial"/>
+          <w:sz w:val="24"/>
+          <w:szCs w:val="24"/>
+        </w:rPr>
+        <w:t xml:space="preserve">El plan de estudio actualizado tendrá una vigencia de cinco años como producto del perfil que se espera formar en el quinquenio 2023-2027. Según Ley de Educación Superior, Art. 37, literal b) Disponer de los planes de estudios adecuados, actualizados al menos una vez en el término de duración de la carrera y aprobados para los grados que se ofrezcan.</w:t>
+      </w:r>
+    </w:p>
+    <w:p>
+      <w:pPr>
+        <w:pStyle w:val="Heading2"/>
+      </w:pPr>
+      <w:bookmarkStart w:id="33" w:name="_Toc33"/>
+      <w:r>
+        <w:t>17.2 Responsables de la revisión y actualización</w:t>
+      </w:r>
+      <w:bookmarkEnd w:id="33"/>
+    </w:p>
+    <w:p>
+      <w:pPr>
+        <w:jc w:val="both"/>
+        <w:spacing w:after="240" w:line="360" w:lineRule="auto"/>
+      </w:pPr>
+      <w:r>
+        <w:rPr>
+          <w:rFonts w:ascii="Arial" w:hAnsi="Arial" w:eastAsia="Arial" w:cs="Arial"/>
+          <w:sz w:val="24"/>
+          <w:szCs w:val="24"/>
+        </w:rPr>
+        <w:t xml:space="preserve">El Directorio Ejecutivo ha determinado la creación de una estructura organizativa para los procesos de actualización a través de las siguientes instancias:
+    Una Comisión de Currículo General y Comisiones de Currículo por facultad y carrera las cuales organizan equipos de apoyo para que les colaboren en todo el proceso curricular.
+    </w:t>
+      </w:r>
+    </w:p>
+    <w:p>
+      <w:pPr>
+        <w:pStyle w:val="Heading1"/>
+      </w:pPr>
+      <w:bookmarkStart w:id="34" w:name="_Toc34"/>
       <w:r>
         <w:t>18. Programa de cada asignatura con enfoque de competencias </w:t>
       </w:r>
-      <w:bookmarkEnd w:id="27"/>
+      <w:bookmarkEnd w:id="34"/>
     </w:p>
     <w:p>
       <w:pPr>
@@ -50845,7 +52659,7 @@
 <file path=word/numbering.xml><?xml version="1.0" encoding="utf-8"?>
 <w:numbering xmlns:ve="http://schemas.openxmlformats.org/markup-compatibility/2006" xmlns:o="urn:schemas-microsoft-com:office:office" xmlns:r="http://schemas.openxmlformats.org/officeDocument/2006/relationships" xmlns:m="http://schemas.openxmlformats.org/officeDocument/2006/math" xmlns:v="urn:schemas-microsoft-com:vml" xmlns:wp="http://schemas.openxmlformats.org/drawingml/2006/wordprocessingDrawing" xmlns:w10="urn:schemas-microsoft-com:office:word" xmlns:w="http://schemas.openxmlformats.org/wordprocessingml/2006/main" xmlns:wne="http://schemas.microsoft.com/office/word/2006/wordml">
   <w:abstractNum w:abstractNumId="4">
-    <w:nsid w:val="C254E8F3"/>
+    <w:nsid w:val="F784C790"/>
     <w:multiLevelType w:val="hybridMultilevel"/>
     <w:lvl w:ilvl="0">
       <w:start w:val="1"/>
@@ -50993,7 +52807,7 @@
     </w:lvl>
   </w:abstractNum>
   <w:abstractNum w:abstractNumId="5">
-    <w:nsid w:val="123B98C5"/>
+    <w:nsid w:val="6D07D716"/>
     <w:multiLevelType w:val="hybridMultilevel"/>
     <w:lvl w:ilvl="0">
       <w:start w:val="1"/>
@@ -51141,7 +52955,7 @@
     </w:lvl>
   </w:abstractNum>
   <w:abstractNum w:abstractNumId="7">
-    <w:nsid w:val="415B662F"/>
+    <w:nsid w:val="D3355159"/>
     <w:multiLevelType w:val="multilevel"/>
     <w:lvl w:ilvl="0">
       <w:start w:val="1"/>
@@ -51635,6 +53449,23 @@
       </w:tblBorders>
     </w:tblPr>
   </w:style>
+  <w:style w:type="table" w:customStyle="1" w:styleId="cicloExtra">
+    <w:name w:val="cicloExtra"/>
+    <w:uiPriority w:val="99"/>
+    <w:tblPr>
+      <w:tblW w:w="0" w:type="auto"/>
+      <w:tblLayout w:type="autofit"/>
+      <w:bidiVisual w:val="0"/>
+      <w:tblBorders>
+        <w:top w:val="single" w:sz="10" w:color="000000"/>
+        <w:left w:val="single" w:sz="10" w:color="000000"/>
+        <w:right w:val="single" w:sz="10" w:color="000000"/>
+        <w:bottom w:val="single" w:sz="10" w:color="000000"/>
+        <w:insideH w:val="single" w:sz="10" w:color="000000"/>
+        <w:insideV w:val="single" w:sz="10" w:color="000000"/>
+      </w:tblBorders>
+    </w:tblPr>
+  </w:style>
   <w:style w:type="table" w:customStyle="1" w:styleId="asignatura">
     <w:name w:val="asignatura"/>
     <w:uiPriority w:val="99"/>

</xml_diff>

<commit_message>
Refactorizacion de envio de datos en areas
</commit_message>
<xml_diff>
--- a/public/doc/Técnico en Ingeniería de Software.docx
+++ b/public/doc/Técnico en Ingeniería de Software.docx
@@ -3618,6 +3618,172 @@
                 <w:szCs w:val="20"/>
               </w:rPr>
               <w:t xml:space="preserve">empresa privada</w:t>
+            </w:r>
+          </w:p>
+        </w:tc>
+      </w:tr>
+      <w:tr>
+        <w:trPr/>
+        <w:tc>
+          <w:tcPr>
+            <w:tcW w:w="3000" w:type="dxa"/>
+            <w:vAlign w:val="center"/>
+          </w:tcPr>
+          <w:p>
+            <w:pPr>
+              <w:jc w:val="center"/>
+              <w:spacing w:after="0" w:line="360" w:lineRule="auto"/>
+            </w:pPr>
+            <w:r>
+              <w:rPr>
+                <w:rFonts w:ascii="Arial" w:hAnsi="Arial" w:eastAsia="Arial" w:cs="Arial"/>
+                <w:sz w:val="20"/>
+                <w:szCs w:val="20"/>
+              </w:rPr>
+              <w:t xml:space="preserve"/>
+            </w:r>
+          </w:p>
+        </w:tc>
+        <w:tc>
+          <w:tcPr>
+            <w:tcW w:w="3000" w:type="dxa"/>
+            <w:vAlign w:val="center"/>
+          </w:tcPr>
+          <w:p>
+            <w:pPr>
+              <w:jc w:val="center"/>
+              <w:spacing w:after="0" w:line="360" w:lineRule="auto"/>
+            </w:pPr>
+            <w:r>
+              <w:rPr>
+                <w:rFonts w:ascii="Arial" w:hAnsi="Arial" w:eastAsia="Arial" w:cs="Arial"/>
+                <w:sz w:val="20"/>
+                <w:szCs w:val="20"/>
+              </w:rPr>
+              <w:t xml:space="preserve"/>
+            </w:r>
+          </w:p>
+        </w:tc>
+        <w:tc>
+          <w:tcPr>
+            <w:tcW w:w="3000" w:type="dxa"/>
+            <w:vAlign w:val="center"/>
+          </w:tcPr>
+          <w:p>
+            <w:pPr>
+              <w:jc w:val="center"/>
+              <w:spacing w:after="0" w:line="360" w:lineRule="auto"/>
+            </w:pPr>
+            <w:r>
+              <w:rPr>
+                <w:rFonts w:ascii="Arial" w:hAnsi="Arial" w:eastAsia="Arial" w:cs="Arial"/>
+                <w:sz w:val="20"/>
+                <w:szCs w:val="20"/>
+              </w:rPr>
+              <w:t xml:space="preserve"/>
+            </w:r>
+          </w:p>
+        </w:tc>
+        <w:tc>
+          <w:tcPr>
+            <w:tcW w:w="3000" w:type="dxa"/>
+            <w:vAlign w:val="center"/>
+          </w:tcPr>
+          <w:p>
+            <w:pPr>
+              <w:jc w:val="center"/>
+              <w:spacing w:after="0" w:line="360" w:lineRule="auto"/>
+            </w:pPr>
+            <w:r>
+              <w:rPr>
+                <w:rFonts w:ascii="Arial" w:hAnsi="Arial" w:eastAsia="Arial" w:cs="Arial"/>
+                <w:sz w:val="20"/>
+                <w:szCs w:val="20"/>
+              </w:rPr>
+              <w:t xml:space="preserve">empresa privada</w:t>
+            </w:r>
+          </w:p>
+        </w:tc>
+      </w:tr>
+      <w:tr>
+        <w:trPr/>
+        <w:tc>
+          <w:tcPr>
+            <w:tcW w:w="3000" w:type="dxa"/>
+            <w:vAlign w:val="center"/>
+          </w:tcPr>
+          <w:p>
+            <w:pPr>
+              <w:jc w:val="center"/>
+              <w:spacing w:after="0" w:line="360" w:lineRule="auto"/>
+            </w:pPr>
+            <w:r>
+              <w:rPr>
+                <w:rFonts w:ascii="Arial" w:hAnsi="Arial" w:eastAsia="Arial" w:cs="Arial"/>
+                <w:sz w:val="20"/>
+                <w:szCs w:val="20"/>
+              </w:rPr>
+              <w:t xml:space="preserve">empresa publica</w:t>
+            </w:r>
+          </w:p>
+        </w:tc>
+        <w:tc>
+          <w:tcPr>
+            <w:tcW w:w="3000" w:type="dxa"/>
+            <w:vAlign w:val="center"/>
+          </w:tcPr>
+          <w:p>
+            <w:pPr>
+              <w:jc w:val="center"/>
+              <w:spacing w:after="0" w:line="360" w:lineRule="auto"/>
+            </w:pPr>
+            <w:r>
+              <w:rPr>
+                <w:rFonts w:ascii="Arial" w:hAnsi="Arial" w:eastAsia="Arial" w:cs="Arial"/>
+                <w:sz w:val="20"/>
+                <w:szCs w:val="20"/>
+              </w:rPr>
+              <w:t xml:space="preserve"/>
+            </w:r>
+          </w:p>
+        </w:tc>
+        <w:tc>
+          <w:tcPr>
+            <w:tcW w:w="3000" w:type="dxa"/>
+            <w:vAlign w:val="center"/>
+          </w:tcPr>
+          <w:p>
+            <w:pPr>
+              <w:jc w:val="center"/>
+              <w:spacing w:after="0" w:line="360" w:lineRule="auto"/>
+            </w:pPr>
+            <w:r>
+              <w:rPr>
+                <w:rFonts w:ascii="Arial" w:hAnsi="Arial" w:eastAsia="Arial" w:cs="Arial"/>
+                <w:sz w:val="20"/>
+                <w:szCs w:val="20"/>
+              </w:rPr>
+              <w:t xml:space="preserve"/>
+            </w:r>
+          </w:p>
+        </w:tc>
+        <w:tc>
+          <w:tcPr>
+            <w:tcW w:w="3000" w:type="dxa"/>
+            <w:vAlign w:val="center"/>
+          </w:tcPr>
+          <w:p>
+            <w:pPr>
+              <w:jc w:val="center"/>
+              <w:spacing w:after="0" w:line="360" w:lineRule="auto"/>
+            </w:pPr>
+            <w:r>
+              <w:rPr>
+                <w:rFonts w:ascii="Arial" w:hAnsi="Arial" w:eastAsia="Arial" w:cs="Arial"/>
+                <w:sz w:val="20"/>
+                <w:szCs w:val="20"/>
+              </w:rPr>
+              <w:t xml:space="preserve"/>
             </w:r>
           </w:p>
         </w:tc>
@@ -19761,8 +19927,8 @@
             <w:r>
               <w:rPr>
                 <w:rFonts w:ascii="Arial" w:hAnsi="Arial" w:eastAsia="Arial" w:cs="Arial"/>
-                <w:sz w:val="24"/>
-                <w:szCs w:val="24"/>
+                <w:sz w:val="20"/>
+                <w:szCs w:val="20"/>
               </w:rPr>
               <w:t xml:space="preserve">indicador 1</w:t>
             </w:r>
@@ -19783,8 +19949,8 @@
             <w:r>
               <w:rPr>
                 <w:rFonts w:ascii="Arial" w:hAnsi="Arial" w:eastAsia="Arial" w:cs="Arial"/>
-                <w:sz w:val="24"/>
-                <w:szCs w:val="24"/>
+                <w:sz w:val="20"/>
+                <w:szCs w:val="20"/>
               </w:rPr>
               <w:t xml:space="preserve">evaluacion 1</w:t>
             </w:r>
@@ -19799,8 +19965,8 @@
             <w:r>
               <w:rPr>
                 <w:rFonts w:ascii="Arial" w:hAnsi="Arial" w:eastAsia="Arial" w:cs="Arial"/>
-                <w:sz w:val="24"/>
-                <w:szCs w:val="24"/>
+                <w:sz w:val="20"/>
+                <w:szCs w:val="20"/>
               </w:rPr>
               <w:t xml:space="preserve">evaluacion 2</w:t>
             </w:r>
@@ -19833,8 +19999,8 @@
                   <w:r>
                     <w:rPr>
                       <w:rFonts w:ascii="Arial" w:hAnsi="Arial" w:eastAsia="Arial" w:cs="Arial"/>
-                      <w:sz w:val="24"/>
-                      <w:szCs w:val="24"/>
+                      <w:sz w:val="20"/>
+                      <w:szCs w:val="20"/>
                     </w:rPr>
                     <w:t xml:space="preserve">presencial 1</w:t>
                   </w:r>
@@ -19849,8 +20015,8 @@
                   <w:r>
                     <w:rPr>
                       <w:rFonts w:ascii="Arial" w:hAnsi="Arial" w:eastAsia="Arial" w:cs="Arial"/>
-                      <w:sz w:val="24"/>
-                      <w:szCs w:val="24"/>
+                      <w:sz w:val="20"/>
+                      <w:szCs w:val="20"/>
                     </w:rPr>
                     <w:t xml:space="preserve">presencial 2</w:t>
                   </w:r>
@@ -19871,8 +20037,8 @@
                   <w:r>
                     <w:rPr>
                       <w:rFonts w:ascii="Arial" w:hAnsi="Arial" w:eastAsia="Arial" w:cs="Arial"/>
-                      <w:sz w:val="24"/>
-                      <w:szCs w:val="24"/>
+                      <w:sz w:val="20"/>
+                      <w:szCs w:val="20"/>
                     </w:rPr>
                     <w:t xml:space="preserve">no presencial 1</w:t>
                   </w:r>
@@ -19887,8 +20053,8 @@
                   <w:r>
                     <w:rPr>
                       <w:rFonts w:ascii="Arial" w:hAnsi="Arial" w:eastAsia="Arial" w:cs="Arial"/>
-                      <w:sz w:val="24"/>
-                      <w:szCs w:val="24"/>
+                      <w:sz w:val="20"/>
+                      <w:szCs w:val="20"/>
                     </w:rPr>
                     <w:t xml:space="preserve">no presencial 2</w:t>
                   </w:r>
@@ -19916,8 +20082,8 @@
             <w:r>
               <w:rPr>
                 <w:rFonts w:ascii="Arial" w:hAnsi="Arial" w:eastAsia="Arial" w:cs="Arial"/>
-                <w:sz w:val="24"/>
-                <w:szCs w:val="24"/>
+                <w:sz w:val="20"/>
+                <w:szCs w:val="20"/>
               </w:rPr>
               <w:t xml:space="preserve">indicador 2</w:t>
             </w:r>
@@ -19938,8 +20104,8 @@
             <w:r>
               <w:rPr>
                 <w:rFonts w:ascii="Arial" w:hAnsi="Arial" w:eastAsia="Arial" w:cs="Arial"/>
-                <w:sz w:val="24"/>
-                <w:szCs w:val="24"/>
+                <w:sz w:val="20"/>
+                <w:szCs w:val="20"/>
               </w:rPr>
               <w:t xml:space="preserve">evaluacion 3</w:t>
             </w:r>
@@ -19954,8 +20120,8 @@
             <w:r>
               <w:rPr>
                 <w:rFonts w:ascii="Arial" w:hAnsi="Arial" w:eastAsia="Arial" w:cs="Arial"/>
-                <w:sz w:val="24"/>
-                <w:szCs w:val="24"/>
+                <w:sz w:val="20"/>
+                <w:szCs w:val="20"/>
               </w:rPr>
               <w:t xml:space="preserve">evaluacion 4</w:t>
             </w:r>
@@ -19988,8 +20154,8 @@
                   <w:r>
                     <w:rPr>
                       <w:rFonts w:ascii="Arial" w:hAnsi="Arial" w:eastAsia="Arial" w:cs="Arial"/>
-                      <w:sz w:val="24"/>
-                      <w:szCs w:val="24"/>
+                      <w:sz w:val="20"/>
+                      <w:szCs w:val="20"/>
                     </w:rPr>
                     <w:t xml:space="preserve">presencial 3</w:t>
                   </w:r>
@@ -20004,8 +20170,8 @@
                   <w:r>
                     <w:rPr>
                       <w:rFonts w:ascii="Arial" w:hAnsi="Arial" w:eastAsia="Arial" w:cs="Arial"/>
-                      <w:sz w:val="24"/>
-                      <w:szCs w:val="24"/>
+                      <w:sz w:val="20"/>
+                      <w:szCs w:val="20"/>
                     </w:rPr>
                     <w:t xml:space="preserve">presencial 4</w:t>
                   </w:r>
@@ -20026,8 +20192,8 @@
                   <w:r>
                     <w:rPr>
                       <w:rFonts w:ascii="Arial" w:hAnsi="Arial" w:eastAsia="Arial" w:cs="Arial"/>
-                      <w:sz w:val="24"/>
-                      <w:szCs w:val="24"/>
+                      <w:sz w:val="20"/>
+                      <w:szCs w:val="20"/>
                     </w:rPr>
                     <w:t xml:space="preserve">no presencial 3</w:t>
                   </w:r>
@@ -20042,8 +20208,8 @@
                   <w:r>
                     <w:rPr>
                       <w:rFonts w:ascii="Arial" w:hAnsi="Arial" w:eastAsia="Arial" w:cs="Arial"/>
-                      <w:sz w:val="24"/>
-                      <w:szCs w:val="24"/>
+                      <w:sz w:val="20"/>
+                      <w:szCs w:val="20"/>
                     </w:rPr>
                     <w:t xml:space="preserve">no presencial 4</w:t>
                   </w:r>
@@ -20071,8 +20237,8 @@
             <w:r>
               <w:rPr>
                 <w:rFonts w:ascii="Arial" w:hAnsi="Arial" w:eastAsia="Arial" w:cs="Arial"/>
-                <w:sz w:val="24"/>
-                <w:szCs w:val="24"/>
+                <w:sz w:val="20"/>
+                <w:szCs w:val="20"/>
               </w:rPr>
               <w:t xml:space="preserve">Indicador 3</w:t>
             </w:r>
@@ -20093,8 +20259,8 @@
             <w:r>
               <w:rPr>
                 <w:rFonts w:ascii="Arial" w:hAnsi="Arial" w:eastAsia="Arial" w:cs="Arial"/>
-                <w:sz w:val="24"/>
-                <w:szCs w:val="24"/>
+                <w:sz w:val="20"/>
+                <w:szCs w:val="20"/>
               </w:rPr>
               <w:t xml:space="preserve">Evaluacion 4</w:t>
             </w:r>
@@ -20109,8 +20275,8 @@
             <w:r>
               <w:rPr>
                 <w:rFonts w:ascii="Arial" w:hAnsi="Arial" w:eastAsia="Arial" w:cs="Arial"/>
-                <w:sz w:val="24"/>
-                <w:szCs w:val="24"/>
+                <w:sz w:val="20"/>
+                <w:szCs w:val="20"/>
               </w:rPr>
               <w:t xml:space="preserve">Evaluacion 5</w:t>
             </w:r>
@@ -20143,8 +20309,8 @@
                   <w:r>
                     <w:rPr>
                       <w:rFonts w:ascii="Arial" w:hAnsi="Arial" w:eastAsia="Arial" w:cs="Arial"/>
-                      <w:sz w:val="24"/>
-                      <w:szCs w:val="24"/>
+                      <w:sz w:val="20"/>
+                      <w:szCs w:val="20"/>
                     </w:rPr>
                     <w:t xml:space="preserve">presencial 5</w:t>
                   </w:r>
@@ -20159,8 +20325,8 @@
                   <w:r>
                     <w:rPr>
                       <w:rFonts w:ascii="Arial" w:hAnsi="Arial" w:eastAsia="Arial" w:cs="Arial"/>
-                      <w:sz w:val="24"/>
-                      <w:szCs w:val="24"/>
+                      <w:sz w:val="20"/>
+                      <w:szCs w:val="20"/>
                     </w:rPr>
                     <w:t xml:space="preserve">presencial 6</w:t>
                   </w:r>
@@ -20181,8 +20347,8 @@
                   <w:r>
                     <w:rPr>
                       <w:rFonts w:ascii="Arial" w:hAnsi="Arial" w:eastAsia="Arial" w:cs="Arial"/>
-                      <w:sz w:val="24"/>
-                      <w:szCs w:val="24"/>
+                      <w:sz w:val="20"/>
+                      <w:szCs w:val="20"/>
                     </w:rPr>
                     <w:t xml:space="preserve">no presencial 5</w:t>
                   </w:r>
@@ -20197,8 +20363,8 @@
                   <w:r>
                     <w:rPr>
                       <w:rFonts w:ascii="Arial" w:hAnsi="Arial" w:eastAsia="Arial" w:cs="Arial"/>
-                      <w:sz w:val="24"/>
-                      <w:szCs w:val="24"/>
+                      <w:sz w:val="20"/>
+                      <w:szCs w:val="20"/>
                     </w:rPr>
                     <w:t xml:space="preserve">no presencial 6</w:t>
                   </w:r>
@@ -20226,8 +20392,8 @@
             <w:r>
               <w:rPr>
                 <w:rFonts w:ascii="Arial" w:hAnsi="Arial" w:eastAsia="Arial" w:cs="Arial"/>
-                <w:sz w:val="24"/>
-                <w:szCs w:val="24"/>
+                <w:sz w:val="20"/>
+                <w:szCs w:val="20"/>
               </w:rPr>
               <w:t xml:space="preserve">Inidicador 4</w:t>
             </w:r>
@@ -20248,8 +20414,8 @@
             <w:r>
               <w:rPr>
                 <w:rFonts w:ascii="Arial" w:hAnsi="Arial" w:eastAsia="Arial" w:cs="Arial"/>
-                <w:sz w:val="24"/>
-                <w:szCs w:val="24"/>
+                <w:sz w:val="20"/>
+                <w:szCs w:val="20"/>
               </w:rPr>
               <w:t xml:space="preserve">Evaluacion 6</w:t>
             </w:r>
@@ -20264,8 +20430,8 @@
             <w:r>
               <w:rPr>
                 <w:rFonts w:ascii="Arial" w:hAnsi="Arial" w:eastAsia="Arial" w:cs="Arial"/>
-                <w:sz w:val="24"/>
-                <w:szCs w:val="24"/>
+                <w:sz w:val="20"/>
+                <w:szCs w:val="20"/>
               </w:rPr>
               <w:t xml:space="preserve">Evaluacion 7</w:t>
             </w:r>
@@ -20298,8 +20464,8 @@
                   <w:r>
                     <w:rPr>
                       <w:rFonts w:ascii="Arial" w:hAnsi="Arial" w:eastAsia="Arial" w:cs="Arial"/>
-                      <w:sz w:val="24"/>
-                      <w:szCs w:val="24"/>
+                      <w:sz w:val="20"/>
+                      <w:szCs w:val="20"/>
                     </w:rPr>
                     <w:t xml:space="preserve">presencial 6</w:t>
                   </w:r>
@@ -20314,8 +20480,8 @@
                   <w:r>
                     <w:rPr>
                       <w:rFonts w:ascii="Arial" w:hAnsi="Arial" w:eastAsia="Arial" w:cs="Arial"/>
-                      <w:sz w:val="24"/>
-                      <w:szCs w:val="24"/>
+                      <w:sz w:val="20"/>
+                      <w:szCs w:val="20"/>
                     </w:rPr>
                     <w:t xml:space="preserve">presencial 7</w:t>
                   </w:r>
@@ -20336,8 +20502,8 @@
                   <w:r>
                     <w:rPr>
                       <w:rFonts w:ascii="Arial" w:hAnsi="Arial" w:eastAsia="Arial" w:cs="Arial"/>
-                      <w:sz w:val="24"/>
-                      <w:szCs w:val="24"/>
+                      <w:sz w:val="20"/>
+                      <w:szCs w:val="20"/>
                     </w:rPr>
                     <w:t xml:space="preserve">no presencial 6</w:t>
                   </w:r>
@@ -20352,8 +20518,8 @@
                   <w:r>
                     <w:rPr>
                       <w:rFonts w:ascii="Arial" w:hAnsi="Arial" w:eastAsia="Arial" w:cs="Arial"/>
-                      <w:sz w:val="24"/>
-                      <w:szCs w:val="24"/>
+                      <w:sz w:val="20"/>
+                      <w:szCs w:val="20"/>
                     </w:rPr>
                     <w:t xml:space="preserve">no presencial 7</w:t>
                   </w:r>
@@ -20391,8 +20557,8 @@
       <w:r>
         <w:rPr>
           <w:rFonts w:ascii="Arial" w:hAnsi="Arial" w:eastAsia="Arial" w:cs="Arial"/>
-          <w:sz w:val="24"/>
-          <w:szCs w:val="24"/>
+          <w:sz w:val="20"/>
+          <w:szCs w:val="20"/>
         </w:rPr>
         <w:t xml:space="preserve">(Fuentes actualizadas y que exista al menos 3 ejemplares disponibles en biblioteca)</w:t>
       </w:r>
@@ -20406,8 +20572,8 @@
       <w:r>
         <w:rPr>
           <w:rFonts w:ascii="Arial" w:hAnsi="Arial" w:eastAsia="Arial" w:cs="Arial"/>
-          <w:sz w:val="24"/>
-          <w:szCs w:val="24"/>
+          <w:sz w:val="20"/>
+          <w:szCs w:val="20"/>
         </w:rPr>
         <w:t xml:space="preserve">apoyo 1</w:t>
       </w:r>
@@ -20420,8 +20586,8 @@
       <w:r>
         <w:rPr>
           <w:rFonts w:ascii="Arial" w:hAnsi="Arial" w:eastAsia="Arial" w:cs="Arial"/>
-          <w:sz w:val="24"/>
-          <w:szCs w:val="24"/>
+          <w:sz w:val="20"/>
+          <w:szCs w:val="20"/>
         </w:rPr>
         <w:t xml:space="preserve">apoyo 2</w:t>
       </w:r>
@@ -20434,8 +20600,8 @@
       <w:r>
         <w:rPr>
           <w:rFonts w:ascii="Arial" w:hAnsi="Arial" w:eastAsia="Arial" w:cs="Arial"/>
-          <w:sz w:val="24"/>
-          <w:szCs w:val="24"/>
+          <w:sz w:val="20"/>
+          <w:szCs w:val="20"/>
         </w:rPr>
         <w:t xml:space="preserve">apoyo 3</w:t>
       </w:r>
@@ -20465,8 +20631,8 @@
       <w:r>
         <w:rPr>
           <w:rFonts w:ascii="Arial" w:hAnsi="Arial" w:eastAsia="Arial" w:cs="Arial"/>
-          <w:sz w:val="24"/>
-          <w:szCs w:val="24"/>
+          <w:sz w:val="20"/>
+          <w:szCs w:val="20"/>
         </w:rPr>
         <w:t xml:space="preserve">titulo 1: link 1</w:t>
       </w:r>
@@ -20479,8 +20645,8 @@
       <w:r>
         <w:rPr>
           <w:rFonts w:ascii="Arial" w:hAnsi="Arial" w:eastAsia="Arial" w:cs="Arial"/>
-          <w:sz w:val="24"/>
-          <w:szCs w:val="24"/>
+          <w:sz w:val="20"/>
+          <w:szCs w:val="20"/>
         </w:rPr>
         <w:t xml:space="preserve">titulo 2: link 2</w:t>
       </w:r>
@@ -22791,8 +22957,8 @@
             <w:r>
               <w:rPr>
                 <w:rFonts w:ascii="Arial" w:hAnsi="Arial" w:eastAsia="Arial" w:cs="Arial"/>
-                <w:sz w:val="24"/>
-                <w:szCs w:val="24"/>
+                <w:sz w:val="20"/>
+                <w:szCs w:val="20"/>
               </w:rPr>
               <w:t xml:space="preserve">indicador 1</w:t>
             </w:r>
@@ -22813,8 +22979,8 @@
             <w:r>
               <w:rPr>
                 <w:rFonts w:ascii="Arial" w:hAnsi="Arial" w:eastAsia="Arial" w:cs="Arial"/>
-                <w:sz w:val="24"/>
-                <w:szCs w:val="24"/>
+                <w:sz w:val="20"/>
+                <w:szCs w:val="20"/>
               </w:rPr>
               <w:t xml:space="preserve">evaluacion 1</w:t>
             </w:r>
@@ -22829,8 +22995,8 @@
             <w:r>
               <w:rPr>
                 <w:rFonts w:ascii="Arial" w:hAnsi="Arial" w:eastAsia="Arial" w:cs="Arial"/>
-                <w:sz w:val="24"/>
-                <w:szCs w:val="24"/>
+                <w:sz w:val="20"/>
+                <w:szCs w:val="20"/>
               </w:rPr>
               <w:t xml:space="preserve">evaluacion 2</w:t>
             </w:r>
@@ -22863,8 +23029,8 @@
                   <w:r>
                     <w:rPr>
                       <w:rFonts w:ascii="Arial" w:hAnsi="Arial" w:eastAsia="Arial" w:cs="Arial"/>
-                      <w:sz w:val="24"/>
-                      <w:szCs w:val="24"/>
+                      <w:sz w:val="20"/>
+                      <w:szCs w:val="20"/>
                     </w:rPr>
                     <w:t xml:space="preserve">presencial 1</w:t>
                   </w:r>
@@ -22879,8 +23045,8 @@
                   <w:r>
                     <w:rPr>
                       <w:rFonts w:ascii="Arial" w:hAnsi="Arial" w:eastAsia="Arial" w:cs="Arial"/>
-                      <w:sz w:val="24"/>
-                      <w:szCs w:val="24"/>
+                      <w:sz w:val="20"/>
+                      <w:szCs w:val="20"/>
                     </w:rPr>
                     <w:t xml:space="preserve">presencial 2</w:t>
                   </w:r>
@@ -22901,8 +23067,8 @@
                   <w:r>
                     <w:rPr>
                       <w:rFonts w:ascii="Arial" w:hAnsi="Arial" w:eastAsia="Arial" w:cs="Arial"/>
-                      <w:sz w:val="24"/>
-                      <w:szCs w:val="24"/>
+                      <w:sz w:val="20"/>
+                      <w:szCs w:val="20"/>
                     </w:rPr>
                     <w:t xml:space="preserve">no presencial 1</w:t>
                   </w:r>
@@ -22917,8 +23083,8 @@
                   <w:r>
                     <w:rPr>
                       <w:rFonts w:ascii="Arial" w:hAnsi="Arial" w:eastAsia="Arial" w:cs="Arial"/>
-                      <w:sz w:val="24"/>
-                      <w:szCs w:val="24"/>
+                      <w:sz w:val="20"/>
+                      <w:szCs w:val="20"/>
                     </w:rPr>
                     <w:t xml:space="preserve">no presencial 2</w:t>
                   </w:r>
@@ -22946,8 +23112,8 @@
             <w:r>
               <w:rPr>
                 <w:rFonts w:ascii="Arial" w:hAnsi="Arial" w:eastAsia="Arial" w:cs="Arial"/>
-                <w:sz w:val="24"/>
-                <w:szCs w:val="24"/>
+                <w:sz w:val="20"/>
+                <w:szCs w:val="20"/>
               </w:rPr>
               <w:t xml:space="preserve">indicador 2</w:t>
             </w:r>
@@ -22968,8 +23134,8 @@
             <w:r>
               <w:rPr>
                 <w:rFonts w:ascii="Arial" w:hAnsi="Arial" w:eastAsia="Arial" w:cs="Arial"/>
-                <w:sz w:val="24"/>
-                <w:szCs w:val="24"/>
+                <w:sz w:val="20"/>
+                <w:szCs w:val="20"/>
               </w:rPr>
               <w:t xml:space="preserve">evaluacion 3</w:t>
             </w:r>
@@ -22984,8 +23150,8 @@
             <w:r>
               <w:rPr>
                 <w:rFonts w:ascii="Arial" w:hAnsi="Arial" w:eastAsia="Arial" w:cs="Arial"/>
-                <w:sz w:val="24"/>
-                <w:szCs w:val="24"/>
+                <w:sz w:val="20"/>
+                <w:szCs w:val="20"/>
               </w:rPr>
               <w:t xml:space="preserve">evaluacion 4</w:t>
             </w:r>
@@ -23018,8 +23184,8 @@
                   <w:r>
                     <w:rPr>
                       <w:rFonts w:ascii="Arial" w:hAnsi="Arial" w:eastAsia="Arial" w:cs="Arial"/>
-                      <w:sz w:val="24"/>
-                      <w:szCs w:val="24"/>
+                      <w:sz w:val="20"/>
+                      <w:szCs w:val="20"/>
                     </w:rPr>
                     <w:t xml:space="preserve">presencial 3</w:t>
                   </w:r>
@@ -23034,8 +23200,8 @@
                   <w:r>
                     <w:rPr>
                       <w:rFonts w:ascii="Arial" w:hAnsi="Arial" w:eastAsia="Arial" w:cs="Arial"/>
-                      <w:sz w:val="24"/>
-                      <w:szCs w:val="24"/>
+                      <w:sz w:val="20"/>
+                      <w:szCs w:val="20"/>
                     </w:rPr>
                     <w:t xml:space="preserve">presencial 4</w:t>
                   </w:r>
@@ -23056,8 +23222,8 @@
                   <w:r>
                     <w:rPr>
                       <w:rFonts w:ascii="Arial" w:hAnsi="Arial" w:eastAsia="Arial" w:cs="Arial"/>
-                      <w:sz w:val="24"/>
-                      <w:szCs w:val="24"/>
+                      <w:sz w:val="20"/>
+                      <w:szCs w:val="20"/>
                     </w:rPr>
                     <w:t xml:space="preserve">no presencial 3</w:t>
                   </w:r>
@@ -23072,8 +23238,8 @@
                   <w:r>
                     <w:rPr>
                       <w:rFonts w:ascii="Arial" w:hAnsi="Arial" w:eastAsia="Arial" w:cs="Arial"/>
-                      <w:sz w:val="24"/>
-                      <w:szCs w:val="24"/>
+                      <w:sz w:val="20"/>
+                      <w:szCs w:val="20"/>
                     </w:rPr>
                     <w:t xml:space="preserve">no presencial 4</w:t>
                   </w:r>
@@ -23111,8 +23277,8 @@
       <w:r>
         <w:rPr>
           <w:rFonts w:ascii="Arial" w:hAnsi="Arial" w:eastAsia="Arial" w:cs="Arial"/>
-          <w:sz w:val="24"/>
-          <w:szCs w:val="24"/>
+          <w:sz w:val="20"/>
+          <w:szCs w:val="20"/>
         </w:rPr>
         <w:t xml:space="preserve">(Fuentes actualizadas y que exista al menos 3 ejemplares disponibles en biblioteca)</w:t>
       </w:r>
@@ -23126,8 +23292,8 @@
       <w:r>
         <w:rPr>
           <w:rFonts w:ascii="Arial" w:hAnsi="Arial" w:eastAsia="Arial" w:cs="Arial"/>
-          <w:sz w:val="24"/>
-          <w:szCs w:val="24"/>
+          <w:sz w:val="20"/>
+          <w:szCs w:val="20"/>
         </w:rPr>
         <w:t xml:space="preserve">apoyo 1</w:t>
       </w:r>
@@ -23140,8 +23306,8 @@
       <w:r>
         <w:rPr>
           <w:rFonts w:ascii="Arial" w:hAnsi="Arial" w:eastAsia="Arial" w:cs="Arial"/>
-          <w:sz w:val="24"/>
-          <w:szCs w:val="24"/>
+          <w:sz w:val="20"/>
+          <w:szCs w:val="20"/>
         </w:rPr>
         <w:t xml:space="preserve">apoyo 2</w:t>
       </w:r>
@@ -23154,8 +23320,8 @@
       <w:r>
         <w:rPr>
           <w:rFonts w:ascii="Arial" w:hAnsi="Arial" w:eastAsia="Arial" w:cs="Arial"/>
-          <w:sz w:val="24"/>
-          <w:szCs w:val="24"/>
+          <w:sz w:val="20"/>
+          <w:szCs w:val="20"/>
         </w:rPr>
         <w:t xml:space="preserve">apoyo 3</w:t>
       </w:r>
@@ -23168,8 +23334,8 @@
       <w:r>
         <w:rPr>
           <w:rFonts w:ascii="Arial" w:hAnsi="Arial" w:eastAsia="Arial" w:cs="Arial"/>
-          <w:sz w:val="24"/>
-          <w:szCs w:val="24"/>
+          <w:sz w:val="20"/>
+          <w:szCs w:val="20"/>
         </w:rPr>
         <w:t xml:space="preserve">apoyo 4</w:t>
       </w:r>
@@ -23182,8 +23348,8 @@
       <w:r>
         <w:rPr>
           <w:rFonts w:ascii="Arial" w:hAnsi="Arial" w:eastAsia="Arial" w:cs="Arial"/>
-          <w:sz w:val="24"/>
-          <w:szCs w:val="24"/>
+          <w:sz w:val="20"/>
+          <w:szCs w:val="20"/>
         </w:rPr>
         <w:t xml:space="preserve">apoyo 5</w:t>
       </w:r>
@@ -23213,8 +23379,8 @@
       <w:r>
         <w:rPr>
           <w:rFonts w:ascii="Arial" w:hAnsi="Arial" w:eastAsia="Arial" w:cs="Arial"/>
-          <w:sz w:val="24"/>
-          <w:szCs w:val="24"/>
+          <w:sz w:val="20"/>
+          <w:szCs w:val="20"/>
         </w:rPr>
         <w:t xml:space="preserve">titulo 1: link 1</w:t>
       </w:r>
@@ -23227,8 +23393,8 @@
       <w:r>
         <w:rPr>
           <w:rFonts w:ascii="Arial" w:hAnsi="Arial" w:eastAsia="Arial" w:cs="Arial"/>
-          <w:sz w:val="24"/>
-          <w:szCs w:val="24"/>
+          <w:sz w:val="20"/>
+          <w:szCs w:val="20"/>
         </w:rPr>
         <w:t xml:space="preserve">titulo 2: link 2</w:t>
       </w:r>
@@ -25555,8 +25721,8 @@
             <w:r>
               <w:rPr>
                 <w:rFonts w:ascii="Arial" w:hAnsi="Arial" w:eastAsia="Arial" w:cs="Arial"/>
-                <w:sz w:val="24"/>
-                <w:szCs w:val="24"/>
+                <w:sz w:val="20"/>
+                <w:szCs w:val="20"/>
               </w:rPr>
               <w:t xml:space="preserve">indicador 1</w:t>
             </w:r>
@@ -25577,8 +25743,8 @@
             <w:r>
               <w:rPr>
                 <w:rFonts w:ascii="Arial" w:hAnsi="Arial" w:eastAsia="Arial" w:cs="Arial"/>
-                <w:sz w:val="24"/>
-                <w:szCs w:val="24"/>
+                <w:sz w:val="20"/>
+                <w:szCs w:val="20"/>
               </w:rPr>
               <w:t xml:space="preserve">evaluacion 1</w:t>
             </w:r>
@@ -25593,8 +25759,8 @@
             <w:r>
               <w:rPr>
                 <w:rFonts w:ascii="Arial" w:hAnsi="Arial" w:eastAsia="Arial" w:cs="Arial"/>
-                <w:sz w:val="24"/>
-                <w:szCs w:val="24"/>
+                <w:sz w:val="20"/>
+                <w:szCs w:val="20"/>
               </w:rPr>
               <w:t xml:space="preserve">evaluacion 2</w:t>
             </w:r>
@@ -25627,8 +25793,8 @@
                   <w:r>
                     <w:rPr>
                       <w:rFonts w:ascii="Arial" w:hAnsi="Arial" w:eastAsia="Arial" w:cs="Arial"/>
-                      <w:sz w:val="24"/>
-                      <w:szCs w:val="24"/>
+                      <w:sz w:val="20"/>
+                      <w:szCs w:val="20"/>
                     </w:rPr>
                     <w:t xml:space="preserve">presencial 1</w:t>
                   </w:r>
@@ -25643,8 +25809,8 @@
                   <w:r>
                     <w:rPr>
                       <w:rFonts w:ascii="Arial" w:hAnsi="Arial" w:eastAsia="Arial" w:cs="Arial"/>
-                      <w:sz w:val="24"/>
-                      <w:szCs w:val="24"/>
+                      <w:sz w:val="20"/>
+                      <w:szCs w:val="20"/>
                     </w:rPr>
                     <w:t xml:space="preserve">presencial 2</w:t>
                   </w:r>
@@ -25665,8 +25831,8 @@
                   <w:r>
                     <w:rPr>
                       <w:rFonts w:ascii="Arial" w:hAnsi="Arial" w:eastAsia="Arial" w:cs="Arial"/>
-                      <w:sz w:val="24"/>
-                      <w:szCs w:val="24"/>
+                      <w:sz w:val="20"/>
+                      <w:szCs w:val="20"/>
                     </w:rPr>
                     <w:t xml:space="preserve">no presencial 1</w:t>
                   </w:r>
@@ -25681,8 +25847,8 @@
                   <w:r>
                     <w:rPr>
                       <w:rFonts w:ascii="Arial" w:hAnsi="Arial" w:eastAsia="Arial" w:cs="Arial"/>
-                      <w:sz w:val="24"/>
-                      <w:szCs w:val="24"/>
+                      <w:sz w:val="20"/>
+                      <w:szCs w:val="20"/>
                     </w:rPr>
                     <w:t xml:space="preserve">no presencial 2</w:t>
                   </w:r>
@@ -25710,8 +25876,8 @@
             <w:r>
               <w:rPr>
                 <w:rFonts w:ascii="Arial" w:hAnsi="Arial" w:eastAsia="Arial" w:cs="Arial"/>
-                <w:sz w:val="24"/>
-                <w:szCs w:val="24"/>
+                <w:sz w:val="20"/>
+                <w:szCs w:val="20"/>
               </w:rPr>
               <w:t xml:space="preserve">indicador 2</w:t>
             </w:r>
@@ -25732,8 +25898,8 @@
             <w:r>
               <w:rPr>
                 <w:rFonts w:ascii="Arial" w:hAnsi="Arial" w:eastAsia="Arial" w:cs="Arial"/>
-                <w:sz w:val="24"/>
-                <w:szCs w:val="24"/>
+                <w:sz w:val="20"/>
+                <w:szCs w:val="20"/>
               </w:rPr>
               <w:t xml:space="preserve">evaluacion 3</w:t>
             </w:r>
@@ -25748,8 +25914,8 @@
             <w:r>
               <w:rPr>
                 <w:rFonts w:ascii="Arial" w:hAnsi="Arial" w:eastAsia="Arial" w:cs="Arial"/>
-                <w:sz w:val="24"/>
-                <w:szCs w:val="24"/>
+                <w:sz w:val="20"/>
+                <w:szCs w:val="20"/>
               </w:rPr>
               <w:t xml:space="preserve">evaluacion 4</w:t>
             </w:r>
@@ -25782,8 +25948,8 @@
                   <w:r>
                     <w:rPr>
                       <w:rFonts w:ascii="Arial" w:hAnsi="Arial" w:eastAsia="Arial" w:cs="Arial"/>
-                      <w:sz w:val="24"/>
-                      <w:szCs w:val="24"/>
+                      <w:sz w:val="20"/>
+                      <w:szCs w:val="20"/>
                     </w:rPr>
                     <w:t xml:space="preserve">presencial 3</w:t>
                   </w:r>
@@ -25798,8 +25964,8 @@
                   <w:r>
                     <w:rPr>
                       <w:rFonts w:ascii="Arial" w:hAnsi="Arial" w:eastAsia="Arial" w:cs="Arial"/>
-                      <w:sz w:val="24"/>
-                      <w:szCs w:val="24"/>
+                      <w:sz w:val="20"/>
+                      <w:szCs w:val="20"/>
                     </w:rPr>
                     <w:t xml:space="preserve">presencial 4</w:t>
                   </w:r>
@@ -25820,8 +25986,8 @@
                   <w:r>
                     <w:rPr>
                       <w:rFonts w:ascii="Arial" w:hAnsi="Arial" w:eastAsia="Arial" w:cs="Arial"/>
-                      <w:sz w:val="24"/>
-                      <w:szCs w:val="24"/>
+                      <w:sz w:val="20"/>
+                      <w:szCs w:val="20"/>
                     </w:rPr>
                     <w:t xml:space="preserve">no presencial 3</w:t>
                   </w:r>
@@ -25836,8 +26002,8 @@
                   <w:r>
                     <w:rPr>
                       <w:rFonts w:ascii="Arial" w:hAnsi="Arial" w:eastAsia="Arial" w:cs="Arial"/>
-                      <w:sz w:val="24"/>
-                      <w:szCs w:val="24"/>
+                      <w:sz w:val="20"/>
+                      <w:szCs w:val="20"/>
                     </w:rPr>
                     <w:t xml:space="preserve">no presencial 4</w:t>
                   </w:r>
@@ -25875,8 +26041,8 @@
       <w:r>
         <w:rPr>
           <w:rFonts w:ascii="Arial" w:hAnsi="Arial" w:eastAsia="Arial" w:cs="Arial"/>
-          <w:sz w:val="24"/>
-          <w:szCs w:val="24"/>
+          <w:sz w:val="20"/>
+          <w:szCs w:val="20"/>
         </w:rPr>
         <w:t xml:space="preserve">(Fuentes actualizadas y que exista al menos 3 ejemplares disponibles en biblioteca)</w:t>
       </w:r>
@@ -25890,8 +26056,8 @@
       <w:r>
         <w:rPr>
           <w:rFonts w:ascii="Arial" w:hAnsi="Arial" w:eastAsia="Arial" w:cs="Arial"/>
-          <w:sz w:val="24"/>
-          <w:szCs w:val="24"/>
+          <w:sz w:val="20"/>
+          <w:szCs w:val="20"/>
         </w:rPr>
         <w:t xml:space="preserve">apoyo 1</w:t>
       </w:r>
@@ -25904,8 +26070,8 @@
       <w:r>
         <w:rPr>
           <w:rFonts w:ascii="Arial" w:hAnsi="Arial" w:eastAsia="Arial" w:cs="Arial"/>
-          <w:sz w:val="24"/>
-          <w:szCs w:val="24"/>
+          <w:sz w:val="20"/>
+          <w:szCs w:val="20"/>
         </w:rPr>
         <w:t xml:space="preserve">apoyo 2</w:t>
       </w:r>
@@ -25918,8 +26084,8 @@
       <w:r>
         <w:rPr>
           <w:rFonts w:ascii="Arial" w:hAnsi="Arial" w:eastAsia="Arial" w:cs="Arial"/>
-          <w:sz w:val="24"/>
-          <w:szCs w:val="24"/>
+          <w:sz w:val="20"/>
+          <w:szCs w:val="20"/>
         </w:rPr>
         <w:t xml:space="preserve">apoyo 3</w:t>
       </w:r>
@@ -25949,8 +26115,8 @@
       <w:r>
         <w:rPr>
           <w:rFonts w:ascii="Arial" w:hAnsi="Arial" w:eastAsia="Arial" w:cs="Arial"/>
-          <w:sz w:val="24"/>
-          <w:szCs w:val="24"/>
+          <w:sz w:val="20"/>
+          <w:szCs w:val="20"/>
         </w:rPr>
         <w:t xml:space="preserve">titulo 1: link 1</w:t>
       </w:r>
@@ -25963,8 +26129,8 @@
       <w:r>
         <w:rPr>
           <w:rFonts w:ascii="Arial" w:hAnsi="Arial" w:eastAsia="Arial" w:cs="Arial"/>
-          <w:sz w:val="24"/>
-          <w:szCs w:val="24"/>
+          <w:sz w:val="20"/>
+          <w:szCs w:val="20"/>
         </w:rPr>
         <w:t xml:space="preserve">titulo 2: link 2</w:t>
       </w:r>
@@ -27727,8 +27893,8 @@
             <w:r>
               <w:rPr>
                 <w:rFonts w:ascii="Arial" w:hAnsi="Arial" w:eastAsia="Arial" w:cs="Arial"/>
-                <w:sz w:val="24"/>
-                <w:szCs w:val="24"/>
+                <w:sz w:val="20"/>
+                <w:szCs w:val="20"/>
               </w:rPr>
               <w:t xml:space="preserve">indicador 1</w:t>
             </w:r>
@@ -27749,8 +27915,8 @@
             <w:r>
               <w:rPr>
                 <w:rFonts w:ascii="Arial" w:hAnsi="Arial" w:eastAsia="Arial" w:cs="Arial"/>
-                <w:sz w:val="24"/>
-                <w:szCs w:val="24"/>
+                <w:sz w:val="20"/>
+                <w:szCs w:val="20"/>
               </w:rPr>
               <w:t xml:space="preserve">evaluacion 1</w:t>
             </w:r>
@@ -27765,8 +27931,8 @@
             <w:r>
               <w:rPr>
                 <w:rFonts w:ascii="Arial" w:hAnsi="Arial" w:eastAsia="Arial" w:cs="Arial"/>
-                <w:sz w:val="24"/>
-                <w:szCs w:val="24"/>
+                <w:sz w:val="20"/>
+                <w:szCs w:val="20"/>
               </w:rPr>
               <w:t xml:space="preserve">evaluacion 2</w:t>
             </w:r>
@@ -27799,8 +27965,8 @@
                   <w:r>
                     <w:rPr>
                       <w:rFonts w:ascii="Arial" w:hAnsi="Arial" w:eastAsia="Arial" w:cs="Arial"/>
-                      <w:sz w:val="24"/>
-                      <w:szCs w:val="24"/>
+                      <w:sz w:val="20"/>
+                      <w:szCs w:val="20"/>
                     </w:rPr>
                     <w:t xml:space="preserve">presencial 1</w:t>
                   </w:r>
@@ -27815,8 +27981,8 @@
                   <w:r>
                     <w:rPr>
                       <w:rFonts w:ascii="Arial" w:hAnsi="Arial" w:eastAsia="Arial" w:cs="Arial"/>
-                      <w:sz w:val="24"/>
-                      <w:szCs w:val="24"/>
+                      <w:sz w:val="20"/>
+                      <w:szCs w:val="20"/>
                     </w:rPr>
                     <w:t xml:space="preserve">presencial 2</w:t>
                   </w:r>
@@ -27837,8 +28003,8 @@
                   <w:r>
                     <w:rPr>
                       <w:rFonts w:ascii="Arial" w:hAnsi="Arial" w:eastAsia="Arial" w:cs="Arial"/>
-                      <w:sz w:val="24"/>
-                      <w:szCs w:val="24"/>
+                      <w:sz w:val="20"/>
+                      <w:szCs w:val="20"/>
                     </w:rPr>
                     <w:t xml:space="preserve">no presencial 1</w:t>
                   </w:r>
@@ -27853,8 +28019,8 @@
                   <w:r>
                     <w:rPr>
                       <w:rFonts w:ascii="Arial" w:hAnsi="Arial" w:eastAsia="Arial" w:cs="Arial"/>
-                      <w:sz w:val="24"/>
-                      <w:szCs w:val="24"/>
+                      <w:sz w:val="20"/>
+                      <w:szCs w:val="20"/>
                     </w:rPr>
                     <w:t xml:space="preserve">no presencial 2</w:t>
                   </w:r>
@@ -27892,8 +28058,8 @@
       <w:r>
         <w:rPr>
           <w:rFonts w:ascii="Arial" w:hAnsi="Arial" w:eastAsia="Arial" w:cs="Arial"/>
-          <w:sz w:val="24"/>
-          <w:szCs w:val="24"/>
+          <w:sz w:val="20"/>
+          <w:szCs w:val="20"/>
         </w:rPr>
         <w:t xml:space="preserve">(Fuentes actualizadas y que exista al menos 3 ejemplares disponibles en biblioteca)</w:t>
       </w:r>
@@ -27907,8 +28073,8 @@
       <w:r>
         <w:rPr>
           <w:rFonts w:ascii="Arial" w:hAnsi="Arial" w:eastAsia="Arial" w:cs="Arial"/>
-          <w:sz w:val="24"/>
-          <w:szCs w:val="24"/>
+          <w:sz w:val="20"/>
+          <w:szCs w:val="20"/>
         </w:rPr>
         <w:t xml:space="preserve">apoyo 1</w:t>
       </w:r>
@@ -27921,8 +28087,8 @@
       <w:r>
         <w:rPr>
           <w:rFonts w:ascii="Arial" w:hAnsi="Arial" w:eastAsia="Arial" w:cs="Arial"/>
-          <w:sz w:val="24"/>
-          <w:szCs w:val="24"/>
+          <w:sz w:val="20"/>
+          <w:szCs w:val="20"/>
         </w:rPr>
         <w:t xml:space="preserve">apoyo 2</w:t>
       </w:r>
@@ -27935,8 +28101,8 @@
       <w:r>
         <w:rPr>
           <w:rFonts w:ascii="Arial" w:hAnsi="Arial" w:eastAsia="Arial" w:cs="Arial"/>
-          <w:sz w:val="24"/>
-          <w:szCs w:val="24"/>
+          <w:sz w:val="20"/>
+          <w:szCs w:val="20"/>
         </w:rPr>
         <w:t xml:space="preserve">apoyo 3</w:t>
       </w:r>
@@ -27949,8 +28115,8 @@
       <w:r>
         <w:rPr>
           <w:rFonts w:ascii="Arial" w:hAnsi="Arial" w:eastAsia="Arial" w:cs="Arial"/>
-          <w:sz w:val="24"/>
-          <w:szCs w:val="24"/>
+          <w:sz w:val="20"/>
+          <w:szCs w:val="20"/>
         </w:rPr>
         <w:t xml:space="preserve">apoyo 4</w:t>
       </w:r>
@@ -27980,8 +28146,8 @@
       <w:r>
         <w:rPr>
           <w:rFonts w:ascii="Arial" w:hAnsi="Arial" w:eastAsia="Arial" w:cs="Arial"/>
-          <w:sz w:val="24"/>
-          <w:szCs w:val="24"/>
+          <w:sz w:val="20"/>
+          <w:szCs w:val="20"/>
         </w:rPr>
         <w:t xml:space="preserve">titulo 1: link 1</w:t>
       </w:r>
@@ -29728,8 +29894,8 @@
             <w:r>
               <w:rPr>
                 <w:rFonts w:ascii="Arial" w:hAnsi="Arial" w:eastAsia="Arial" w:cs="Arial"/>
-                <w:sz w:val="24"/>
-                <w:szCs w:val="24"/>
+                <w:sz w:val="20"/>
+                <w:szCs w:val="20"/>
               </w:rPr>
               <w:t xml:space="preserve">indicador 1</w:t>
             </w:r>
@@ -29750,8 +29916,8 @@
             <w:r>
               <w:rPr>
                 <w:rFonts w:ascii="Arial" w:hAnsi="Arial" w:eastAsia="Arial" w:cs="Arial"/>
-                <w:sz w:val="24"/>
-                <w:szCs w:val="24"/>
+                <w:sz w:val="20"/>
+                <w:szCs w:val="20"/>
               </w:rPr>
               <w:t xml:space="preserve">evaluacion 1</w:t>
             </w:r>
@@ -29766,8 +29932,8 @@
             <w:r>
               <w:rPr>
                 <w:rFonts w:ascii="Arial" w:hAnsi="Arial" w:eastAsia="Arial" w:cs="Arial"/>
-                <w:sz w:val="24"/>
-                <w:szCs w:val="24"/>
+                <w:sz w:val="20"/>
+                <w:szCs w:val="20"/>
               </w:rPr>
               <w:t xml:space="preserve">evaluacion 2</w:t>
             </w:r>
@@ -29800,8 +29966,8 @@
                   <w:r>
                     <w:rPr>
                       <w:rFonts w:ascii="Arial" w:hAnsi="Arial" w:eastAsia="Arial" w:cs="Arial"/>
-                      <w:sz w:val="24"/>
-                      <w:szCs w:val="24"/>
+                      <w:sz w:val="20"/>
+                      <w:szCs w:val="20"/>
                     </w:rPr>
                     <w:t xml:space="preserve">presencial 1</w:t>
                   </w:r>
@@ -29816,8 +29982,8 @@
                   <w:r>
                     <w:rPr>
                       <w:rFonts w:ascii="Arial" w:hAnsi="Arial" w:eastAsia="Arial" w:cs="Arial"/>
-                      <w:sz w:val="24"/>
-                      <w:szCs w:val="24"/>
+                      <w:sz w:val="20"/>
+                      <w:szCs w:val="20"/>
                     </w:rPr>
                     <w:t xml:space="preserve">presencial 2</w:t>
                   </w:r>
@@ -29838,8 +30004,8 @@
                   <w:r>
                     <w:rPr>
                       <w:rFonts w:ascii="Arial" w:hAnsi="Arial" w:eastAsia="Arial" w:cs="Arial"/>
-                      <w:sz w:val="24"/>
-                      <w:szCs w:val="24"/>
+                      <w:sz w:val="20"/>
+                      <w:szCs w:val="20"/>
                     </w:rPr>
                     <w:t xml:space="preserve">no presencial 1</w:t>
                   </w:r>
@@ -29854,8 +30020,8 @@
                   <w:r>
                     <w:rPr>
                       <w:rFonts w:ascii="Arial" w:hAnsi="Arial" w:eastAsia="Arial" w:cs="Arial"/>
-                      <w:sz w:val="24"/>
-                      <w:szCs w:val="24"/>
+                      <w:sz w:val="20"/>
+                      <w:szCs w:val="20"/>
                     </w:rPr>
                     <w:t xml:space="preserve">no presencial 2</w:t>
                   </w:r>
@@ -29893,8 +30059,8 @@
       <w:r>
         <w:rPr>
           <w:rFonts w:ascii="Arial" w:hAnsi="Arial" w:eastAsia="Arial" w:cs="Arial"/>
-          <w:sz w:val="24"/>
-          <w:szCs w:val="24"/>
+          <w:sz w:val="20"/>
+          <w:szCs w:val="20"/>
         </w:rPr>
         <w:t xml:space="preserve">(Fuentes actualizadas y que exista al menos 3 ejemplares disponibles en biblioteca)</w:t>
       </w:r>
@@ -29908,8 +30074,8 @@
       <w:r>
         <w:rPr>
           <w:rFonts w:ascii="Arial" w:hAnsi="Arial" w:eastAsia="Arial" w:cs="Arial"/>
-          <w:sz w:val="24"/>
-          <w:szCs w:val="24"/>
+          <w:sz w:val="20"/>
+          <w:szCs w:val="20"/>
         </w:rPr>
         <w:t xml:space="preserve">Ejemplo: Aguilar, L. J. (2011). Programación en Java 6: Algoritmos, programación orientada a objetos</w:t>
       </w:r>
@@ -29922,8 +30088,8 @@
       <w:r>
         <w:rPr>
           <w:rFonts w:ascii="Arial" w:hAnsi="Arial" w:eastAsia="Arial" w:cs="Arial"/>
-          <w:sz w:val="24"/>
-          <w:szCs w:val="24"/>
+          <w:sz w:val="20"/>
+          <w:szCs w:val="20"/>
         </w:rPr>
         <w:t xml:space="preserve">Ejemplo: Aguilar, L. J. (2011). Programación en Java 6: Algoritmos, programación orientada a objetos</w:t>
       </w:r>
@@ -29936,8 +30102,8 @@
       <w:r>
         <w:rPr>
           <w:rFonts w:ascii="Arial" w:hAnsi="Arial" w:eastAsia="Arial" w:cs="Arial"/>
-          <w:sz w:val="24"/>
-          <w:szCs w:val="24"/>
+          <w:sz w:val="20"/>
+          <w:szCs w:val="20"/>
         </w:rPr>
         <w:t xml:space="preserve">Ejemplo: Aguilar, L. J. (2011). Programación en Java 6: Algoritmos, programación orientada a objetos</w:t>
       </w:r>
@@ -29967,8 +30133,8 @@
       <w:r>
         <w:rPr>
           <w:rFonts w:ascii="Arial" w:hAnsi="Arial" w:eastAsia="Arial" w:cs="Arial"/>
-          <w:sz w:val="24"/>
-          <w:szCs w:val="24"/>
+          <w:sz w:val="20"/>
+          <w:szCs w:val="20"/>
         </w:rPr>
         <w:t xml:space="preserve">titulo 1: link 1</w:t>
       </w:r>
@@ -32031,8 +32197,8 @@
             <w:r>
               <w:rPr>
                 <w:rFonts w:ascii="Arial" w:hAnsi="Arial" w:eastAsia="Arial" w:cs="Arial"/>
-                <w:sz w:val="24"/>
-                <w:szCs w:val="24"/>
+                <w:sz w:val="20"/>
+                <w:szCs w:val="20"/>
               </w:rPr>
               <w:t xml:space="preserve">Explicar los tipos de dato, identificadores, variables, constantes, expresiones y operación de asign</w:t>
             </w:r>
@@ -32053,8 +32219,8 @@
             <w:r>
               <w:rPr>
                 <w:rFonts w:ascii="Arial" w:hAnsi="Arial" w:eastAsia="Arial" w:cs="Arial"/>
-                <w:sz w:val="24"/>
-                <w:szCs w:val="24"/>
+                <w:sz w:val="20"/>
+                <w:szCs w:val="20"/>
               </w:rPr>
               <w:t xml:space="preserve">Identifica y Aplica los tipos de datos, identificadores, variables y constantes.</w:t>
             </w:r>
@@ -32069,8 +32235,8 @@
             <w:r>
               <w:rPr>
                 <w:rFonts w:ascii="Arial" w:hAnsi="Arial" w:eastAsia="Arial" w:cs="Arial"/>
-                <w:sz w:val="24"/>
-                <w:szCs w:val="24"/>
+                <w:sz w:val="20"/>
+                <w:szCs w:val="20"/>
               </w:rPr>
               <w:t xml:space="preserve">Identifica los operadores aritméticos y lógicos para la solución de problemas.</w:t>
             </w:r>
@@ -32085,8 +32251,8 @@
             <w:r>
               <w:rPr>
                 <w:rFonts w:ascii="Arial" w:hAnsi="Arial" w:eastAsia="Arial" w:cs="Arial"/>
-                <w:sz w:val="24"/>
-                <w:szCs w:val="24"/>
+                <w:sz w:val="20"/>
+                <w:szCs w:val="20"/>
               </w:rPr>
               <w:t xml:space="preserve">Aplica las reglas de los operadores de las expresiones aritméticas y lógicas para la solución del pr</w:t>
             </w:r>
@@ -32101,8 +32267,8 @@
             <w:r>
               <w:rPr>
                 <w:rFonts w:ascii="Arial" w:hAnsi="Arial" w:eastAsia="Arial" w:cs="Arial"/>
-                <w:sz w:val="24"/>
-                <w:szCs w:val="24"/>
+                <w:sz w:val="20"/>
+                <w:szCs w:val="20"/>
               </w:rPr>
               <w:t xml:space="preserve">Aplica las operaciones de asignación para la solución de problemas </w:t>
             </w:r>
@@ -32135,8 +32301,8 @@
                   <w:r>
                     <w:rPr>
                       <w:rFonts w:ascii="Arial" w:hAnsi="Arial" w:eastAsia="Arial" w:cs="Arial"/>
-                      <w:sz w:val="24"/>
-                      <w:szCs w:val="24"/>
+                      <w:sz w:val="20"/>
+                      <w:szCs w:val="20"/>
                     </w:rPr>
                     <w:t xml:space="preserve">Controles de lectura</w:t>
                   </w:r>
@@ -32151,8 +32317,8 @@
                   <w:r>
                     <w:rPr>
                       <w:rFonts w:ascii="Arial" w:hAnsi="Arial" w:eastAsia="Arial" w:cs="Arial"/>
-                      <w:sz w:val="24"/>
-                      <w:szCs w:val="24"/>
+                      <w:sz w:val="20"/>
+                      <w:szCs w:val="20"/>
                     </w:rPr>
                     <w:t xml:space="preserve">Actividades colaborativas en el aula.</w:t>
                   </w:r>
@@ -32167,8 +32333,8 @@
                   <w:r>
                     <w:rPr>
                       <w:rFonts w:ascii="Arial" w:hAnsi="Arial" w:eastAsia="Arial" w:cs="Arial"/>
-                      <w:sz w:val="24"/>
-                      <w:szCs w:val="24"/>
+                      <w:sz w:val="20"/>
+                      <w:szCs w:val="20"/>
                     </w:rPr>
                     <w:t xml:space="preserve">Laboratorios o prácticas.</w:t>
                   </w:r>
@@ -32183,8 +32349,8 @@
                   <w:r>
                     <w:rPr>
                       <w:rFonts w:ascii="Arial" w:hAnsi="Arial" w:eastAsia="Arial" w:cs="Arial"/>
-                      <w:sz w:val="24"/>
-                      <w:szCs w:val="24"/>
+                      <w:sz w:val="20"/>
+                      <w:szCs w:val="20"/>
                     </w:rPr>
                     <w:t xml:space="preserve">1er examen escrito en el aula.</w:t>
                   </w:r>
@@ -32205,8 +32371,8 @@
                   <w:r>
                     <w:rPr>
                       <w:rFonts w:ascii="Arial" w:hAnsi="Arial" w:eastAsia="Arial" w:cs="Arial"/>
-                      <w:sz w:val="24"/>
-                      <w:szCs w:val="24"/>
+                      <w:sz w:val="20"/>
+                      <w:szCs w:val="20"/>
                     </w:rPr>
                     <w:t xml:space="preserve">Controles de lectura en línea.</w:t>
                   </w:r>
@@ -32221,8 +32387,8 @@
                   <w:r>
                     <w:rPr>
                       <w:rFonts w:ascii="Arial" w:hAnsi="Arial" w:eastAsia="Arial" w:cs="Arial"/>
-                      <w:sz w:val="24"/>
-                      <w:szCs w:val="24"/>
+                      <w:sz w:val="20"/>
+                      <w:szCs w:val="20"/>
                     </w:rPr>
                     <w:t xml:space="preserve">Actividades colaborativas en línea.</w:t>
                   </w:r>
@@ -32237,8 +32403,8 @@
                   <w:r>
                     <w:rPr>
                       <w:rFonts w:ascii="Arial" w:hAnsi="Arial" w:eastAsia="Arial" w:cs="Arial"/>
-                      <w:sz w:val="24"/>
-                      <w:szCs w:val="24"/>
+                      <w:sz w:val="20"/>
+                      <w:szCs w:val="20"/>
                     </w:rPr>
                     <w:t xml:space="preserve">Laboratorios o prácticas en línea.</w:t>
                   </w:r>
@@ -32253,8 +32419,8 @@
                   <w:r>
                     <w:rPr>
                       <w:rFonts w:ascii="Arial" w:hAnsi="Arial" w:eastAsia="Arial" w:cs="Arial"/>
-                      <w:sz w:val="24"/>
-                      <w:szCs w:val="24"/>
+                      <w:sz w:val="20"/>
+                      <w:szCs w:val="20"/>
                     </w:rPr>
                     <w:t xml:space="preserve">Clase en Teams</w:t>
                   </w:r>
@@ -32292,8 +32458,8 @@
       <w:r>
         <w:rPr>
           <w:rFonts w:ascii="Arial" w:hAnsi="Arial" w:eastAsia="Arial" w:cs="Arial"/>
-          <w:sz w:val="24"/>
-          <w:szCs w:val="24"/>
+          <w:sz w:val="20"/>
+          <w:szCs w:val="20"/>
         </w:rPr>
         <w:t xml:space="preserve">(Fuentes actualizadas y que exista al menos 3 ejemplares disponibles en biblioteca)</w:t>
       </w:r>
@@ -32307,8 +32473,8 @@
       <w:r>
         <w:rPr>
           <w:rFonts w:ascii="Arial" w:hAnsi="Arial" w:eastAsia="Arial" w:cs="Arial"/>
-          <w:sz w:val="24"/>
-          <w:szCs w:val="24"/>
+          <w:sz w:val="20"/>
+          <w:szCs w:val="20"/>
         </w:rPr>
         <w:t xml:space="preserve">Aguilar, L. J. (2011). Programación en Java 6: Algoritmos, programación orientada a objetos e interf</w:t>
       </w:r>
@@ -32321,8 +32487,8 @@
       <w:r>
         <w:rPr>
           <w:rFonts w:ascii="Arial" w:hAnsi="Arial" w:eastAsia="Arial" w:cs="Arial"/>
-          <w:sz w:val="24"/>
-          <w:szCs w:val="24"/>
+          <w:sz w:val="20"/>
+          <w:szCs w:val="20"/>
         </w:rPr>
         <w:t xml:space="preserve">López, G. (2013). Análisis y diseño de algoritmos: implementaciones en C y Pascal. México: Alfa Omeg</w:t>
       </w:r>
@@ -32335,8 +32501,8 @@
       <w:r>
         <w:rPr>
           <w:rFonts w:ascii="Arial" w:hAnsi="Arial" w:eastAsia="Arial" w:cs="Arial"/>
-          <w:sz w:val="24"/>
-          <w:szCs w:val="24"/>
+          <w:sz w:val="20"/>
+          <w:szCs w:val="20"/>
         </w:rPr>
         <w:t xml:space="preserve">López, G. (2013). Análisis y diseño de algoritmos: Implementaciones en C y Pascal. México: Alfa Omeg</w:t>
       </w:r>
@@ -32366,8 +32532,8 @@
       <w:r>
         <w:rPr>
           <w:rFonts w:ascii="Arial" w:hAnsi="Arial" w:eastAsia="Arial" w:cs="Arial"/>
-          <w:sz w:val="24"/>
-          <w:szCs w:val="24"/>
+          <w:sz w:val="20"/>
+          <w:szCs w:val="20"/>
         </w:rPr>
         <w:t xml:space="preserve">Aplicaciones de Microsoft Office:  https://www.office.com/</w:t>
       </w:r>
@@ -32380,8 +32546,8 @@
       <w:r>
         <w:rPr>
           <w:rFonts w:ascii="Arial" w:hAnsi="Arial" w:eastAsia="Arial" w:cs="Arial"/>
-          <w:sz w:val="24"/>
-          <w:szCs w:val="24"/>
+          <w:sz w:val="20"/>
+          <w:szCs w:val="20"/>
         </w:rPr>
         <w:t xml:space="preserve">Biblioteca UTEC: https://biblioteca.utec.edu.sv/web/index.php/tutorials/e-recursos </w:t>
       </w:r>
@@ -34240,8 +34406,8 @@
             <w:r>
               <w:rPr>
                 <w:rFonts w:ascii="Arial" w:hAnsi="Arial" w:eastAsia="Arial" w:cs="Arial"/>
-                <w:sz w:val="24"/>
-                <w:szCs w:val="24"/>
+                <w:sz w:val="20"/>
+                <w:szCs w:val="20"/>
               </w:rPr>
               <w:t xml:space="preserve">Explicar los tipos de dato, identificadores, variables, constantes, expresiones y operación de asign</w:t>
             </w:r>
@@ -34262,8 +34428,8 @@
             <w:r>
               <w:rPr>
                 <w:rFonts w:ascii="Arial" w:hAnsi="Arial" w:eastAsia="Arial" w:cs="Arial"/>
-                <w:sz w:val="24"/>
-                <w:szCs w:val="24"/>
+                <w:sz w:val="20"/>
+                <w:szCs w:val="20"/>
               </w:rPr>
               <w:t xml:space="preserve">Identifica y Aplica los tipos de datos, identificadores, variables y constantes.</w:t>
             </w:r>
@@ -34278,8 +34444,8 @@
             <w:r>
               <w:rPr>
                 <w:rFonts w:ascii="Arial" w:hAnsi="Arial" w:eastAsia="Arial" w:cs="Arial"/>
-                <w:sz w:val="24"/>
-                <w:szCs w:val="24"/>
+                <w:sz w:val="20"/>
+                <w:szCs w:val="20"/>
               </w:rPr>
               <w:t xml:space="preserve">evaluacion 1</w:t>
             </w:r>
@@ -34312,8 +34478,8 @@
                   <w:r>
                     <w:rPr>
                       <w:rFonts w:ascii="Arial" w:hAnsi="Arial" w:eastAsia="Arial" w:cs="Arial"/>
-                      <w:sz w:val="24"/>
-                      <w:szCs w:val="24"/>
+                      <w:sz w:val="20"/>
+                      <w:szCs w:val="20"/>
                     </w:rPr>
                     <w:t xml:space="preserve">presencial 1</w:t>
                   </w:r>
@@ -34328,8 +34494,8 @@
                   <w:r>
                     <w:rPr>
                       <w:rFonts w:ascii="Arial" w:hAnsi="Arial" w:eastAsia="Arial" w:cs="Arial"/>
-                      <w:sz w:val="24"/>
-                      <w:szCs w:val="24"/>
+                      <w:sz w:val="20"/>
+                      <w:szCs w:val="20"/>
                     </w:rPr>
                     <w:t xml:space="preserve">presencial 2</w:t>
                   </w:r>
@@ -34344,8 +34510,8 @@
                   <w:r>
                     <w:rPr>
                       <w:rFonts w:ascii="Arial" w:hAnsi="Arial" w:eastAsia="Arial" w:cs="Arial"/>
-                      <w:sz w:val="24"/>
-                      <w:szCs w:val="24"/>
+                      <w:sz w:val="20"/>
+                      <w:szCs w:val="20"/>
                     </w:rPr>
                     <w:t xml:space="preserve">Controles de lectura</w:t>
                   </w:r>
@@ -34366,8 +34532,8 @@
                   <w:r>
                     <w:rPr>
                       <w:rFonts w:ascii="Arial" w:hAnsi="Arial" w:eastAsia="Arial" w:cs="Arial"/>
-                      <w:sz w:val="24"/>
-                      <w:szCs w:val="24"/>
+                      <w:sz w:val="20"/>
+                      <w:szCs w:val="20"/>
                     </w:rPr>
                     <w:t xml:space="preserve">no presencial 1</w:t>
                   </w:r>
@@ -34382,8 +34548,8 @@
                   <w:r>
                     <w:rPr>
                       <w:rFonts w:ascii="Arial" w:hAnsi="Arial" w:eastAsia="Arial" w:cs="Arial"/>
-                      <w:sz w:val="24"/>
-                      <w:szCs w:val="24"/>
+                      <w:sz w:val="20"/>
+                      <w:szCs w:val="20"/>
                     </w:rPr>
                     <w:t xml:space="preserve">Controles de lectura en línea.</w:t>
                   </w:r>
@@ -34398,8 +34564,8 @@
                   <w:r>
                     <w:rPr>
                       <w:rFonts w:ascii="Arial" w:hAnsi="Arial" w:eastAsia="Arial" w:cs="Arial"/>
-                      <w:sz w:val="24"/>
-                      <w:szCs w:val="24"/>
+                      <w:sz w:val="20"/>
+                      <w:szCs w:val="20"/>
                     </w:rPr>
                     <w:t xml:space="preserve">Controles de lectura en línea.</w:t>
                   </w:r>
@@ -34437,8 +34603,8 @@
       <w:r>
         <w:rPr>
           <w:rFonts w:ascii="Arial" w:hAnsi="Arial" w:eastAsia="Arial" w:cs="Arial"/>
-          <w:sz w:val="24"/>
-          <w:szCs w:val="24"/>
+          <w:sz w:val="20"/>
+          <w:szCs w:val="20"/>
         </w:rPr>
         <w:t xml:space="preserve">(Fuentes actualizadas y que exista al menos 3 ejemplares disponibles en biblioteca)</w:t>
       </w:r>
@@ -34452,8 +34618,8 @@
       <w:r>
         <w:rPr>
           <w:rFonts w:ascii="Arial" w:hAnsi="Arial" w:eastAsia="Arial" w:cs="Arial"/>
-          <w:sz w:val="24"/>
-          <w:szCs w:val="24"/>
+          <w:sz w:val="20"/>
+          <w:szCs w:val="20"/>
         </w:rPr>
         <w:t xml:space="preserve">Ejemplo: Aguilar, L. J. (2011). Programación en Java 6: Algoritmos, programación orientada a objetos</w:t>
       </w:r>
@@ -34466,8 +34632,8 @@
       <w:r>
         <w:rPr>
           <w:rFonts w:ascii="Arial" w:hAnsi="Arial" w:eastAsia="Arial" w:cs="Arial"/>
-          <w:sz w:val="24"/>
-          <w:szCs w:val="24"/>
+          <w:sz w:val="20"/>
+          <w:szCs w:val="20"/>
         </w:rPr>
         <w:t xml:space="preserve">Aguilar, L. J. (2011). Programación en Java 6: Algoritmos, programación orientada a objetos e interf</w:t>
       </w:r>
@@ -34480,8 +34646,8 @@
       <w:r>
         <w:rPr>
           <w:rFonts w:ascii="Arial" w:hAnsi="Arial" w:eastAsia="Arial" w:cs="Arial"/>
-          <w:sz w:val="24"/>
-          <w:szCs w:val="24"/>
+          <w:sz w:val="20"/>
+          <w:szCs w:val="20"/>
         </w:rPr>
         <w:t xml:space="preserve">Ejemplo: Aguilar, L. J. (2011). Programación en Java 6: Algoritmos, programación orientada a objetos</w:t>
       </w:r>
@@ -34511,8 +34677,8 @@
       <w:r>
         <w:rPr>
           <w:rFonts w:ascii="Arial" w:hAnsi="Arial" w:eastAsia="Arial" w:cs="Arial"/>
-          <w:sz w:val="24"/>
-          <w:szCs w:val="24"/>
+          <w:sz w:val="20"/>
+          <w:szCs w:val="20"/>
         </w:rPr>
         <w:t xml:space="preserve">titulo 1: Aplicaciones de Microsoft Office</w:t>
       </w:r>
@@ -36371,8 +36537,8 @@
             <w:r>
               <w:rPr>
                 <w:rFonts w:ascii="Arial" w:hAnsi="Arial" w:eastAsia="Arial" w:cs="Arial"/>
-                <w:sz w:val="24"/>
-                <w:szCs w:val="24"/>
+                <w:sz w:val="20"/>
+                <w:szCs w:val="20"/>
               </w:rPr>
               <w:t xml:space="preserve">Explicar los tipos de dato, identificadores, variables, constantes, expresiones y operación de asign</w:t>
             </w:r>
@@ -36393,8 +36559,8 @@
             <w:r>
               <w:rPr>
                 <w:rFonts w:ascii="Arial" w:hAnsi="Arial" w:eastAsia="Arial" w:cs="Arial"/>
-                <w:sz w:val="24"/>
-                <w:szCs w:val="24"/>
+                <w:sz w:val="20"/>
+                <w:szCs w:val="20"/>
               </w:rPr>
               <w:t xml:space="preserve">evaluacion 1</w:t>
             </w:r>
@@ -36409,8 +36575,8 @@
             <w:r>
               <w:rPr>
                 <w:rFonts w:ascii="Arial" w:hAnsi="Arial" w:eastAsia="Arial" w:cs="Arial"/>
-                <w:sz w:val="24"/>
-                <w:szCs w:val="24"/>
+                <w:sz w:val="20"/>
+                <w:szCs w:val="20"/>
               </w:rPr>
               <w:t xml:space="preserve">evaluacion 2</w:t>
             </w:r>
@@ -36443,8 +36609,8 @@
                   <w:r>
                     <w:rPr>
                       <w:rFonts w:ascii="Arial" w:hAnsi="Arial" w:eastAsia="Arial" w:cs="Arial"/>
-                      <w:sz w:val="24"/>
-                      <w:szCs w:val="24"/>
+                      <w:sz w:val="20"/>
+                      <w:szCs w:val="20"/>
                     </w:rPr>
                     <w:t xml:space="preserve">presencial 1</w:t>
                   </w:r>
@@ -36459,8 +36625,8 @@
                   <w:r>
                     <w:rPr>
                       <w:rFonts w:ascii="Arial" w:hAnsi="Arial" w:eastAsia="Arial" w:cs="Arial"/>
-                      <w:sz w:val="24"/>
-                      <w:szCs w:val="24"/>
+                      <w:sz w:val="20"/>
+                      <w:szCs w:val="20"/>
                     </w:rPr>
                     <w:t xml:space="preserve">Controles de lectura</w:t>
                   </w:r>
@@ -36481,8 +36647,8 @@
                   <w:r>
                     <w:rPr>
                       <w:rFonts w:ascii="Arial" w:hAnsi="Arial" w:eastAsia="Arial" w:cs="Arial"/>
-                      <w:sz w:val="24"/>
-                      <w:szCs w:val="24"/>
+                      <w:sz w:val="20"/>
+                      <w:szCs w:val="20"/>
                     </w:rPr>
                     <w:t xml:space="preserve">no presencial 1</w:t>
                   </w:r>
@@ -36497,8 +36663,8 @@
                   <w:r>
                     <w:rPr>
                       <w:rFonts w:ascii="Arial" w:hAnsi="Arial" w:eastAsia="Arial" w:cs="Arial"/>
-                      <w:sz w:val="24"/>
-                      <w:szCs w:val="24"/>
+                      <w:sz w:val="20"/>
+                      <w:szCs w:val="20"/>
                     </w:rPr>
                     <w:t xml:space="preserve">Controles de lectura en línea.</w:t>
                   </w:r>
@@ -36536,8 +36702,8 @@
       <w:r>
         <w:rPr>
           <w:rFonts w:ascii="Arial" w:hAnsi="Arial" w:eastAsia="Arial" w:cs="Arial"/>
-          <w:sz w:val="24"/>
-          <w:szCs w:val="24"/>
+          <w:sz w:val="20"/>
+          <w:szCs w:val="20"/>
         </w:rPr>
         <w:t xml:space="preserve">(Fuentes actualizadas y que exista al menos 3 ejemplares disponibles en biblioteca)</w:t>
       </w:r>
@@ -36551,8 +36717,8 @@
       <w:r>
         <w:rPr>
           <w:rFonts w:ascii="Arial" w:hAnsi="Arial" w:eastAsia="Arial" w:cs="Arial"/>
-          <w:sz w:val="24"/>
-          <w:szCs w:val="24"/>
+          <w:sz w:val="20"/>
+          <w:szCs w:val="20"/>
         </w:rPr>
         <w:t xml:space="preserve">Ejemplo: Aguilar, L. J. (2011). Programación en Java 6: Algoritmos, programación orientada a objetos</w:t>
       </w:r>
@@ -36565,8 +36731,8 @@
       <w:r>
         <w:rPr>
           <w:rFonts w:ascii="Arial" w:hAnsi="Arial" w:eastAsia="Arial" w:cs="Arial"/>
-          <w:sz w:val="24"/>
-          <w:szCs w:val="24"/>
+          <w:sz w:val="20"/>
+          <w:szCs w:val="20"/>
         </w:rPr>
         <w:t xml:space="preserve">apoyo 1</w:t>
       </w:r>
@@ -36596,8 +36762,8 @@
       <w:r>
         <w:rPr>
           <w:rFonts w:ascii="Arial" w:hAnsi="Arial" w:eastAsia="Arial" w:cs="Arial"/>
-          <w:sz w:val="24"/>
-          <w:szCs w:val="24"/>
+          <w:sz w:val="20"/>
+          <w:szCs w:val="20"/>
         </w:rPr>
         <w:t xml:space="preserve">titulo 1: Aplicaciones de Microsoft Office</w:t>
       </w:r>
@@ -38424,8 +38590,8 @@
             <w:r>
               <w:rPr>
                 <w:rFonts w:ascii="Arial" w:hAnsi="Arial" w:eastAsia="Arial" w:cs="Arial"/>
-                <w:sz w:val="24"/>
-                <w:szCs w:val="24"/>
+                <w:sz w:val="20"/>
+                <w:szCs w:val="20"/>
               </w:rPr>
               <w:t xml:space="preserve">Explicar los tipos de dato, identificadores, variables, constantes, expresiones y operación de asign</w:t>
             </w:r>
@@ -38446,8 +38612,8 @@
             <w:r>
               <w:rPr>
                 <w:rFonts w:ascii="Arial" w:hAnsi="Arial" w:eastAsia="Arial" w:cs="Arial"/>
-                <w:sz w:val="24"/>
-                <w:szCs w:val="24"/>
+                <w:sz w:val="20"/>
+                <w:szCs w:val="20"/>
               </w:rPr>
               <w:t xml:space="preserve">evaluacion 1</w:t>
             </w:r>
@@ -38462,8 +38628,8 @@
             <w:r>
               <w:rPr>
                 <w:rFonts w:ascii="Arial" w:hAnsi="Arial" w:eastAsia="Arial" w:cs="Arial"/>
-                <w:sz w:val="24"/>
-                <w:szCs w:val="24"/>
+                <w:sz w:val="20"/>
+                <w:szCs w:val="20"/>
               </w:rPr>
               <w:t xml:space="preserve">evaluacion 2</w:t>
             </w:r>
@@ -38496,8 +38662,8 @@
                   <w:r>
                     <w:rPr>
                       <w:rFonts w:ascii="Arial" w:hAnsi="Arial" w:eastAsia="Arial" w:cs="Arial"/>
-                      <w:sz w:val="24"/>
-                      <w:szCs w:val="24"/>
+                      <w:sz w:val="20"/>
+                      <w:szCs w:val="20"/>
                     </w:rPr>
                     <w:t xml:space="preserve">presencial 1</w:t>
                   </w:r>
@@ -38512,8 +38678,8 @@
                   <w:r>
                     <w:rPr>
                       <w:rFonts w:ascii="Arial" w:hAnsi="Arial" w:eastAsia="Arial" w:cs="Arial"/>
-                      <w:sz w:val="24"/>
-                      <w:szCs w:val="24"/>
+                      <w:sz w:val="20"/>
+                      <w:szCs w:val="20"/>
                     </w:rPr>
                     <w:t xml:space="preserve">Controles de lectura</w:t>
                   </w:r>
@@ -38534,8 +38700,8 @@
                   <w:r>
                     <w:rPr>
                       <w:rFonts w:ascii="Arial" w:hAnsi="Arial" w:eastAsia="Arial" w:cs="Arial"/>
-                      <w:sz w:val="24"/>
-                      <w:szCs w:val="24"/>
+                      <w:sz w:val="20"/>
+                      <w:szCs w:val="20"/>
                     </w:rPr>
                     <w:t xml:space="preserve">no presencial 1</w:t>
                   </w:r>
@@ -38550,8 +38716,8 @@
                   <w:r>
                     <w:rPr>
                       <w:rFonts w:ascii="Arial" w:hAnsi="Arial" w:eastAsia="Arial" w:cs="Arial"/>
-                      <w:sz w:val="24"/>
-                      <w:szCs w:val="24"/>
+                      <w:sz w:val="20"/>
+                      <w:szCs w:val="20"/>
                     </w:rPr>
                     <w:t xml:space="preserve">no presencial 2</w:t>
                   </w:r>
@@ -38566,8 +38732,8 @@
                   <w:r>
                     <w:rPr>
                       <w:rFonts w:ascii="Arial" w:hAnsi="Arial" w:eastAsia="Arial" w:cs="Arial"/>
-                      <w:sz w:val="24"/>
-                      <w:szCs w:val="24"/>
+                      <w:sz w:val="20"/>
+                      <w:szCs w:val="20"/>
                     </w:rPr>
                     <w:t xml:space="preserve">Controles de lectura en línea.</w:t>
                   </w:r>
@@ -38605,8 +38771,8 @@
       <w:r>
         <w:rPr>
           <w:rFonts w:ascii="Arial" w:hAnsi="Arial" w:eastAsia="Arial" w:cs="Arial"/>
-          <w:sz w:val="24"/>
-          <w:szCs w:val="24"/>
+          <w:sz w:val="20"/>
+          <w:szCs w:val="20"/>
         </w:rPr>
         <w:t xml:space="preserve">(Fuentes actualizadas y que exista al menos 3 ejemplares disponibles en biblioteca)</w:t>
       </w:r>
@@ -38620,8 +38786,8 @@
       <w:r>
         <w:rPr>
           <w:rFonts w:ascii="Arial" w:hAnsi="Arial" w:eastAsia="Arial" w:cs="Arial"/>
-          <w:sz w:val="24"/>
-          <w:szCs w:val="24"/>
+          <w:sz w:val="20"/>
+          <w:szCs w:val="20"/>
         </w:rPr>
         <w:t xml:space="preserve">Ejemplo: Aguilar, L. J. (2011). Programación en Java 6: Algoritmos, programación orientada a objetos</w:t>
       </w:r>
@@ -38651,8 +38817,8 @@
       <w:r>
         <w:rPr>
           <w:rFonts w:ascii="Arial" w:hAnsi="Arial" w:eastAsia="Arial" w:cs="Arial"/>
-          <w:sz w:val="24"/>
-          <w:szCs w:val="24"/>
+          <w:sz w:val="20"/>
+          <w:szCs w:val="20"/>
         </w:rPr>
         <w:t xml:space="preserve">titulo 1: Aplicaciones de Microsoft Office</w:t>
       </w:r>
@@ -40445,8 +40611,8 @@
             <w:r>
               <w:rPr>
                 <w:rFonts w:ascii="Arial" w:hAnsi="Arial" w:eastAsia="Arial" w:cs="Arial"/>
-                <w:sz w:val="24"/>
-                <w:szCs w:val="24"/>
+                <w:sz w:val="20"/>
+                <w:szCs w:val="20"/>
               </w:rPr>
               <w:t xml:space="preserve">indicador 1</w:t>
             </w:r>
@@ -40467,8 +40633,8 @@
             <w:r>
               <w:rPr>
                 <w:rFonts w:ascii="Arial" w:hAnsi="Arial" w:eastAsia="Arial" w:cs="Arial"/>
-                <w:sz w:val="24"/>
-                <w:szCs w:val="24"/>
+                <w:sz w:val="20"/>
+                <w:szCs w:val="20"/>
               </w:rPr>
               <w:t xml:space="preserve">evaluacion 1</w:t>
             </w:r>
@@ -40483,8 +40649,8 @@
             <w:r>
               <w:rPr>
                 <w:rFonts w:ascii="Arial" w:hAnsi="Arial" w:eastAsia="Arial" w:cs="Arial"/>
-                <w:sz w:val="24"/>
-                <w:szCs w:val="24"/>
+                <w:sz w:val="20"/>
+                <w:szCs w:val="20"/>
               </w:rPr>
               <w:t xml:space="preserve">Identifica y Aplica los tipos de datos, identificadores, variables y constantes.</w:t>
             </w:r>
@@ -40517,8 +40683,8 @@
                   <w:r>
                     <w:rPr>
                       <w:rFonts w:ascii="Arial" w:hAnsi="Arial" w:eastAsia="Arial" w:cs="Arial"/>
-                      <w:sz w:val="24"/>
-                      <w:szCs w:val="24"/>
+                      <w:sz w:val="20"/>
+                      <w:szCs w:val="20"/>
                     </w:rPr>
                     <w:t xml:space="preserve">presencial 1</w:t>
                   </w:r>
@@ -40533,8 +40699,8 @@
                   <w:r>
                     <w:rPr>
                       <w:rFonts w:ascii="Arial" w:hAnsi="Arial" w:eastAsia="Arial" w:cs="Arial"/>
-                      <w:sz w:val="24"/>
-                      <w:szCs w:val="24"/>
+                      <w:sz w:val="20"/>
+                      <w:szCs w:val="20"/>
                     </w:rPr>
                     <w:t xml:space="preserve">Controles de lectura</w:t>
                   </w:r>
@@ -40555,8 +40721,8 @@
                   <w:r>
                     <w:rPr>
                       <w:rFonts w:ascii="Arial" w:hAnsi="Arial" w:eastAsia="Arial" w:cs="Arial"/>
-                      <w:sz w:val="24"/>
-                      <w:szCs w:val="24"/>
+                      <w:sz w:val="20"/>
+                      <w:szCs w:val="20"/>
                     </w:rPr>
                     <w:t xml:space="preserve">no presencial 1</w:t>
                   </w:r>
@@ -40571,8 +40737,8 @@
                   <w:r>
                     <w:rPr>
                       <w:rFonts w:ascii="Arial" w:hAnsi="Arial" w:eastAsia="Arial" w:cs="Arial"/>
-                      <w:sz w:val="24"/>
-                      <w:szCs w:val="24"/>
+                      <w:sz w:val="20"/>
+                      <w:szCs w:val="20"/>
                     </w:rPr>
                     <w:t xml:space="preserve">Controles de lectura en línea.</w:t>
                   </w:r>
@@ -40610,8 +40776,8 @@
       <w:r>
         <w:rPr>
           <w:rFonts w:ascii="Arial" w:hAnsi="Arial" w:eastAsia="Arial" w:cs="Arial"/>
-          <w:sz w:val="24"/>
-          <w:szCs w:val="24"/>
+          <w:sz w:val="20"/>
+          <w:szCs w:val="20"/>
         </w:rPr>
         <w:t xml:space="preserve">(Fuentes actualizadas y que exista al menos 3 ejemplares disponibles en biblioteca)</w:t>
       </w:r>
@@ -40625,8 +40791,8 @@
       <w:r>
         <w:rPr>
           <w:rFonts w:ascii="Arial" w:hAnsi="Arial" w:eastAsia="Arial" w:cs="Arial"/>
-          <w:sz w:val="24"/>
-          <w:szCs w:val="24"/>
+          <w:sz w:val="20"/>
+          <w:szCs w:val="20"/>
         </w:rPr>
         <w:t xml:space="preserve">Aguilar, L. J. (2011). Programación en Java 6: Algoritmos, programación orientada a objetos e interf</w:t>
       </w:r>
@@ -40656,8 +40822,8 @@
       <w:r>
         <w:rPr>
           <w:rFonts w:ascii="Arial" w:hAnsi="Arial" w:eastAsia="Arial" w:cs="Arial"/>
-          <w:sz w:val="24"/>
-          <w:szCs w:val="24"/>
+          <w:sz w:val="20"/>
+          <w:szCs w:val="20"/>
         </w:rPr>
         <w:t xml:space="preserve">titulo 1: Aplicaciones de Microsoft Office</w:t>
       </w:r>
@@ -42404,8 +42570,8 @@
             <w:r>
               <w:rPr>
                 <w:rFonts w:ascii="Arial" w:hAnsi="Arial" w:eastAsia="Arial" w:cs="Arial"/>
-                <w:sz w:val="24"/>
-                <w:szCs w:val="24"/>
+                <w:sz w:val="20"/>
+                <w:szCs w:val="20"/>
               </w:rPr>
               <w:t xml:space="preserve">Explicar los tipos de dato, identificadores, variables, constantes, expresiones y operación de asign</w:t>
             </w:r>
@@ -42426,8 +42592,8 @@
             <w:r>
               <w:rPr>
                 <w:rFonts w:ascii="Arial" w:hAnsi="Arial" w:eastAsia="Arial" w:cs="Arial"/>
-                <w:sz w:val="24"/>
-                <w:szCs w:val="24"/>
+                <w:sz w:val="20"/>
+                <w:szCs w:val="20"/>
               </w:rPr>
               <w:t xml:space="preserve">evaluacion 1</w:t>
             </w:r>
@@ -42442,8 +42608,8 @@
             <w:r>
               <w:rPr>
                 <w:rFonts w:ascii="Arial" w:hAnsi="Arial" w:eastAsia="Arial" w:cs="Arial"/>
-                <w:sz w:val="24"/>
-                <w:szCs w:val="24"/>
+                <w:sz w:val="20"/>
+                <w:szCs w:val="20"/>
               </w:rPr>
               <w:t xml:space="preserve">evaluacion 2</w:t>
             </w:r>
@@ -42476,8 +42642,8 @@
                   <w:r>
                     <w:rPr>
                       <w:rFonts w:ascii="Arial" w:hAnsi="Arial" w:eastAsia="Arial" w:cs="Arial"/>
-                      <w:sz w:val="24"/>
-                      <w:szCs w:val="24"/>
+                      <w:sz w:val="20"/>
+                      <w:szCs w:val="20"/>
                     </w:rPr>
                     <w:t xml:space="preserve">presencial 1</w:t>
                   </w:r>
@@ -42492,8 +42658,8 @@
                   <w:r>
                     <w:rPr>
                       <w:rFonts w:ascii="Arial" w:hAnsi="Arial" w:eastAsia="Arial" w:cs="Arial"/>
-                      <w:sz w:val="24"/>
-                      <w:szCs w:val="24"/>
+                      <w:sz w:val="20"/>
+                      <w:szCs w:val="20"/>
                     </w:rPr>
                     <w:t xml:space="preserve">Controles de lectura</w:t>
                   </w:r>
@@ -42514,8 +42680,8 @@
                   <w:r>
                     <w:rPr>
                       <w:rFonts w:ascii="Arial" w:hAnsi="Arial" w:eastAsia="Arial" w:cs="Arial"/>
-                      <w:sz w:val="24"/>
-                      <w:szCs w:val="24"/>
+                      <w:sz w:val="20"/>
+                      <w:szCs w:val="20"/>
                     </w:rPr>
                     <w:t xml:space="preserve">no presencial 1</w:t>
                   </w:r>
@@ -42530,8 +42696,8 @@
                   <w:r>
                     <w:rPr>
                       <w:rFonts w:ascii="Arial" w:hAnsi="Arial" w:eastAsia="Arial" w:cs="Arial"/>
-                      <w:sz w:val="24"/>
-                      <w:szCs w:val="24"/>
+                      <w:sz w:val="20"/>
+                      <w:szCs w:val="20"/>
                     </w:rPr>
                     <w:t xml:space="preserve">Controles de lectura en línea.</w:t>
                   </w:r>
@@ -42569,8 +42735,8 @@
       <w:r>
         <w:rPr>
           <w:rFonts w:ascii="Arial" w:hAnsi="Arial" w:eastAsia="Arial" w:cs="Arial"/>
-          <w:sz w:val="24"/>
-          <w:szCs w:val="24"/>
+          <w:sz w:val="20"/>
+          <w:szCs w:val="20"/>
         </w:rPr>
         <w:t xml:space="preserve">(Fuentes actualizadas y que exista al menos 3 ejemplares disponibles en biblioteca)</w:t>
       </w:r>
@@ -42584,8 +42750,8 @@
       <w:r>
         <w:rPr>
           <w:rFonts w:ascii="Arial" w:hAnsi="Arial" w:eastAsia="Arial" w:cs="Arial"/>
-          <w:sz w:val="24"/>
-          <w:szCs w:val="24"/>
+          <w:sz w:val="20"/>
+          <w:szCs w:val="20"/>
         </w:rPr>
         <w:t xml:space="preserve">apoyo 1</w:t>
       </w:r>
@@ -42615,8 +42781,8 @@
       <w:r>
         <w:rPr>
           <w:rFonts w:ascii="Arial" w:hAnsi="Arial" w:eastAsia="Arial" w:cs="Arial"/>
-          <w:sz w:val="24"/>
-          <w:szCs w:val="24"/>
+          <w:sz w:val="20"/>
+          <w:szCs w:val="20"/>
         </w:rPr>
         <w:t xml:space="preserve">titulo 1: Aplicaciones de Microsoft Office</w:t>
       </w:r>
@@ -44395,8 +44561,8 @@
             <w:r>
               <w:rPr>
                 <w:rFonts w:ascii="Arial" w:hAnsi="Arial" w:eastAsia="Arial" w:cs="Arial"/>
-                <w:sz w:val="24"/>
-                <w:szCs w:val="24"/>
+                <w:sz w:val="20"/>
+                <w:szCs w:val="20"/>
               </w:rPr>
               <w:t xml:space="preserve">indicador 1</w:t>
             </w:r>
@@ -44417,8 +44583,8 @@
             <w:r>
               <w:rPr>
                 <w:rFonts w:ascii="Arial" w:hAnsi="Arial" w:eastAsia="Arial" w:cs="Arial"/>
-                <w:sz w:val="24"/>
-                <w:szCs w:val="24"/>
+                <w:sz w:val="20"/>
+                <w:szCs w:val="20"/>
               </w:rPr>
               <w:t xml:space="preserve">evaluacion 1</w:t>
             </w:r>
@@ -44433,8 +44599,8 @@
             <w:r>
               <w:rPr>
                 <w:rFonts w:ascii="Arial" w:hAnsi="Arial" w:eastAsia="Arial" w:cs="Arial"/>
-                <w:sz w:val="24"/>
-                <w:szCs w:val="24"/>
+                <w:sz w:val="20"/>
+                <w:szCs w:val="20"/>
               </w:rPr>
               <w:t xml:space="preserve">evaluacion 2</w:t>
             </w:r>
@@ -44467,8 +44633,8 @@
                   <w:r>
                     <w:rPr>
                       <w:rFonts w:ascii="Arial" w:hAnsi="Arial" w:eastAsia="Arial" w:cs="Arial"/>
-                      <w:sz w:val="24"/>
-                      <w:szCs w:val="24"/>
+                      <w:sz w:val="20"/>
+                      <w:szCs w:val="20"/>
                     </w:rPr>
                     <w:t xml:space="preserve">presencial 1</w:t>
                   </w:r>
@@ -44483,8 +44649,8 @@
                   <w:r>
                     <w:rPr>
                       <w:rFonts w:ascii="Arial" w:hAnsi="Arial" w:eastAsia="Arial" w:cs="Arial"/>
-                      <w:sz w:val="24"/>
-                      <w:szCs w:val="24"/>
+                      <w:sz w:val="20"/>
+                      <w:szCs w:val="20"/>
                     </w:rPr>
                     <w:t xml:space="preserve">Controles de lectura</w:t>
                   </w:r>
@@ -44505,8 +44671,8 @@
                   <w:r>
                     <w:rPr>
                       <w:rFonts w:ascii="Arial" w:hAnsi="Arial" w:eastAsia="Arial" w:cs="Arial"/>
-                      <w:sz w:val="24"/>
-                      <w:szCs w:val="24"/>
+                      <w:sz w:val="20"/>
+                      <w:szCs w:val="20"/>
                     </w:rPr>
                     <w:t xml:space="preserve">no presencial 1</w:t>
                   </w:r>
@@ -44521,8 +44687,8 @@
                   <w:r>
                     <w:rPr>
                       <w:rFonts w:ascii="Arial" w:hAnsi="Arial" w:eastAsia="Arial" w:cs="Arial"/>
-                      <w:sz w:val="24"/>
-                      <w:szCs w:val="24"/>
+                      <w:sz w:val="20"/>
+                      <w:szCs w:val="20"/>
                     </w:rPr>
                     <w:t xml:space="preserve">Controles de lectura en línea.</w:t>
                   </w:r>
@@ -44560,8 +44726,8 @@
       <w:r>
         <w:rPr>
           <w:rFonts w:ascii="Arial" w:hAnsi="Arial" w:eastAsia="Arial" w:cs="Arial"/>
-          <w:sz w:val="24"/>
-          <w:szCs w:val="24"/>
+          <w:sz w:val="20"/>
+          <w:szCs w:val="20"/>
         </w:rPr>
         <w:t xml:space="preserve">(Fuentes actualizadas y que exista al menos 3 ejemplares disponibles en biblioteca)</w:t>
       </w:r>
@@ -44575,8 +44741,8 @@
       <w:r>
         <w:rPr>
           <w:rFonts w:ascii="Arial" w:hAnsi="Arial" w:eastAsia="Arial" w:cs="Arial"/>
-          <w:sz w:val="24"/>
-          <w:szCs w:val="24"/>
+          <w:sz w:val="20"/>
+          <w:szCs w:val="20"/>
         </w:rPr>
         <w:t xml:space="preserve">Aguilar, L. J. (2011). Programación en Java 6: Algoritmos, programación orientada a objetos e interf</w:t>
       </w:r>
@@ -44606,8 +44772,8 @@
       <w:r>
         <w:rPr>
           <w:rFonts w:ascii="Arial" w:hAnsi="Arial" w:eastAsia="Arial" w:cs="Arial"/>
-          <w:sz w:val="24"/>
-          <w:szCs w:val="24"/>
+          <w:sz w:val="20"/>
+          <w:szCs w:val="20"/>
         </w:rPr>
         <w:t xml:space="preserve">titulo 1: Aplicaciones de Microsoft Office</w:t>
       </w:r>
@@ -46370,8 +46536,8 @@
             <w:r>
               <w:rPr>
                 <w:rFonts w:ascii="Arial" w:hAnsi="Arial" w:eastAsia="Arial" w:cs="Arial"/>
-                <w:sz w:val="24"/>
-                <w:szCs w:val="24"/>
+                <w:sz w:val="20"/>
+                <w:szCs w:val="20"/>
               </w:rPr>
               <w:t xml:space="preserve">indicador 1</w:t>
             </w:r>
@@ -46392,8 +46558,8 @@
             <w:r>
               <w:rPr>
                 <w:rFonts w:ascii="Arial" w:hAnsi="Arial" w:eastAsia="Arial" w:cs="Arial"/>
-                <w:sz w:val="24"/>
-                <w:szCs w:val="24"/>
+                <w:sz w:val="20"/>
+                <w:szCs w:val="20"/>
               </w:rPr>
               <w:t xml:space="preserve">evaluacion 1</w:t>
             </w:r>
@@ -46408,8 +46574,8 @@
             <w:r>
               <w:rPr>
                 <w:rFonts w:ascii="Arial" w:hAnsi="Arial" w:eastAsia="Arial" w:cs="Arial"/>
-                <w:sz w:val="24"/>
-                <w:szCs w:val="24"/>
+                <w:sz w:val="20"/>
+                <w:szCs w:val="20"/>
               </w:rPr>
               <w:t xml:space="preserve">evaluacion 2</w:t>
             </w:r>
@@ -46442,8 +46608,8 @@
                   <w:r>
                     <w:rPr>
                       <w:rFonts w:ascii="Arial" w:hAnsi="Arial" w:eastAsia="Arial" w:cs="Arial"/>
-                      <w:sz w:val="24"/>
-                      <w:szCs w:val="24"/>
+                      <w:sz w:val="20"/>
+                      <w:szCs w:val="20"/>
                     </w:rPr>
                     <w:t xml:space="preserve">presencial 1</w:t>
                   </w:r>
@@ -46458,8 +46624,8 @@
                   <w:r>
                     <w:rPr>
                       <w:rFonts w:ascii="Arial" w:hAnsi="Arial" w:eastAsia="Arial" w:cs="Arial"/>
-                      <w:sz w:val="24"/>
-                      <w:szCs w:val="24"/>
+                      <w:sz w:val="20"/>
+                      <w:szCs w:val="20"/>
                     </w:rPr>
                     <w:t xml:space="preserve">Controles de lectura</w:t>
                   </w:r>
@@ -46480,8 +46646,8 @@
                   <w:r>
                     <w:rPr>
                       <w:rFonts w:ascii="Arial" w:hAnsi="Arial" w:eastAsia="Arial" w:cs="Arial"/>
-                      <w:sz w:val="24"/>
-                      <w:szCs w:val="24"/>
+                      <w:sz w:val="20"/>
+                      <w:szCs w:val="20"/>
                     </w:rPr>
                     <w:t xml:space="preserve">no presencial 1</w:t>
                   </w:r>
@@ -46496,8 +46662,8 @@
                   <w:r>
                     <w:rPr>
                       <w:rFonts w:ascii="Arial" w:hAnsi="Arial" w:eastAsia="Arial" w:cs="Arial"/>
-                      <w:sz w:val="24"/>
-                      <w:szCs w:val="24"/>
+                      <w:sz w:val="20"/>
+                      <w:szCs w:val="20"/>
                     </w:rPr>
                     <w:t xml:space="preserve">Controles de lectura en línea.</w:t>
                   </w:r>
@@ -46535,8 +46701,8 @@
       <w:r>
         <w:rPr>
           <w:rFonts w:ascii="Arial" w:hAnsi="Arial" w:eastAsia="Arial" w:cs="Arial"/>
-          <w:sz w:val="24"/>
-          <w:szCs w:val="24"/>
+          <w:sz w:val="20"/>
+          <w:szCs w:val="20"/>
         </w:rPr>
         <w:t xml:space="preserve">(Fuentes actualizadas y que exista al menos 3 ejemplares disponibles en biblioteca)</w:t>
       </w:r>
@@ -46550,8 +46716,8 @@
       <w:r>
         <w:rPr>
           <w:rFonts w:ascii="Arial" w:hAnsi="Arial" w:eastAsia="Arial" w:cs="Arial"/>
-          <w:sz w:val="24"/>
-          <w:szCs w:val="24"/>
+          <w:sz w:val="20"/>
+          <w:szCs w:val="20"/>
         </w:rPr>
         <w:t xml:space="preserve">Aguilar, L. J. (2011). Programación en Java 6: Algoritmos, programación orientada a objetos e interf</w:t>
       </w:r>
@@ -46581,8 +46747,8 @@
       <w:r>
         <w:rPr>
           <w:rFonts w:ascii="Arial" w:hAnsi="Arial" w:eastAsia="Arial" w:cs="Arial"/>
-          <w:sz w:val="24"/>
-          <w:szCs w:val="24"/>
+          <w:sz w:val="20"/>
+          <w:szCs w:val="20"/>
         </w:rPr>
         <w:t xml:space="preserve">titulo 1: Aplicaciones de Microsoft Office</w:t>
       </w:r>
@@ -48343,8 +48509,8 @@
             <w:r>
               <w:rPr>
                 <w:rFonts w:ascii="Arial" w:hAnsi="Arial" w:eastAsia="Arial" w:cs="Arial"/>
-                <w:sz w:val="24"/>
-                <w:szCs w:val="24"/>
+                <w:sz w:val="20"/>
+                <w:szCs w:val="20"/>
               </w:rPr>
               <w:t xml:space="preserve">indicador 1</w:t>
             </w:r>
@@ -48365,8 +48531,8 @@
             <w:r>
               <w:rPr>
                 <w:rFonts w:ascii="Arial" w:hAnsi="Arial" w:eastAsia="Arial" w:cs="Arial"/>
-                <w:sz w:val="24"/>
-                <w:szCs w:val="24"/>
+                <w:sz w:val="20"/>
+                <w:szCs w:val="20"/>
               </w:rPr>
               <w:t xml:space="preserve">evaluacion 1</w:t>
             </w:r>
@@ -48381,8 +48547,8 @@
             <w:r>
               <w:rPr>
                 <w:rFonts w:ascii="Arial" w:hAnsi="Arial" w:eastAsia="Arial" w:cs="Arial"/>
-                <w:sz w:val="24"/>
-                <w:szCs w:val="24"/>
+                <w:sz w:val="20"/>
+                <w:szCs w:val="20"/>
               </w:rPr>
               <w:t xml:space="preserve">Identifica y Aplica los tipos de datos, identificadores, variables y constantes.</w:t>
             </w:r>
@@ -48415,8 +48581,8 @@
                   <w:r>
                     <w:rPr>
                       <w:rFonts w:ascii="Arial" w:hAnsi="Arial" w:eastAsia="Arial" w:cs="Arial"/>
-                      <w:sz w:val="24"/>
-                      <w:szCs w:val="24"/>
+                      <w:sz w:val="20"/>
+                      <w:szCs w:val="20"/>
                     </w:rPr>
                     <w:t xml:space="preserve">presencial 1</w:t>
                   </w:r>
@@ -48431,8 +48597,8 @@
                   <w:r>
                     <w:rPr>
                       <w:rFonts w:ascii="Arial" w:hAnsi="Arial" w:eastAsia="Arial" w:cs="Arial"/>
-                      <w:sz w:val="24"/>
-                      <w:szCs w:val="24"/>
+                      <w:sz w:val="20"/>
+                      <w:szCs w:val="20"/>
                     </w:rPr>
                     <w:t xml:space="preserve">Controles de lectura</w:t>
                   </w:r>
@@ -48453,8 +48619,8 @@
                   <w:r>
                     <w:rPr>
                       <w:rFonts w:ascii="Arial" w:hAnsi="Arial" w:eastAsia="Arial" w:cs="Arial"/>
-                      <w:sz w:val="24"/>
-                      <w:szCs w:val="24"/>
+                      <w:sz w:val="20"/>
+                      <w:szCs w:val="20"/>
                     </w:rPr>
                     <w:t xml:space="preserve">no presencial 1</w:t>
                   </w:r>
@@ -48469,8 +48635,8 @@
                   <w:r>
                     <w:rPr>
                       <w:rFonts w:ascii="Arial" w:hAnsi="Arial" w:eastAsia="Arial" w:cs="Arial"/>
-                      <w:sz w:val="24"/>
-                      <w:szCs w:val="24"/>
+                      <w:sz w:val="20"/>
+                      <w:szCs w:val="20"/>
                     </w:rPr>
                     <w:t xml:space="preserve">Controles de lectura en línea.</w:t>
                   </w:r>
@@ -48508,8 +48674,8 @@
       <w:r>
         <w:rPr>
           <w:rFonts w:ascii="Arial" w:hAnsi="Arial" w:eastAsia="Arial" w:cs="Arial"/>
-          <w:sz w:val="24"/>
-          <w:szCs w:val="24"/>
+          <w:sz w:val="20"/>
+          <w:szCs w:val="20"/>
         </w:rPr>
         <w:t xml:space="preserve">(Fuentes actualizadas y que exista al menos 3 ejemplares disponibles en biblioteca)</w:t>
       </w:r>
@@ -48523,8 +48689,8 @@
       <w:r>
         <w:rPr>
           <w:rFonts w:ascii="Arial" w:hAnsi="Arial" w:eastAsia="Arial" w:cs="Arial"/>
-          <w:sz w:val="24"/>
-          <w:szCs w:val="24"/>
+          <w:sz w:val="20"/>
+          <w:szCs w:val="20"/>
         </w:rPr>
         <w:t xml:space="preserve">apoyo 1</w:t>
       </w:r>
@@ -48554,8 +48720,8 @@
       <w:r>
         <w:rPr>
           <w:rFonts w:ascii="Arial" w:hAnsi="Arial" w:eastAsia="Arial" w:cs="Arial"/>
-          <w:sz w:val="24"/>
-          <w:szCs w:val="24"/>
+          <w:sz w:val="20"/>
+          <w:szCs w:val="20"/>
         </w:rPr>
         <w:t xml:space="preserve">titulo 1: Aplicaciones de Microsoft Office</w:t>
       </w:r>
@@ -50316,8 +50482,8 @@
             <w:r>
               <w:rPr>
                 <w:rFonts w:ascii="Arial" w:hAnsi="Arial" w:eastAsia="Arial" w:cs="Arial"/>
-                <w:sz w:val="24"/>
-                <w:szCs w:val="24"/>
+                <w:sz w:val="20"/>
+                <w:szCs w:val="20"/>
               </w:rPr>
               <w:t xml:space="preserve">indicador 1</w:t>
             </w:r>
@@ -50338,8 +50504,8 @@
             <w:r>
               <w:rPr>
                 <w:rFonts w:ascii="Arial" w:hAnsi="Arial" w:eastAsia="Arial" w:cs="Arial"/>
-                <w:sz w:val="24"/>
-                <w:szCs w:val="24"/>
+                <w:sz w:val="20"/>
+                <w:szCs w:val="20"/>
               </w:rPr>
               <w:t xml:space="preserve">evaluacion 1</w:t>
             </w:r>
@@ -50354,8 +50520,8 @@
             <w:r>
               <w:rPr>
                 <w:rFonts w:ascii="Arial" w:hAnsi="Arial" w:eastAsia="Arial" w:cs="Arial"/>
-                <w:sz w:val="24"/>
-                <w:szCs w:val="24"/>
+                <w:sz w:val="20"/>
+                <w:szCs w:val="20"/>
               </w:rPr>
               <w:t xml:space="preserve">Identifica y Aplica los tipos de datos, identificadores, variables y constantes.</w:t>
             </w:r>
@@ -50388,8 +50554,8 @@
                   <w:r>
                     <w:rPr>
                       <w:rFonts w:ascii="Arial" w:hAnsi="Arial" w:eastAsia="Arial" w:cs="Arial"/>
-                      <w:sz w:val="24"/>
-                      <w:szCs w:val="24"/>
+                      <w:sz w:val="20"/>
+                      <w:szCs w:val="20"/>
                     </w:rPr>
                     <w:t xml:space="preserve">presencial 1</w:t>
                   </w:r>
@@ -50404,8 +50570,8 @@
                   <w:r>
                     <w:rPr>
                       <w:rFonts w:ascii="Arial" w:hAnsi="Arial" w:eastAsia="Arial" w:cs="Arial"/>
-                      <w:sz w:val="24"/>
-                      <w:szCs w:val="24"/>
+                      <w:sz w:val="20"/>
+                      <w:szCs w:val="20"/>
                     </w:rPr>
                     <w:t xml:space="preserve">Controles de lectura</w:t>
                   </w:r>
@@ -50426,8 +50592,8 @@
                   <w:r>
                     <w:rPr>
                       <w:rFonts w:ascii="Arial" w:hAnsi="Arial" w:eastAsia="Arial" w:cs="Arial"/>
-                      <w:sz w:val="24"/>
-                      <w:szCs w:val="24"/>
+                      <w:sz w:val="20"/>
+                      <w:szCs w:val="20"/>
                     </w:rPr>
                     <w:t xml:space="preserve">no presencial 1</w:t>
                   </w:r>
@@ -50442,8 +50608,8 @@
                   <w:r>
                     <w:rPr>
                       <w:rFonts w:ascii="Arial" w:hAnsi="Arial" w:eastAsia="Arial" w:cs="Arial"/>
-                      <w:sz w:val="24"/>
-                      <w:szCs w:val="24"/>
+                      <w:sz w:val="20"/>
+                      <w:szCs w:val="20"/>
                     </w:rPr>
                     <w:t xml:space="preserve">Controles de lectura en línea.</w:t>
                   </w:r>
@@ -50481,8 +50647,8 @@
       <w:r>
         <w:rPr>
           <w:rFonts w:ascii="Arial" w:hAnsi="Arial" w:eastAsia="Arial" w:cs="Arial"/>
-          <w:sz w:val="24"/>
-          <w:szCs w:val="24"/>
+          <w:sz w:val="20"/>
+          <w:szCs w:val="20"/>
         </w:rPr>
         <w:t xml:space="preserve">(Fuentes actualizadas y que exista al menos 3 ejemplares disponibles en biblioteca)</w:t>
       </w:r>
@@ -50496,8 +50662,8 @@
       <w:r>
         <w:rPr>
           <w:rFonts w:ascii="Arial" w:hAnsi="Arial" w:eastAsia="Arial" w:cs="Arial"/>
-          <w:sz w:val="24"/>
-          <w:szCs w:val="24"/>
+          <w:sz w:val="20"/>
+          <w:szCs w:val="20"/>
         </w:rPr>
         <w:t xml:space="preserve">apoyo 1</w:t>
       </w:r>
@@ -50527,8 +50693,8 @@
       <w:r>
         <w:rPr>
           <w:rFonts w:ascii="Arial" w:hAnsi="Arial" w:eastAsia="Arial" w:cs="Arial"/>
-          <w:sz w:val="24"/>
-          <w:szCs w:val="24"/>
+          <w:sz w:val="20"/>
+          <w:szCs w:val="20"/>
         </w:rPr>
         <w:t xml:space="preserve">titulo 1: Aplicaciones de Microsoft Office</w:t>
       </w:r>
@@ -52305,8 +52471,8 @@
             <w:r>
               <w:rPr>
                 <w:rFonts w:ascii="Arial" w:hAnsi="Arial" w:eastAsia="Arial" w:cs="Arial"/>
-                <w:sz w:val="24"/>
-                <w:szCs w:val="24"/>
+                <w:sz w:val="20"/>
+                <w:szCs w:val="20"/>
               </w:rPr>
               <w:t xml:space="preserve">indicador 1</w:t>
             </w:r>
@@ -52327,8 +52493,8 @@
             <w:r>
               <w:rPr>
                 <w:rFonts w:ascii="Arial" w:hAnsi="Arial" w:eastAsia="Arial" w:cs="Arial"/>
-                <w:sz w:val="24"/>
-                <w:szCs w:val="24"/>
+                <w:sz w:val="20"/>
+                <w:szCs w:val="20"/>
               </w:rPr>
               <w:t xml:space="preserve">Identifica y Aplica los tipos de datos, identificadores, variables y constantes.</w:t>
             </w:r>
@@ -52361,8 +52527,8 @@
                   <w:r>
                     <w:rPr>
                       <w:rFonts w:ascii="Arial" w:hAnsi="Arial" w:eastAsia="Arial" w:cs="Arial"/>
-                      <w:sz w:val="24"/>
-                      <w:szCs w:val="24"/>
+                      <w:sz w:val="20"/>
+                      <w:szCs w:val="20"/>
                     </w:rPr>
                     <w:t xml:space="preserve">presencial 1</w:t>
                   </w:r>
@@ -52377,8 +52543,8 @@
                   <w:r>
                     <w:rPr>
                       <w:rFonts w:ascii="Arial" w:hAnsi="Arial" w:eastAsia="Arial" w:cs="Arial"/>
-                      <w:sz w:val="24"/>
-                      <w:szCs w:val="24"/>
+                      <w:sz w:val="20"/>
+                      <w:szCs w:val="20"/>
                     </w:rPr>
                     <w:t xml:space="preserve">Controles de lectura</w:t>
                   </w:r>
@@ -52399,8 +52565,8 @@
                   <w:r>
                     <w:rPr>
                       <w:rFonts w:ascii="Arial" w:hAnsi="Arial" w:eastAsia="Arial" w:cs="Arial"/>
-                      <w:sz w:val="24"/>
-                      <w:szCs w:val="24"/>
+                      <w:sz w:val="20"/>
+                      <w:szCs w:val="20"/>
                     </w:rPr>
                     <w:t xml:space="preserve">no presencial 1</w:t>
                   </w:r>
@@ -52415,8 +52581,8 @@
                   <w:r>
                     <w:rPr>
                       <w:rFonts w:ascii="Arial" w:hAnsi="Arial" w:eastAsia="Arial" w:cs="Arial"/>
-                      <w:sz w:val="24"/>
-                      <w:szCs w:val="24"/>
+                      <w:sz w:val="20"/>
+                      <w:szCs w:val="20"/>
                     </w:rPr>
                     <w:t xml:space="preserve">Controles de lectura en línea.</w:t>
                   </w:r>
@@ -52454,8 +52620,8 @@
       <w:r>
         <w:rPr>
           <w:rFonts w:ascii="Arial" w:hAnsi="Arial" w:eastAsia="Arial" w:cs="Arial"/>
-          <w:sz w:val="24"/>
-          <w:szCs w:val="24"/>
+          <w:sz w:val="20"/>
+          <w:szCs w:val="20"/>
         </w:rPr>
         <w:t xml:space="preserve">(Fuentes actualizadas y que exista al menos 3 ejemplares disponibles en biblioteca)</w:t>
       </w:r>
@@ -52469,8 +52635,8 @@
       <w:r>
         <w:rPr>
           <w:rFonts w:ascii="Arial" w:hAnsi="Arial" w:eastAsia="Arial" w:cs="Arial"/>
-          <w:sz w:val="24"/>
-          <w:szCs w:val="24"/>
+          <w:sz w:val="20"/>
+          <w:szCs w:val="20"/>
         </w:rPr>
         <w:t xml:space="preserve">Aguilar, L. J. (2011). Programación en Java 6: Algoritmos, programación orientada a objetos e interf</w:t>
       </w:r>
@@ -52500,8 +52666,8 @@
       <w:r>
         <w:rPr>
           <w:rFonts w:ascii="Arial" w:hAnsi="Arial" w:eastAsia="Arial" w:cs="Arial"/>
-          <w:sz w:val="24"/>
-          <w:szCs w:val="24"/>
+          <w:sz w:val="20"/>
+          <w:szCs w:val="20"/>
         </w:rPr>
         <w:t xml:space="preserve">titulo 1: Aplicaciones de Microsoft Office</w:t>
       </w:r>
@@ -52659,7 +52825,7 @@
 <file path=word/numbering.xml><?xml version="1.0" encoding="utf-8"?>
 <w:numbering xmlns:ve="http://schemas.openxmlformats.org/markup-compatibility/2006" xmlns:o="urn:schemas-microsoft-com:office:office" xmlns:r="http://schemas.openxmlformats.org/officeDocument/2006/relationships" xmlns:m="http://schemas.openxmlformats.org/officeDocument/2006/math" xmlns:v="urn:schemas-microsoft-com:vml" xmlns:wp="http://schemas.openxmlformats.org/drawingml/2006/wordprocessingDrawing" xmlns:w10="urn:schemas-microsoft-com:office:word" xmlns:w="http://schemas.openxmlformats.org/wordprocessingml/2006/main" xmlns:wne="http://schemas.microsoft.com/office/word/2006/wordml">
   <w:abstractNum w:abstractNumId="4">
-    <w:nsid w:val="F784C790"/>
+    <w:nsid w:val="6AE483B1"/>
     <w:multiLevelType w:val="hybridMultilevel"/>
     <w:lvl w:ilvl="0">
       <w:start w:val="1"/>
@@ -52807,7 +52973,7 @@
     </w:lvl>
   </w:abstractNum>
   <w:abstractNum w:abstractNumId="5">
-    <w:nsid w:val="6D07D716"/>
+    <w:nsid w:val="A218C7F0"/>
     <w:multiLevelType w:val="hybridMultilevel"/>
     <w:lvl w:ilvl="0">
       <w:start w:val="1"/>
@@ -52955,7 +53121,7 @@
     </w:lvl>
   </w:abstractNum>
   <w:abstractNum w:abstractNumId="7">
-    <w:nsid w:val="D3355159"/>
+    <w:nsid w:val="66EF2F2D"/>
     <w:multiLevelType w:val="multilevel"/>
     <w:lvl w:ilvl="0">
       <w:start w:val="1"/>

</xml_diff>